<commit_message>
feat: generate lapbul from database
</commit_message>
<xml_diff>
--- a/src/app/lapbul/template-smart-employee.docx
+++ b/src/app/lapbul/template-smart-employee.docx
@@ -205,7 +205,7 @@
           <w:sz w:val="36"/>
           <w:szCs w:val="36"/>
         </w:rPr>
-        <w:t>meta.bulan</w:t>
+        <w:t>lapbul_periode</w:t>
       </w:r>
       <w:proofErr w:type="spellEnd"/>
       <w:r>
@@ -278,7 +278,15 @@
         <w:t>{</w:t>
       </w:r>
       <w:proofErr w:type="spellStart"/>
-      <w:proofErr w:type="gramStart"/>
+      <w:r>
+        <w:rPr>
+          <w:rFonts w:ascii="Arial" w:eastAsia="Times New Roman" w:hAnsi="Arial" w:cs="Arial"/>
+          <w:sz w:val="32"/>
+          <w:szCs w:val="32"/>
+        </w:rPr>
+        <w:t>namalengkap_pegawai</w:t>
+      </w:r>
+      <w:proofErr w:type="spellEnd"/>
       <w:r>
         <w:rPr>
           <w:rFonts w:ascii="Arial" w:eastAsia="Times New Roman" w:hAnsi="Arial" w:cs="Arial"/>
@@ -286,19 +294,21 @@
           <w:szCs w:val="32"/>
           <w:highlight w:val="yellow"/>
         </w:rPr>
-        <w:t>karyawan.nama</w:t>
-      </w:r>
-      <w:proofErr w:type="gramEnd"/>
-      <w:r>
+        <w:t>}</w:t>
+      </w:r>
+    </w:p>
+    <w:p>
+      <w:pPr>
+        <w:spacing w:after="0" w:line="360" w:lineRule="auto"/>
+        <w:contextualSpacing/>
+        <w:jc w:val="center"/>
         <w:rPr>
           <w:rFonts w:ascii="Arial" w:eastAsia="Times New Roman" w:hAnsi="Arial" w:cs="Arial"/>
           <w:sz w:val="32"/>
           <w:szCs w:val="32"/>
           <w:highlight w:val="yellow"/>
         </w:rPr>
-        <w:t>_lengkap</w:t>
-      </w:r>
-      <w:proofErr w:type="spellEnd"/>
+      </w:pPr>
       <w:r>
         <w:rPr>
           <w:rFonts w:ascii="Arial" w:eastAsia="Times New Roman" w:hAnsi="Arial" w:cs="Arial"/>
@@ -306,32 +316,40 @@
           <w:szCs w:val="32"/>
           <w:highlight w:val="yellow"/>
         </w:rPr>
-        <w:t>}</w:t>
-      </w:r>
-    </w:p>
-    <w:p>
-      <w:pPr>
-        <w:spacing w:after="0" w:line="360" w:lineRule="auto"/>
-        <w:contextualSpacing/>
-        <w:jc w:val="center"/>
+        <w:t>{</w:t>
+      </w:r>
+      <w:proofErr w:type="spellStart"/>
+      <w:r>
+        <w:rPr>
+          <w:rFonts w:ascii="Arial" w:eastAsia="Times New Roman" w:hAnsi="Arial" w:cs="Arial"/>
+          <w:sz w:val="32"/>
+          <w:szCs w:val="32"/>
+        </w:rPr>
+        <w:t>nama_dpa</w:t>
+      </w:r>
+      <w:proofErr w:type="spellEnd"/>
+      <w:r>
         <w:rPr>
           <w:rFonts w:ascii="Arial" w:eastAsia="Times New Roman" w:hAnsi="Arial" w:cs="Arial"/>
           <w:sz w:val="32"/>
           <w:szCs w:val="32"/>
           <w:highlight w:val="yellow"/>
         </w:rPr>
-      </w:pPr>
-      <w:r>
+        <w:t>}</w:t>
+      </w:r>
+    </w:p>
+    <w:p>
+      <w:pPr>
+        <w:spacing w:after="0" w:line="360" w:lineRule="auto"/>
+        <w:contextualSpacing/>
+        <w:jc w:val="center"/>
         <w:rPr>
           <w:rFonts w:ascii="Arial" w:eastAsia="Times New Roman" w:hAnsi="Arial" w:cs="Arial"/>
           <w:sz w:val="32"/>
           <w:szCs w:val="32"/>
           <w:highlight w:val="yellow"/>
         </w:rPr>
-        <w:t>{</w:t>
-      </w:r>
-      <w:proofErr w:type="spellStart"/>
-      <w:proofErr w:type="gramStart"/>
+      </w:pPr>
       <w:r>
         <w:rPr>
           <w:rFonts w:ascii="Arial" w:eastAsia="Times New Roman" w:hAnsi="Arial" w:cs="Arial"/>
@@ -339,70 +357,16 @@
           <w:szCs w:val="32"/>
           <w:highlight w:val="yellow"/>
         </w:rPr>
-        <w:t>karyawan.jabatan</w:t>
-      </w:r>
-      <w:proofErr w:type="gramEnd"/>
+        <w:t>{</w:t>
+      </w:r>
+      <w:proofErr w:type="spellStart"/>
       <w:r>
         <w:rPr>
           <w:rFonts w:ascii="Arial" w:eastAsia="Times New Roman" w:hAnsi="Arial" w:cs="Arial"/>
           <w:sz w:val="32"/>
           <w:szCs w:val="32"/>
-          <w:highlight w:val="yellow"/>
-        </w:rPr>
-        <w:t>_dpa</w:t>
-      </w:r>
-      <w:proofErr w:type="spellEnd"/>
-      <w:r>
-        <w:rPr>
-          <w:rFonts w:ascii="Arial" w:eastAsia="Times New Roman" w:hAnsi="Arial" w:cs="Arial"/>
-          <w:sz w:val="32"/>
-          <w:szCs w:val="32"/>
-          <w:highlight w:val="yellow"/>
-        </w:rPr>
-        <w:t>}</w:t>
-      </w:r>
-    </w:p>
-    <w:p>
-      <w:pPr>
-        <w:spacing w:after="0" w:line="360" w:lineRule="auto"/>
-        <w:contextualSpacing/>
-        <w:jc w:val="center"/>
-        <w:rPr>
-          <w:rFonts w:ascii="Arial" w:eastAsia="Times New Roman" w:hAnsi="Arial" w:cs="Arial"/>
-          <w:sz w:val="32"/>
-          <w:szCs w:val="32"/>
-          <w:highlight w:val="yellow"/>
-        </w:rPr>
-      </w:pPr>
-      <w:r>
-        <w:rPr>
-          <w:rFonts w:ascii="Arial" w:eastAsia="Times New Roman" w:hAnsi="Arial" w:cs="Arial"/>
-          <w:sz w:val="32"/>
-          <w:szCs w:val="32"/>
-          <w:highlight w:val="yellow"/>
-        </w:rPr>
-        <w:t>{</w:t>
-      </w:r>
-      <w:proofErr w:type="spellStart"/>
-      <w:proofErr w:type="gramStart"/>
-      <w:r>
-        <w:rPr>
-          <w:rFonts w:ascii="Arial" w:eastAsia="Times New Roman" w:hAnsi="Arial" w:cs="Arial"/>
-          <w:sz w:val="32"/>
-          <w:szCs w:val="32"/>
-          <w:highlight w:val="yellow"/>
-        </w:rPr>
-        <w:t>karyawan.jabatan</w:t>
-      </w:r>
-      <w:proofErr w:type="gramEnd"/>
-      <w:r>
-        <w:rPr>
-          <w:rFonts w:ascii="Arial" w:eastAsia="Times New Roman" w:hAnsi="Arial" w:cs="Arial"/>
-          <w:sz w:val="32"/>
-          <w:szCs w:val="32"/>
-          <w:highlight w:val="yellow"/>
-        </w:rPr>
-        <w:t>_jsc</w:t>
+        </w:rPr>
+        <w:t>nama_posisi</w:t>
       </w:r>
       <w:proofErr w:type="spellEnd"/>
       <w:r>
@@ -716,16 +680,14 @@
         <w:t>{</w:t>
       </w:r>
       <w:proofErr w:type="spellStart"/>
-      <w:proofErr w:type="gramStart"/>
       <w:r>
         <w:rPr>
           <w:rFonts w:ascii="Arial" w:eastAsia="Times New Roman" w:hAnsi="Arial" w:cs="Arial"/>
           <w:sz w:val="28"/>
         </w:rPr>
-        <w:t>meta.tahun</w:t>
+        <w:t>lapbul_periode</w:t>
       </w:r>
       <w:proofErr w:type="spellEnd"/>
-      <w:proofErr w:type="gramEnd"/>
       <w:r>
         <w:rPr>
           <w:rFonts w:ascii="Arial" w:eastAsia="Times New Roman" w:hAnsi="Arial" w:cs="Arial"/>
@@ -882,6 +844,17 @@
                 <w:sz w:val="24"/>
                 <w:szCs w:val="24"/>
                 <w:highlight w:val="yellow"/>
+              </w:rPr>
+              <w:t>nomor_</w:t>
+            </w:r>
+            <w:r>
+              <w:rPr>
+                <w:rFonts w:ascii="Arial" w:hAnsi="Arial" w:cs="Arial"/>
+                <w:noProof/>
+                <w:webHidden/>
+                <w:sz w:val="24"/>
+                <w:szCs w:val="24"/>
+                <w:highlight w:val="yellow"/>
                 <w:lang w:val="id-ID"/>
               </w:rPr>
               <w:t>h</w:t>
@@ -896,7 +869,16 @@
               <w:highlight w:val="yellow"/>
               <w:lang w:val="id-ID"/>
             </w:rPr>
-            <w:t>alaman</w:t>
+            <w:t>a</w:t>
+          </w:r>
+          <w:r>
+            <w:rPr>
+              <w:rFonts w:ascii="Arial" w:hAnsi="Arial" w:cs="Arial"/>
+              <w:noProof/>
+              <w:sz w:val="24"/>
+              <w:szCs w:val="24"/>
+            </w:rPr>
+            <w:t>laman</w:t>
           </w:r>
           <w:r>
             <w:rPr>
@@ -951,6 +933,17 @@
                 <w:highlight w:val="yellow"/>
               </w:rPr>
               <w:t>{</w:t>
+            </w:r>
+            <w:r>
+              <w:rPr>
+                <w:rFonts w:ascii="Arial" w:hAnsi="Arial" w:cs="Arial"/>
+                <w:noProof/>
+                <w:webHidden/>
+                <w:sz w:val="24"/>
+                <w:szCs w:val="24"/>
+                <w:highlight w:val="yellow"/>
+              </w:rPr>
+              <w:t>nomor_</w:t>
             </w:r>
             <w:r>
               <w:rPr>
@@ -3360,7 +3353,7 @@
           <w:sz w:val="24"/>
           <w:szCs w:val="24"/>
         </w:rPr>
-        <w:t>karyawan.jabatan_dpa</w:t>
+        <w:t>nama_dpa</w:t>
       </w:r>
       <w:proofErr w:type="spellEnd"/>
       <w:r>
@@ -3395,7 +3388,7 @@
           <w:sz w:val="24"/>
           <w:szCs w:val="24"/>
         </w:rPr>
-        <w:t>karyawan.jabatan_jsc</w:t>
+        <w:t>nama_posisi</w:t>
       </w:r>
       <w:proofErr w:type="spellEnd"/>
       <w:r>
@@ -3781,7 +3774,7 @@
         <w:rPr>
           <w:rFonts w:ascii="Arial" w:eastAsia="Times New Roman" w:hAnsi="Arial" w:cs="Arial"/>
         </w:rPr>
-        <w:t>karyawan.jabatan_dpa</w:t>
+        <w:t>nama_dpa</w:t>
       </w:r>
       <w:proofErr w:type="spellEnd"/>
       <w:r>
@@ -3808,19 +3801,7 @@
         <w:rPr>
           <w:rFonts w:ascii="Arial" w:eastAsia="Times New Roman" w:hAnsi="Arial" w:cs="Arial"/>
         </w:rPr>
-        <w:t>karyawan.jabatan_</w:t>
-      </w:r>
-      <w:r>
-        <w:rPr>
-          <w:rFonts w:ascii="Arial" w:eastAsia="Times New Roman" w:hAnsi="Arial" w:cs="Arial"/>
-        </w:rPr>
-        <w:t>js</w:t>
-      </w:r>
-      <w:r>
-        <w:rPr>
-          <w:rFonts w:ascii="Arial" w:eastAsia="Times New Roman" w:hAnsi="Arial" w:cs="Arial"/>
-        </w:rPr>
-        <w:t>c</w:t>
+        <w:t>nama_posisi</w:t>
       </w:r>
       <w:proofErr w:type="spellEnd"/>
       <w:r>
@@ -4418,25 +4399,11 @@
               <w:t>{</w:t>
             </w:r>
             <w:proofErr w:type="spellStart"/>
-            <w:proofErr w:type="gramStart"/>
             <w:r>
               <w:rPr>
                 <w:rFonts w:ascii="Arial" w:eastAsia="Times New Roman" w:hAnsi="Arial" w:cs="Arial"/>
               </w:rPr>
-              <w:t>karyawan.jabatan</w:t>
-            </w:r>
-            <w:proofErr w:type="gramEnd"/>
-            <w:r>
-              <w:rPr>
-                <w:rFonts w:ascii="Arial" w:eastAsia="Times New Roman" w:hAnsi="Arial" w:cs="Arial"/>
-              </w:rPr>
-              <w:t>_</w:t>
-            </w:r>
-            <w:r>
-              <w:rPr>
-                <w:rFonts w:ascii="Arial" w:eastAsia="Times New Roman" w:hAnsi="Arial" w:cs="Arial"/>
-              </w:rPr>
-              <w:t>jsc</w:t>
+              <w:t>nama_posisi</w:t>
             </w:r>
             <w:proofErr w:type="spellEnd"/>
             <w:r>
@@ -4496,30 +4463,14 @@
                 <w:rFonts w:ascii="Arial" w:hAnsi="Arial" w:cs="Arial"/>
                 <w:highlight w:val="yellow"/>
               </w:rPr>
-              <w:t>{#</w:t>
-            </w:r>
-            <w:proofErr w:type="gramStart"/>
+              <w:t>{#kak}</w:t>
+            </w:r>
             <w:r>
               <w:rPr>
                 <w:rFonts w:ascii="Arial" w:hAnsi="Arial" w:cs="Arial"/>
                 <w:highlight w:val="yellow"/>
               </w:rPr>
-              <w:t>kak}</w:t>
-            </w:r>
-            <w:r>
-              <w:rPr>
-                <w:rFonts w:ascii="Arial" w:hAnsi="Arial" w:cs="Arial"/>
-                <w:highlight w:val="yellow"/>
-              </w:rPr>
-              <w:t>{</w:t>
-            </w:r>
-            <w:proofErr w:type="gramEnd"/>
-            <w:r>
-              <w:rPr>
-                <w:rFonts w:ascii="Arial" w:hAnsi="Arial" w:cs="Arial"/>
-                <w:highlight w:val="yellow"/>
-              </w:rPr>
-              <w:t>description}</w:t>
+              <w:t>{description}</w:t>
             </w:r>
           </w:p>
         </w:tc>
@@ -4631,13 +4582,7 @@
               <w:rPr>
                 <w:rFonts w:ascii="Arial" w:hAnsi="Arial" w:cs="Arial"/>
               </w:rPr>
-              <w:t>{</w:t>
-            </w:r>
-            <w:r>
-              <w:rPr>
-                <w:rFonts w:ascii="Arial" w:hAnsi="Arial" w:cs="Arial"/>
-              </w:rPr>
-              <w:t>/</w:t>
+              <w:t>{/</w:t>
             </w:r>
             <w:proofErr w:type="spellStart"/>
             <w:r>
@@ -4770,12 +4715,18 @@
         <w:rPr>
           <w:rFonts w:ascii="Arial" w:eastAsia="Times New Roman" w:hAnsi="Arial" w:cs="Arial"/>
         </w:rPr>
-        <w:t>karyawan.jabatan_</w:t>
+        <w:t>nama</w:t>
       </w:r>
       <w:r>
         <w:rPr>
           <w:rFonts w:ascii="Arial" w:eastAsia="Times New Roman" w:hAnsi="Arial" w:cs="Arial"/>
         </w:rPr>
+        <w:t>_</w:t>
+      </w:r>
+      <w:r>
+        <w:rPr>
+          <w:rFonts w:ascii="Arial" w:eastAsia="Times New Roman" w:hAnsi="Arial" w:cs="Arial"/>
+        </w:rPr>
         <w:t>dpa</w:t>
       </w:r>
       <w:proofErr w:type="spellEnd"/>
@@ -4803,13 +4754,7 @@
         <w:rPr>
           <w:rFonts w:ascii="Arial" w:eastAsia="Times New Roman" w:hAnsi="Arial" w:cs="Arial"/>
         </w:rPr>
-        <w:t>karyawan.jabatan_</w:t>
-      </w:r>
-      <w:r>
-        <w:rPr>
-          <w:rFonts w:ascii="Arial" w:eastAsia="Times New Roman" w:hAnsi="Arial" w:cs="Arial"/>
-        </w:rPr>
-        <w:t>ta</w:t>
+        <w:t>nama_posisi</w:t>
       </w:r>
       <w:proofErr w:type="spellEnd"/>
       <w:r>
@@ -5080,21 +5025,7 @@
                 <w:rFonts w:ascii="Arial" w:hAnsi="Arial" w:cs="Arial"/>
                 <w:highlight w:val="yellow"/>
               </w:rPr>
-              <w:t>{#</w:t>
-            </w:r>
-            <w:r>
-              <w:rPr>
-                <w:rFonts w:ascii="Arial" w:hAnsi="Arial" w:cs="Arial"/>
-                <w:highlight w:val="yellow"/>
-              </w:rPr>
-              <w:t>kegiatan</w:t>
-            </w:r>
-            <w:r>
-              <w:rPr>
-                <w:rFonts w:ascii="Arial" w:hAnsi="Arial" w:cs="Arial"/>
-                <w:highlight w:val="yellow"/>
-              </w:rPr>
-              <w:t>}</w:t>
+              <w:t>{#kegiatan}</w:t>
             </w:r>
             <w:r>
               <w:rPr>
@@ -5140,21 +5071,7 @@
                 <w:rFonts w:ascii="Arial" w:hAnsi="Arial" w:cs="Arial"/>
                 <w:color w:val="000000" w:themeColor="text1"/>
               </w:rPr>
-              <w:t>{</w:t>
-            </w:r>
-            <w:r>
-              <w:rPr>
-                <w:rFonts w:ascii="Arial" w:hAnsi="Arial" w:cs="Arial"/>
-                <w:color w:val="000000" w:themeColor="text1"/>
-              </w:rPr>
-              <w:t>description</w:t>
-            </w:r>
-            <w:r>
-              <w:rPr>
-                <w:rFonts w:ascii="Arial" w:hAnsi="Arial" w:cs="Arial"/>
-                <w:color w:val="000000" w:themeColor="text1"/>
-              </w:rPr>
-              <w:t>}</w:t>
+              <w:t>{description}</w:t>
             </w:r>
           </w:p>
         </w:tc>
@@ -5720,8 +5637,8 @@
         <w:tblLook w:val="04A0" w:firstRow="1" w:lastRow="0" w:firstColumn="1" w:lastColumn="0" w:noHBand="0" w:noVBand="1"/>
       </w:tblPr>
       <w:tblGrid>
-        <w:gridCol w:w="4516"/>
-        <w:gridCol w:w="4510"/>
+        <w:gridCol w:w="4544"/>
+        <w:gridCol w:w="4482"/>
       </w:tblGrid>
       <w:tr>
         <w:trPr>
@@ -5775,7 +5692,7 @@
                 <w:rFonts w:ascii="Arial" w:hAnsi="Arial" w:cs="Arial"/>
                 <w:sz w:val="24"/>
               </w:rPr>
-              <w:t>meta.tanggal_ttd</w:t>
+              <w:t>tanggal_ttd</w:t>
             </w:r>
             <w:proofErr w:type="spellEnd"/>
             <w:r>
@@ -5851,24 +5768,17 @@
               </w:rPr>
               <w:t>{</w:t>
             </w:r>
+            <w:r>
+              <w:t xml:space="preserve"> </w:t>
+            </w:r>
             <w:proofErr w:type="spellStart"/>
-            <w:proofErr w:type="gramStart"/>
             <w:r>
               <w:rPr>
                 <w:rFonts w:ascii="Arial" w:hAnsi="Arial" w:cs="Arial"/>
                 <w:sz w:val="24"/>
                 <w:szCs w:val="24"/>
               </w:rPr>
-              <w:t>manager.jabatan</w:t>
-            </w:r>
-            <w:proofErr w:type="gramEnd"/>
-            <w:r>
-              <w:rPr>
-                <w:rFonts w:ascii="Arial" w:hAnsi="Arial" w:cs="Arial"/>
-                <w:sz w:val="24"/>
-                <w:szCs w:val="24"/>
-              </w:rPr>
-              <w:t>_dpa</w:t>
+              <w:t>nama_dpa_manajer</w:t>
             </w:r>
             <w:proofErr w:type="spellEnd"/>
             <w:r>
@@ -5914,7 +5824,7 @@
                 <w:sz w:val="24"/>
                 <w:szCs w:val="24"/>
               </w:rPr>
-              <w:t>manager.jabatan_jsc</w:t>
+              <w:t>nama_posisi_manajer</w:t>
             </w:r>
             <w:proofErr w:type="spellEnd"/>
             <w:r>
@@ -5968,21 +5878,17 @@
               <w:t>{</w:t>
             </w:r>
             <w:proofErr w:type="spellStart"/>
-            <w:proofErr w:type="gramStart"/>
             <w:r>
               <w:rPr>
                 <w:rFonts w:ascii="Arial" w:hAnsi="Arial" w:cs="Arial"/>
                 <w:sz w:val="24"/>
-                <w:highlight w:val="yellow"/>
-              </w:rPr>
-              <w:t>karyawan.jabatan</w:t>
-            </w:r>
-            <w:proofErr w:type="gramEnd"/>
+              </w:rPr>
+              <w:t>nama</w:t>
+            </w:r>
             <w:r>
               <w:rPr>
                 <w:rFonts w:ascii="Arial" w:hAnsi="Arial" w:cs="Arial"/>
                 <w:sz w:val="24"/>
-                <w:highlight w:val="yellow"/>
               </w:rPr>
               <w:t>_dpa</w:t>
             </w:r>
@@ -6026,7 +5932,7 @@
                 <w:rFonts w:ascii="Arial" w:hAnsi="Arial" w:cs="Arial"/>
                 <w:sz w:val="24"/>
               </w:rPr>
-              <w:t>karyawan.jabatan_jsc</w:t>
+              <w:t>nama_posisi</w:t>
             </w:r>
             <w:proofErr w:type="spellEnd"/>
             <w:r>
@@ -6157,22 +6063,16 @@
               </w:rPr>
               <w:t>{</w:t>
             </w:r>
+            <w:r>
+              <w:t xml:space="preserve"> </w:t>
+            </w:r>
             <w:proofErr w:type="spellStart"/>
-            <w:proofErr w:type="gramStart"/>
             <w:r>
               <w:rPr>
                 <w:rFonts w:ascii="Arial" w:hAnsi="Arial" w:cs="Arial"/>
                 <w:sz w:val="24"/>
               </w:rPr>
-              <w:t>manager.nama</w:t>
-            </w:r>
-            <w:proofErr w:type="gramEnd"/>
-            <w:r>
-              <w:rPr>
-                <w:rFonts w:ascii="Arial" w:hAnsi="Arial" w:cs="Arial"/>
-                <w:sz w:val="24"/>
-              </w:rPr>
-              <w:t>_lengkap</w:t>
+              <w:t>namalengkap_pegawai_manajer</w:t>
             </w:r>
             <w:proofErr w:type="spellEnd"/>
             <w:r>
@@ -6202,19 +6102,12 @@
               <w:t>{</w:t>
             </w:r>
             <w:proofErr w:type="spellStart"/>
-            <w:proofErr w:type="gramStart"/>
-            <w:r>
-              <w:rPr>
-                <w:rFonts w:ascii="Arial" w:hAnsi="Arial" w:cs="Arial"/>
-              </w:rPr>
-              <w:t>karyawan.nama</w:t>
-            </w:r>
-            <w:proofErr w:type="gramEnd"/>
-            <w:r>
-              <w:rPr>
-                <w:rFonts w:ascii="Arial" w:hAnsi="Arial" w:cs="Arial"/>
-              </w:rPr>
-              <w:t>_lengkap</w:t>
+            <w:r>
+              <w:rPr>
+                <w:rFonts w:ascii="Arial" w:hAnsi="Arial" w:cs="Arial"/>
+                <w:sz w:val="24"/>
+              </w:rPr>
+              <w:t>namalengkap_pegawai</w:t>
             </w:r>
             <w:proofErr w:type="spellEnd"/>
             <w:r>
@@ -6293,24 +6186,17 @@
               </w:rPr>
               <w:t>{</w:t>
             </w:r>
+            <w:r>
+              <w:t xml:space="preserve"> </w:t>
+            </w:r>
             <w:proofErr w:type="spellStart"/>
-            <w:proofErr w:type="gramStart"/>
             <w:r>
               <w:rPr>
                 <w:rFonts w:ascii="Arial" w:hAnsi="Arial" w:cs="Arial"/>
                 <w:sz w:val="24"/>
                 <w:szCs w:val="24"/>
               </w:rPr>
-              <w:t>asn.jabatan</w:t>
-            </w:r>
-            <w:proofErr w:type="gramEnd"/>
-            <w:r>
-              <w:rPr>
-                <w:rFonts w:ascii="Arial" w:hAnsi="Arial" w:cs="Arial"/>
-                <w:sz w:val="24"/>
-                <w:szCs w:val="24"/>
-              </w:rPr>
-              <w:t>_dpa</w:t>
+              <w:t>jabatan_asn</w:t>
             </w:r>
             <w:proofErr w:type="spellEnd"/>
             <w:r>
@@ -6412,21 +6298,12 @@
               <w:t>{</w:t>
             </w:r>
             <w:proofErr w:type="spellStart"/>
-            <w:proofErr w:type="gramStart"/>
             <w:r>
               <w:rPr>
                 <w:rFonts w:ascii="Arial" w:hAnsi="Arial" w:cs="Arial"/>
                 <w:sz w:val="24"/>
               </w:rPr>
-              <w:t>asn.nama</w:t>
-            </w:r>
-            <w:proofErr w:type="gramEnd"/>
-            <w:r>
-              <w:rPr>
-                <w:rFonts w:ascii="Arial" w:hAnsi="Arial" w:cs="Arial"/>
-                <w:sz w:val="24"/>
-              </w:rPr>
-              <w:t>_lengkap</w:t>
+              <w:t>nama_asn</w:t>
             </w:r>
             <w:proofErr w:type="spellEnd"/>
             <w:r>
@@ -6460,1841 +6337,32 @@
                 <w:sz w:val="24"/>
                 <w:highlight w:val="yellow"/>
               </w:rPr>
-              <w:t>{asn.nip}</w:t>
-            </w:r>
-          </w:p>
-        </w:tc>
-      </w:tr>
-    </w:tbl>
-    <w:p>
-      <w:pPr>
-        <w:pStyle w:val="Heading1"/>
-        <w:jc w:val="center"/>
-        <w:rPr>
-          <w:rFonts w:cs="Arial"/>
-        </w:rPr>
-      </w:pPr>
-      <w:bookmarkStart w:id="20" w:name="_Toc34656894"/>
-      <w:bookmarkStart w:id="21" w:name="_Toc63619088"/>
-      <w:r>
-        <w:rPr>
-          <w:rFonts w:cs="Arial"/>
-        </w:rPr>
-        <w:lastRenderedPageBreak/>
-        <w:t>LAMPIRAN</w:t>
-      </w:r>
-      <w:bookmarkEnd w:id="20"/>
-      <w:bookmarkEnd w:id="21"/>
-    </w:p>
-    <w:p>
-      <w:pPr>
-        <w:spacing w:after="0"/>
-        <w:rPr>
-          <w:rFonts w:ascii="Arial" w:hAnsi="Arial" w:cs="Arial"/>
-          <w:lang w:val="id-ID"/>
-        </w:rPr>
-      </w:pPr>
-    </w:p>
-    <w:p>
-      <w:pPr>
-        <w:spacing w:after="0"/>
-        <w:rPr>
-          <w:rFonts w:ascii="Arial" w:hAnsi="Arial" w:cs="Arial"/>
-          <w:lang w:val="id-ID"/>
-        </w:rPr>
-      </w:pPr>
-    </w:p>
-    <w:p>
-      <w:pPr>
-        <w:pStyle w:val="ListParagraph"/>
-        <w:spacing w:after="0"/>
-        <w:ind w:left="0"/>
-        <w:rPr>
-          <w:rFonts w:ascii="Arial" w:hAnsi="Arial" w:cs="Arial"/>
-          <w:sz w:val="24"/>
-          <w:szCs w:val="24"/>
-        </w:rPr>
-      </w:pPr>
-      <w:r>
-        <w:rPr>
-          <w:rFonts w:ascii="Arial" w:hAnsi="Arial" w:cs="Arial"/>
-          <w:sz w:val="24"/>
-          <w:szCs w:val="24"/>
-        </w:rPr>
-        <w:t>Lampiran hasil</w:t>
-      </w:r>
-      <w:r>
-        <w:rPr>
-          <w:rFonts w:ascii="Arial" w:hAnsi="Arial" w:cs="Arial"/>
-          <w:sz w:val="24"/>
-          <w:szCs w:val="24"/>
-        </w:rPr>
-        <w:t xml:space="preserve"> </w:t>
-      </w:r>
-      <w:r>
-        <w:rPr>
-          <w:rFonts w:ascii="Arial" w:hAnsi="Arial" w:cs="Arial"/>
-          <w:sz w:val="24"/>
-          <w:szCs w:val="24"/>
-        </w:rPr>
-        <w:t>pekerjaan</w:t>
-      </w:r>
-      <w:r>
-        <w:rPr>
-          <w:rFonts w:ascii="Arial" w:hAnsi="Arial" w:cs="Arial"/>
-          <w:sz w:val="24"/>
-          <w:szCs w:val="24"/>
-        </w:rPr>
-        <w:t xml:space="preserve"> </w:t>
-      </w:r>
-      <w:r>
-        <w:rPr>
-          <w:rFonts w:ascii="Arial" w:hAnsi="Arial" w:cs="Arial"/>
-          <w:sz w:val="24"/>
-          <w:szCs w:val="24"/>
-        </w:rPr>
-        <w:t>selama</w:t>
-      </w:r>
-      <w:r>
-        <w:rPr>
-          <w:rFonts w:ascii="Arial" w:hAnsi="Arial" w:cs="Arial"/>
-          <w:sz w:val="24"/>
-          <w:szCs w:val="24"/>
-        </w:rPr>
-        <w:t xml:space="preserve"> </w:t>
-      </w:r>
-      <w:r>
-        <w:rPr>
-          <w:rFonts w:ascii="Arial" w:hAnsi="Arial" w:cs="Arial"/>
-          <w:sz w:val="24"/>
-          <w:szCs w:val="24"/>
-        </w:rPr>
-        <w:t>satu</w:t>
-      </w:r>
-      <w:r>
-        <w:rPr>
-          <w:rFonts w:ascii="Arial" w:hAnsi="Arial" w:cs="Arial"/>
-          <w:sz w:val="24"/>
-          <w:szCs w:val="24"/>
-        </w:rPr>
-        <w:t xml:space="preserve"> </w:t>
-      </w:r>
-      <w:r>
-        <w:rPr>
-          <w:rFonts w:ascii="Arial" w:hAnsi="Arial" w:cs="Arial"/>
-          <w:sz w:val="24"/>
-          <w:szCs w:val="24"/>
-        </w:rPr>
-        <w:t>bulan</w:t>
-      </w:r>
-      <w:r>
-        <w:rPr>
-          <w:rFonts w:ascii="Arial" w:hAnsi="Arial" w:cs="Arial"/>
-          <w:sz w:val="24"/>
-          <w:szCs w:val="24"/>
-        </w:rPr>
-        <w:t xml:space="preserve"> </w:t>
-      </w:r>
-      <w:r>
-        <w:rPr>
-          <w:rFonts w:ascii="Arial" w:hAnsi="Arial" w:cs="Arial"/>
-          <w:sz w:val="24"/>
-          <w:szCs w:val="24"/>
-        </w:rPr>
-        <w:t>sebagai</w:t>
-      </w:r>
-      <w:r>
-        <w:rPr>
-          <w:rFonts w:ascii="Arial" w:hAnsi="Arial" w:cs="Arial"/>
-          <w:sz w:val="24"/>
-          <w:szCs w:val="24"/>
-        </w:rPr>
-        <w:t xml:space="preserve"> </w:t>
-      </w:r>
-      <w:r>
-        <w:rPr>
-          <w:rFonts w:ascii="Arial" w:hAnsi="Arial" w:cs="Arial"/>
-          <w:sz w:val="24"/>
-          <w:szCs w:val="24"/>
-        </w:rPr>
-        <w:t>berikut:</w:t>
-      </w:r>
-    </w:p>
-    <w:p>
-      <w:pPr>
-        <w:pStyle w:val="ListParagraph"/>
-        <w:spacing w:after="0"/>
-        <w:ind w:left="0"/>
-        <w:rPr>
-          <w:rFonts w:ascii="Arial" w:hAnsi="Arial" w:cs="Arial"/>
-          <w:sz w:val="24"/>
-          <w:szCs w:val="24"/>
-        </w:rPr>
-      </w:pPr>
-    </w:p>
-    <w:tbl>
-      <w:tblPr>
-        <w:tblStyle w:val="TableGrid"/>
-        <w:tblW w:w="9648" w:type="dxa"/>
-        <w:tblLayout w:type="fixed"/>
-        <w:tblLook w:val="04A0" w:firstRow="1" w:lastRow="0" w:firstColumn="1" w:lastColumn="0" w:noHBand="0" w:noVBand="1"/>
-      </w:tblPr>
-      <w:tblGrid>
-        <w:gridCol w:w="918"/>
-        <w:gridCol w:w="8730"/>
-      </w:tblGrid>
-      <w:tr>
-        <w:trPr>
-          <w:trHeight w:val="269"/>
-          <w:tblHeader/>
-        </w:trPr>
-        <w:tc>
-          <w:tcPr>
-            <w:tcW w:w="918" w:type="dxa"/>
-            <w:shd w:val="clear" w:color="auto" w:fill="C6D9F1" w:themeFill="text2" w:themeFillTint="33"/>
-            <w:vAlign w:val="center"/>
-          </w:tcPr>
-          <w:p>
-            <w:pPr>
-              <w:jc w:val="center"/>
-              <w:rPr>
-                <w:rFonts w:ascii="Arial" w:hAnsi="Arial" w:cs="Arial"/>
-                <w:b/>
-                <w:lang w:val="id-ID"/>
-              </w:rPr>
-            </w:pPr>
-            <w:r>
-              <w:rPr>
-                <w:rFonts w:ascii="Arial" w:hAnsi="Arial" w:cs="Arial"/>
-                <w:b/>
-                <w:lang w:val="id-ID"/>
-              </w:rPr>
-              <w:t>No.</w:t>
-            </w:r>
-          </w:p>
-        </w:tc>
-        <w:tc>
-          <w:tcPr>
-            <w:tcW w:w="8730" w:type="dxa"/>
-            <w:shd w:val="clear" w:color="auto" w:fill="C6D9F1" w:themeFill="text2" w:themeFillTint="33"/>
-            <w:vAlign w:val="center"/>
-          </w:tcPr>
-          <w:p>
-            <w:pPr>
-              <w:jc w:val="center"/>
-              <w:rPr>
-                <w:rFonts w:ascii="Arial" w:hAnsi="Arial" w:cs="Arial"/>
-                <w:b/>
-                <w:lang w:val="id-ID"/>
-              </w:rPr>
-            </w:pPr>
-            <w:r>
-              <w:rPr>
-                <w:rFonts w:ascii="Arial" w:hAnsi="Arial" w:cs="Arial"/>
-                <w:b/>
-                <w:lang w:val="id-ID"/>
-              </w:rPr>
-              <w:t>Hasil Pekerjaan</w:t>
-            </w:r>
-          </w:p>
-        </w:tc>
-      </w:tr>
-      <w:tr>
-        <w:tc>
-          <w:tcPr>
-            <w:tcW w:w="918" w:type="dxa"/>
-          </w:tcPr>
-          <w:p>
-            <w:pPr>
-              <w:pStyle w:val="ListParagraph"/>
-              <w:numPr>
-                <w:ilvl w:val="0"/>
-                <w:numId w:val="5"/>
-              </w:numPr>
-              <w:jc w:val="center"/>
-              <w:rPr>
-                <w:rFonts w:ascii="Arial" w:hAnsi="Arial" w:cs="Arial"/>
-              </w:rPr>
-            </w:pPr>
-          </w:p>
-        </w:tc>
-        <w:tc>
-          <w:tcPr>
-            <w:tcW w:w="8730" w:type="dxa"/>
-          </w:tcPr>
-          <w:p>
-            <w:pPr>
-              <w:rPr>
-                <w:rFonts w:ascii="Arial" w:hAnsi="Arial" w:cs="Arial"/>
-                <w:color w:val="000000" w:themeColor="text1"/>
+              <w:t>{</w:t>
+            </w:r>
+            <w:proofErr w:type="spellStart"/>
+            <w:r>
+              <w:rPr>
+                <w:rFonts w:ascii="Arial" w:hAnsi="Arial" w:cs="Arial"/>
+                <w:sz w:val="24"/>
+              </w:rPr>
+              <w:t>nip</w:t>
+            </w:r>
+            <w:r>
+              <w:rPr>
+                <w:rFonts w:ascii="Arial" w:hAnsi="Arial" w:cs="Arial"/>
+                <w:sz w:val="24"/>
+              </w:rPr>
+              <w:t>_asn</w:t>
+            </w:r>
+            <w:proofErr w:type="spellEnd"/>
+            <w:r>
+              <w:rPr>
+                <w:rFonts w:ascii="Arial" w:hAnsi="Arial" w:cs="Arial"/>
+                <w:sz w:val="24"/>
                 <w:highlight w:val="yellow"/>
-                <w:lang w:val="id-ID"/>
-              </w:rPr>
-            </w:pPr>
-            <w:r>
-              <w:rPr>
-                <w:rFonts w:ascii="Arial" w:hAnsi="Arial" w:cs="Arial"/>
-                <w:color w:val="000000" w:themeColor="text1"/>
-                <w:lang w:val="id-ID"/>
-              </w:rPr>
-              <w:t>01</w:t>
-            </w:r>
-            <w:r>
-              <w:rPr>
-                <w:rFonts w:ascii="Arial" w:hAnsi="Arial" w:cs="Arial"/>
-                <w:color w:val="000000" w:themeColor="text1"/>
-                <w:lang w:val="id-ID"/>
-              </w:rPr>
-              <w:t xml:space="preserve"> </w:t>
-            </w:r>
-            <w:r>
-              <w:rPr>
-                <w:rFonts w:ascii="Arial" w:hAnsi="Arial" w:cs="Arial"/>
-                <w:color w:val="000000" w:themeColor="text1"/>
-                <w:highlight w:val="yellow"/>
-                <w:lang w:val="id-ID"/>
-              </w:rPr>
-              <w:t xml:space="preserve">Nama </w:t>
-            </w:r>
-            <w:r>
-              <w:rPr>
-                <w:rFonts w:ascii="Arial" w:hAnsi="Arial" w:cs="Arial"/>
-                <w:color w:val="000000" w:themeColor="text1"/>
-                <w:highlight w:val="yellow"/>
-                <w:lang w:val="id-ID"/>
-              </w:rPr>
-              <w:t>Bulan</w:t>
-            </w:r>
-            <w:r>
-              <w:rPr>
-                <w:rFonts w:ascii="Arial" w:hAnsi="Arial" w:cs="Arial"/>
-                <w:color w:val="000000" w:themeColor="text1"/>
-                <w:lang w:val="id-ID"/>
-              </w:rPr>
-              <w:t xml:space="preserve"> </w:t>
-            </w:r>
-            <w:r>
-              <w:rPr>
-                <w:rFonts w:ascii="Arial" w:hAnsi="Arial" w:cs="Arial"/>
-                <w:color w:val="000000" w:themeColor="text1"/>
-                <w:highlight w:val="yellow"/>
-                <w:lang w:val="id-ID"/>
-              </w:rPr>
-              <w:t>Tahun</w:t>
-            </w:r>
-          </w:p>
-          <w:p>
-            <w:pPr>
-              <w:rPr>
-                <w:rFonts w:ascii="Arial" w:hAnsi="Arial" w:cs="Arial"/>
-                <w:color w:val="000000" w:themeColor="text1"/>
-                <w:highlight w:val="yellow"/>
-                <w:lang w:val="id-ID"/>
-              </w:rPr>
-            </w:pPr>
-          </w:p>
-          <w:p>
-            <w:pPr>
-              <w:jc w:val="both"/>
-              <w:rPr>
-                <w:rFonts w:ascii="Arial" w:hAnsi="Arial" w:cs="Arial"/>
-                <w:color w:val="000000" w:themeColor="text1"/>
-                <w:highlight w:val="yellow"/>
-                <w:lang w:val="id-ID"/>
-              </w:rPr>
-            </w:pPr>
-            <w:r>
-              <w:rPr>
-                <w:rFonts w:ascii="Arial" w:hAnsi="Arial" w:cs="Arial"/>
-                <w:color w:val="000000" w:themeColor="text1"/>
-                <w:highlight w:val="yellow"/>
-                <w:lang w:val="id-ID"/>
-              </w:rPr>
-              <w:t xml:space="preserve">Kegiatan 1 yang </w:t>
-            </w:r>
-            <w:proofErr w:type="spellStart"/>
-            <w:r>
-              <w:rPr>
-                <w:rFonts w:ascii="Arial" w:hAnsi="Arial" w:cs="Arial"/>
-                <w:color w:val="000000" w:themeColor="text1"/>
-                <w:highlight w:val="yellow"/>
-                <w:lang w:val="id-ID"/>
-              </w:rPr>
-              <w:t>diinput</w:t>
-            </w:r>
-            <w:proofErr w:type="spellEnd"/>
-            <w:r>
-              <w:rPr>
-                <w:rFonts w:ascii="Arial" w:hAnsi="Arial" w:cs="Arial"/>
-                <w:color w:val="000000" w:themeColor="text1"/>
-                <w:highlight w:val="yellow"/>
-                <w:lang w:val="id-ID"/>
-              </w:rPr>
-              <w:t xml:space="preserve"> pada tanggal 1</w:t>
-            </w:r>
-          </w:p>
-          <w:p>
-            <w:pPr>
-              <w:jc w:val="both"/>
-              <w:rPr>
-                <w:rFonts w:ascii="Arial" w:hAnsi="Arial" w:cs="Arial"/>
-                <w:color w:val="000000" w:themeColor="text1"/>
-                <w:highlight w:val="yellow"/>
-                <w:lang w:val="id-ID"/>
-              </w:rPr>
-            </w:pPr>
-            <w:r>
-              <w:rPr>
-                <w:rFonts w:ascii="Arial" w:hAnsi="Arial" w:cs="Arial"/>
-                <w:color w:val="000000" w:themeColor="text1"/>
-                <w:highlight w:val="yellow"/>
-                <w:lang w:val="id-ID"/>
-              </w:rPr>
-              <w:t xml:space="preserve">Lampiran foto dari kegiatan 1 yang </w:t>
-            </w:r>
-            <w:proofErr w:type="spellStart"/>
-            <w:r>
-              <w:rPr>
-                <w:rFonts w:ascii="Arial" w:hAnsi="Arial" w:cs="Arial"/>
-                <w:color w:val="000000" w:themeColor="text1"/>
-                <w:highlight w:val="yellow"/>
-                <w:lang w:val="id-ID"/>
-              </w:rPr>
-              <w:t>diinput</w:t>
-            </w:r>
-            <w:proofErr w:type="spellEnd"/>
-            <w:r>
-              <w:rPr>
-                <w:rFonts w:ascii="Arial" w:hAnsi="Arial" w:cs="Arial"/>
-                <w:color w:val="000000" w:themeColor="text1"/>
-                <w:highlight w:val="yellow"/>
-                <w:lang w:val="id-ID"/>
-              </w:rPr>
-              <w:t xml:space="preserve"> pada tanggal 1</w:t>
-            </w:r>
-          </w:p>
-          <w:p>
-            <w:pPr>
-              <w:jc w:val="both"/>
-              <w:rPr>
-                <w:rFonts w:ascii="Arial" w:hAnsi="Arial" w:cs="Arial"/>
-                <w:color w:val="000000" w:themeColor="text1"/>
-                <w:highlight w:val="yellow"/>
-                <w:lang w:val="id-ID"/>
-              </w:rPr>
-            </w:pPr>
-          </w:p>
-          <w:p>
-            <w:pPr>
-              <w:jc w:val="both"/>
-              <w:rPr>
-                <w:rFonts w:ascii="Arial" w:hAnsi="Arial" w:cs="Arial"/>
-                <w:color w:val="000000" w:themeColor="text1"/>
-                <w:highlight w:val="yellow"/>
-                <w:lang w:val="id-ID"/>
-              </w:rPr>
-            </w:pPr>
-            <w:r>
-              <w:rPr>
-                <w:rFonts w:ascii="Arial" w:hAnsi="Arial" w:cs="Arial"/>
-                <w:color w:val="000000" w:themeColor="text1"/>
-                <w:highlight w:val="yellow"/>
-                <w:lang w:val="id-ID"/>
-              </w:rPr>
-              <w:t xml:space="preserve">Kegiatan 2 yang </w:t>
-            </w:r>
-            <w:proofErr w:type="spellStart"/>
-            <w:r>
-              <w:rPr>
-                <w:rFonts w:ascii="Arial" w:hAnsi="Arial" w:cs="Arial"/>
-                <w:color w:val="000000" w:themeColor="text1"/>
-                <w:highlight w:val="yellow"/>
-                <w:lang w:val="id-ID"/>
-              </w:rPr>
-              <w:t>diinput</w:t>
-            </w:r>
-            <w:proofErr w:type="spellEnd"/>
-            <w:r>
-              <w:rPr>
-                <w:rFonts w:ascii="Arial" w:hAnsi="Arial" w:cs="Arial"/>
-                <w:color w:val="000000" w:themeColor="text1"/>
-                <w:highlight w:val="yellow"/>
-                <w:lang w:val="id-ID"/>
-              </w:rPr>
-              <w:t xml:space="preserve"> pada tanggal 1</w:t>
-            </w:r>
-          </w:p>
-          <w:p>
-            <w:pPr>
-              <w:jc w:val="both"/>
-              <w:rPr>
-                <w:rFonts w:ascii="Arial" w:hAnsi="Arial" w:cs="Arial"/>
-                <w:color w:val="000000" w:themeColor="text1"/>
-                <w:highlight w:val="yellow"/>
-                <w:lang w:val="id-ID"/>
-              </w:rPr>
-            </w:pPr>
-            <w:r>
-              <w:rPr>
-                <w:rFonts w:ascii="Arial" w:hAnsi="Arial" w:cs="Arial"/>
-                <w:color w:val="000000" w:themeColor="text1"/>
-                <w:highlight w:val="yellow"/>
-                <w:lang w:val="id-ID"/>
-              </w:rPr>
-              <w:t xml:space="preserve">Lampiran foto dari kegiatan 2 yang </w:t>
-            </w:r>
-            <w:proofErr w:type="spellStart"/>
-            <w:r>
-              <w:rPr>
-                <w:rFonts w:ascii="Arial" w:hAnsi="Arial" w:cs="Arial"/>
-                <w:color w:val="000000" w:themeColor="text1"/>
-                <w:highlight w:val="yellow"/>
-                <w:lang w:val="id-ID"/>
-              </w:rPr>
-              <w:t>diinput</w:t>
-            </w:r>
-            <w:proofErr w:type="spellEnd"/>
-            <w:r>
-              <w:rPr>
-                <w:rFonts w:ascii="Arial" w:hAnsi="Arial" w:cs="Arial"/>
-                <w:color w:val="000000" w:themeColor="text1"/>
-                <w:highlight w:val="yellow"/>
-                <w:lang w:val="id-ID"/>
-              </w:rPr>
-              <w:t xml:space="preserve"> pada tanggal 1</w:t>
-            </w:r>
-          </w:p>
-          <w:p>
-            <w:pPr>
-              <w:jc w:val="both"/>
-              <w:rPr>
-                <w:rFonts w:ascii="Arial" w:hAnsi="Arial" w:cs="Arial"/>
-                <w:color w:val="000000" w:themeColor="text1"/>
-                <w:highlight w:val="yellow"/>
-                <w:lang w:val="id-ID"/>
-              </w:rPr>
-            </w:pPr>
-          </w:p>
-          <w:p>
-            <w:pPr>
-              <w:jc w:val="both"/>
-              <w:rPr>
-                <w:rFonts w:ascii="Arial" w:hAnsi="Arial" w:cs="Arial"/>
-                <w:color w:val="000000" w:themeColor="text1"/>
-                <w:highlight w:val="yellow"/>
-                <w:lang w:val="id-ID"/>
-              </w:rPr>
-            </w:pPr>
-            <w:r>
-              <w:rPr>
-                <w:rFonts w:ascii="Arial" w:hAnsi="Arial" w:cs="Arial"/>
-                <w:color w:val="000000" w:themeColor="text1"/>
-                <w:highlight w:val="yellow"/>
-                <w:lang w:val="id-ID"/>
-              </w:rPr>
-              <w:t xml:space="preserve">Kegiatan k yang </w:t>
-            </w:r>
-            <w:proofErr w:type="spellStart"/>
-            <w:r>
-              <w:rPr>
-                <w:rFonts w:ascii="Arial" w:hAnsi="Arial" w:cs="Arial"/>
-                <w:color w:val="000000" w:themeColor="text1"/>
-                <w:highlight w:val="yellow"/>
-                <w:lang w:val="id-ID"/>
-              </w:rPr>
-              <w:t>diinput</w:t>
-            </w:r>
-            <w:proofErr w:type="spellEnd"/>
-            <w:r>
-              <w:rPr>
-                <w:rFonts w:ascii="Arial" w:hAnsi="Arial" w:cs="Arial"/>
-                <w:color w:val="000000" w:themeColor="text1"/>
-                <w:highlight w:val="yellow"/>
-                <w:lang w:val="id-ID"/>
-              </w:rPr>
-              <w:t xml:space="preserve"> pada tanggal 1</w:t>
-            </w:r>
-          </w:p>
-          <w:p>
-            <w:pPr>
-              <w:jc w:val="both"/>
-              <w:rPr>
-                <w:rFonts w:ascii="Arial" w:hAnsi="Arial" w:cs="Arial"/>
-                <w:color w:val="000000" w:themeColor="text1"/>
-                <w:highlight w:val="yellow"/>
-                <w:lang w:val="id-ID"/>
-              </w:rPr>
-            </w:pPr>
-            <w:r>
-              <w:rPr>
-                <w:rFonts w:ascii="Arial" w:hAnsi="Arial" w:cs="Arial"/>
-                <w:color w:val="000000" w:themeColor="text1"/>
-                <w:highlight w:val="yellow"/>
-                <w:lang w:val="id-ID"/>
-              </w:rPr>
-              <w:t xml:space="preserve">Lampiran foto dari kegiatan k yang </w:t>
-            </w:r>
-            <w:proofErr w:type="spellStart"/>
-            <w:r>
-              <w:rPr>
-                <w:rFonts w:ascii="Arial" w:hAnsi="Arial" w:cs="Arial"/>
-                <w:color w:val="000000" w:themeColor="text1"/>
-                <w:highlight w:val="yellow"/>
-                <w:lang w:val="id-ID"/>
-              </w:rPr>
-              <w:t>diinput</w:t>
-            </w:r>
-            <w:proofErr w:type="spellEnd"/>
-            <w:r>
-              <w:rPr>
-                <w:rFonts w:ascii="Arial" w:hAnsi="Arial" w:cs="Arial"/>
-                <w:color w:val="000000" w:themeColor="text1"/>
-                <w:highlight w:val="yellow"/>
-                <w:lang w:val="id-ID"/>
-              </w:rPr>
-              <w:t xml:space="preserve"> pada tanggal 1</w:t>
-            </w:r>
-          </w:p>
-          <w:p>
-            <w:pPr>
-              <w:jc w:val="both"/>
-              <w:rPr>
-                <w:rFonts w:ascii="Arial" w:hAnsi="Arial" w:cs="Arial"/>
-                <w:color w:val="000000" w:themeColor="text1"/>
-                <w:highlight w:val="yellow"/>
-                <w:lang w:val="id-ID"/>
-              </w:rPr>
-            </w:pPr>
-          </w:p>
-        </w:tc>
-      </w:tr>
-      <w:tr>
-        <w:tc>
-          <w:tcPr>
-            <w:tcW w:w="918" w:type="dxa"/>
-          </w:tcPr>
-          <w:p>
-            <w:pPr>
-              <w:pStyle w:val="ListParagraph"/>
-              <w:numPr>
-                <w:ilvl w:val="0"/>
-                <w:numId w:val="5"/>
-              </w:numPr>
-              <w:jc w:val="center"/>
-              <w:rPr>
-                <w:rFonts w:ascii="Arial" w:hAnsi="Arial" w:cs="Arial"/>
-              </w:rPr>
-            </w:pPr>
-          </w:p>
-        </w:tc>
-        <w:tc>
-          <w:tcPr>
-            <w:tcW w:w="8730" w:type="dxa"/>
-          </w:tcPr>
-          <w:p>
-            <w:pPr>
-              <w:rPr>
-                <w:rFonts w:ascii="Arial" w:hAnsi="Arial" w:cs="Arial"/>
-                <w:color w:val="000000" w:themeColor="text1"/>
-                <w:highlight w:val="yellow"/>
-                <w:lang w:val="id-ID"/>
-              </w:rPr>
-            </w:pPr>
-            <w:r>
-              <w:rPr>
-                <w:rFonts w:ascii="Arial" w:hAnsi="Arial" w:cs="Arial"/>
-                <w:color w:val="000000" w:themeColor="text1"/>
-                <w:lang w:val="id-ID"/>
-              </w:rPr>
-              <w:t xml:space="preserve">02 </w:t>
-            </w:r>
-            <w:r>
-              <w:rPr>
-                <w:rFonts w:ascii="Arial" w:hAnsi="Arial" w:cs="Arial"/>
-                <w:color w:val="000000" w:themeColor="text1"/>
-                <w:highlight w:val="yellow"/>
-                <w:lang w:val="id-ID"/>
-              </w:rPr>
-              <w:t>Nama Bulan</w:t>
-            </w:r>
-            <w:r>
-              <w:rPr>
-                <w:rFonts w:ascii="Arial" w:hAnsi="Arial" w:cs="Arial"/>
-                <w:color w:val="000000" w:themeColor="text1"/>
-                <w:lang w:val="id-ID"/>
-              </w:rPr>
-              <w:t xml:space="preserve"> </w:t>
-            </w:r>
-            <w:r>
-              <w:rPr>
-                <w:rFonts w:ascii="Arial" w:hAnsi="Arial" w:cs="Arial"/>
-                <w:color w:val="000000" w:themeColor="text1"/>
-                <w:highlight w:val="yellow"/>
-                <w:lang w:val="id-ID"/>
-              </w:rPr>
-              <w:t>Tahun</w:t>
-            </w:r>
-          </w:p>
-          <w:p>
-            <w:pPr>
-              <w:rPr>
-                <w:rFonts w:ascii="Arial" w:hAnsi="Arial" w:cs="Arial"/>
-                <w:color w:val="000000" w:themeColor="text1"/>
-                <w:highlight w:val="yellow"/>
-                <w:lang w:val="id-ID"/>
-              </w:rPr>
-            </w:pPr>
-          </w:p>
-          <w:p>
-            <w:pPr>
-              <w:jc w:val="both"/>
-              <w:rPr>
-                <w:rFonts w:ascii="Arial" w:hAnsi="Arial" w:cs="Arial"/>
-                <w:color w:val="000000" w:themeColor="text1"/>
-                <w:highlight w:val="yellow"/>
-                <w:lang w:val="id-ID"/>
-              </w:rPr>
-            </w:pPr>
-            <w:r>
-              <w:rPr>
-                <w:rFonts w:ascii="Arial" w:hAnsi="Arial" w:cs="Arial"/>
-                <w:color w:val="000000" w:themeColor="text1"/>
-                <w:highlight w:val="yellow"/>
-                <w:lang w:val="id-ID"/>
-              </w:rPr>
-              <w:t xml:space="preserve">Kegiatan 1 yang </w:t>
-            </w:r>
-            <w:proofErr w:type="spellStart"/>
-            <w:r>
-              <w:rPr>
-                <w:rFonts w:ascii="Arial" w:hAnsi="Arial" w:cs="Arial"/>
-                <w:color w:val="000000" w:themeColor="text1"/>
-                <w:highlight w:val="yellow"/>
-                <w:lang w:val="id-ID"/>
-              </w:rPr>
-              <w:t>diinput</w:t>
-            </w:r>
-            <w:proofErr w:type="spellEnd"/>
-            <w:r>
-              <w:rPr>
-                <w:rFonts w:ascii="Arial" w:hAnsi="Arial" w:cs="Arial"/>
-                <w:color w:val="000000" w:themeColor="text1"/>
-                <w:highlight w:val="yellow"/>
-                <w:lang w:val="id-ID"/>
-              </w:rPr>
-              <w:t xml:space="preserve"> pada tanggal 2</w:t>
-            </w:r>
-          </w:p>
-          <w:p>
-            <w:pPr>
-              <w:jc w:val="both"/>
-              <w:rPr>
-                <w:rFonts w:ascii="Arial" w:hAnsi="Arial" w:cs="Arial"/>
-                <w:color w:val="000000" w:themeColor="text1"/>
-                <w:highlight w:val="yellow"/>
-                <w:lang w:val="id-ID"/>
-              </w:rPr>
-            </w:pPr>
-            <w:r>
-              <w:rPr>
-                <w:rFonts w:ascii="Arial" w:hAnsi="Arial" w:cs="Arial"/>
-                <w:color w:val="000000" w:themeColor="text1"/>
-                <w:highlight w:val="yellow"/>
-                <w:lang w:val="id-ID"/>
-              </w:rPr>
-              <w:t xml:space="preserve">Lampiran foto dari kegiatan 1 yang </w:t>
-            </w:r>
-            <w:proofErr w:type="spellStart"/>
-            <w:r>
-              <w:rPr>
-                <w:rFonts w:ascii="Arial" w:hAnsi="Arial" w:cs="Arial"/>
-                <w:color w:val="000000" w:themeColor="text1"/>
-                <w:highlight w:val="yellow"/>
-                <w:lang w:val="id-ID"/>
-              </w:rPr>
-              <w:t>diinput</w:t>
-            </w:r>
-            <w:proofErr w:type="spellEnd"/>
-            <w:r>
-              <w:rPr>
-                <w:rFonts w:ascii="Arial" w:hAnsi="Arial" w:cs="Arial"/>
-                <w:color w:val="000000" w:themeColor="text1"/>
-                <w:highlight w:val="yellow"/>
-                <w:lang w:val="id-ID"/>
-              </w:rPr>
-              <w:t xml:space="preserve"> pada tanggal 2</w:t>
-            </w:r>
-          </w:p>
-          <w:p>
-            <w:pPr>
-              <w:jc w:val="both"/>
-              <w:rPr>
-                <w:rFonts w:ascii="Arial" w:hAnsi="Arial" w:cs="Arial"/>
-                <w:color w:val="000000" w:themeColor="text1"/>
-                <w:highlight w:val="yellow"/>
-                <w:lang w:val="id-ID"/>
-              </w:rPr>
-            </w:pPr>
-          </w:p>
-          <w:p>
-            <w:pPr>
-              <w:jc w:val="both"/>
-              <w:rPr>
-                <w:rFonts w:ascii="Arial" w:hAnsi="Arial" w:cs="Arial"/>
-                <w:color w:val="000000" w:themeColor="text1"/>
-                <w:highlight w:val="yellow"/>
-                <w:lang w:val="id-ID"/>
-              </w:rPr>
-            </w:pPr>
-            <w:r>
-              <w:rPr>
-                <w:rFonts w:ascii="Arial" w:hAnsi="Arial" w:cs="Arial"/>
-                <w:color w:val="000000" w:themeColor="text1"/>
-                <w:highlight w:val="yellow"/>
-                <w:lang w:val="id-ID"/>
-              </w:rPr>
-              <w:t xml:space="preserve">Kegiatan 2 yang </w:t>
-            </w:r>
-            <w:proofErr w:type="spellStart"/>
-            <w:r>
-              <w:rPr>
-                <w:rFonts w:ascii="Arial" w:hAnsi="Arial" w:cs="Arial"/>
-                <w:color w:val="000000" w:themeColor="text1"/>
-                <w:highlight w:val="yellow"/>
-                <w:lang w:val="id-ID"/>
-              </w:rPr>
-              <w:t>diinput</w:t>
-            </w:r>
-            <w:proofErr w:type="spellEnd"/>
-            <w:r>
-              <w:rPr>
-                <w:rFonts w:ascii="Arial" w:hAnsi="Arial" w:cs="Arial"/>
-                <w:color w:val="000000" w:themeColor="text1"/>
-                <w:highlight w:val="yellow"/>
-                <w:lang w:val="id-ID"/>
-              </w:rPr>
-              <w:t xml:space="preserve"> pada tanggal 2</w:t>
-            </w:r>
-          </w:p>
-          <w:p>
-            <w:pPr>
-              <w:jc w:val="both"/>
-              <w:rPr>
-                <w:rFonts w:ascii="Arial" w:hAnsi="Arial" w:cs="Arial"/>
-                <w:color w:val="000000" w:themeColor="text1"/>
-                <w:highlight w:val="yellow"/>
-                <w:lang w:val="id-ID"/>
-              </w:rPr>
-            </w:pPr>
-            <w:r>
-              <w:rPr>
-                <w:rFonts w:ascii="Arial" w:hAnsi="Arial" w:cs="Arial"/>
-                <w:color w:val="000000" w:themeColor="text1"/>
-                <w:highlight w:val="yellow"/>
-                <w:lang w:val="id-ID"/>
-              </w:rPr>
-              <w:t xml:space="preserve">Lampiran foto dari kegiatan 2 yang </w:t>
-            </w:r>
-            <w:proofErr w:type="spellStart"/>
-            <w:r>
-              <w:rPr>
-                <w:rFonts w:ascii="Arial" w:hAnsi="Arial" w:cs="Arial"/>
-                <w:color w:val="000000" w:themeColor="text1"/>
-                <w:highlight w:val="yellow"/>
-                <w:lang w:val="id-ID"/>
-              </w:rPr>
-              <w:t>diinput</w:t>
-            </w:r>
-            <w:proofErr w:type="spellEnd"/>
-            <w:r>
-              <w:rPr>
-                <w:rFonts w:ascii="Arial" w:hAnsi="Arial" w:cs="Arial"/>
-                <w:color w:val="000000" w:themeColor="text1"/>
-                <w:highlight w:val="yellow"/>
-                <w:lang w:val="id-ID"/>
-              </w:rPr>
-              <w:t xml:space="preserve"> pada tanggal 2</w:t>
-            </w:r>
-          </w:p>
-          <w:p>
-            <w:pPr>
-              <w:jc w:val="both"/>
-              <w:rPr>
-                <w:rFonts w:ascii="Arial" w:hAnsi="Arial" w:cs="Arial"/>
-                <w:color w:val="000000" w:themeColor="text1"/>
-                <w:highlight w:val="yellow"/>
-                <w:lang w:val="id-ID"/>
-              </w:rPr>
-            </w:pPr>
-          </w:p>
-          <w:p>
-            <w:pPr>
-              <w:jc w:val="both"/>
-              <w:rPr>
-                <w:rFonts w:ascii="Arial" w:hAnsi="Arial" w:cs="Arial"/>
-                <w:color w:val="000000" w:themeColor="text1"/>
-                <w:highlight w:val="yellow"/>
-                <w:lang w:val="id-ID"/>
-              </w:rPr>
-            </w:pPr>
-            <w:r>
-              <w:rPr>
-                <w:rFonts w:ascii="Arial" w:hAnsi="Arial" w:cs="Arial"/>
-                <w:color w:val="000000" w:themeColor="text1"/>
-                <w:highlight w:val="yellow"/>
-                <w:lang w:val="id-ID"/>
-              </w:rPr>
-              <w:t xml:space="preserve">Kegiatan k yang </w:t>
-            </w:r>
-            <w:proofErr w:type="spellStart"/>
-            <w:r>
-              <w:rPr>
-                <w:rFonts w:ascii="Arial" w:hAnsi="Arial" w:cs="Arial"/>
-                <w:color w:val="000000" w:themeColor="text1"/>
-                <w:highlight w:val="yellow"/>
-                <w:lang w:val="id-ID"/>
-              </w:rPr>
-              <w:t>diinput</w:t>
-            </w:r>
-            <w:proofErr w:type="spellEnd"/>
-            <w:r>
-              <w:rPr>
-                <w:rFonts w:ascii="Arial" w:hAnsi="Arial" w:cs="Arial"/>
-                <w:color w:val="000000" w:themeColor="text1"/>
-                <w:highlight w:val="yellow"/>
-                <w:lang w:val="id-ID"/>
-              </w:rPr>
-              <w:t xml:space="preserve"> pada tanggal 2</w:t>
-            </w:r>
-          </w:p>
-          <w:p>
-            <w:pPr>
-              <w:jc w:val="both"/>
-              <w:rPr>
-                <w:rFonts w:ascii="Arial" w:hAnsi="Arial" w:cs="Arial"/>
-                <w:color w:val="000000" w:themeColor="text1"/>
-                <w:highlight w:val="yellow"/>
-                <w:lang w:val="id-ID"/>
-              </w:rPr>
-            </w:pPr>
-            <w:r>
-              <w:rPr>
-                <w:rFonts w:ascii="Arial" w:hAnsi="Arial" w:cs="Arial"/>
-                <w:color w:val="000000" w:themeColor="text1"/>
-                <w:highlight w:val="yellow"/>
-                <w:lang w:val="id-ID"/>
-              </w:rPr>
-              <w:t xml:space="preserve">Lampiran foto dari kegiatan k yang </w:t>
-            </w:r>
-            <w:proofErr w:type="spellStart"/>
-            <w:r>
-              <w:rPr>
-                <w:rFonts w:ascii="Arial" w:hAnsi="Arial" w:cs="Arial"/>
-                <w:color w:val="000000" w:themeColor="text1"/>
-                <w:highlight w:val="yellow"/>
-                <w:lang w:val="id-ID"/>
-              </w:rPr>
-              <w:t>diinput</w:t>
-            </w:r>
-            <w:proofErr w:type="spellEnd"/>
-            <w:r>
-              <w:rPr>
-                <w:rFonts w:ascii="Arial" w:hAnsi="Arial" w:cs="Arial"/>
-                <w:color w:val="000000" w:themeColor="text1"/>
-                <w:highlight w:val="yellow"/>
-                <w:lang w:val="id-ID"/>
-              </w:rPr>
-              <w:t xml:space="preserve"> pada tanggal 2</w:t>
-            </w:r>
-          </w:p>
-          <w:p>
-            <w:pPr>
-              <w:rPr>
-                <w:rFonts w:ascii="Arial" w:hAnsi="Arial" w:cs="Arial"/>
-                <w:color w:val="000000" w:themeColor="text1"/>
-                <w:lang w:val="id-ID"/>
-              </w:rPr>
-            </w:pPr>
-          </w:p>
-        </w:tc>
-      </w:tr>
-      <w:tr>
-        <w:tc>
-          <w:tcPr>
-            <w:tcW w:w="918" w:type="dxa"/>
-            <w:vAlign w:val="center"/>
-          </w:tcPr>
-          <w:p>
-            <w:pPr>
-              <w:jc w:val="center"/>
-              <w:rPr>
-                <w:rFonts w:ascii="Arial" w:hAnsi="Arial" w:cs="Arial"/>
-                <w:lang w:val="id-ID"/>
-              </w:rPr>
-            </w:pPr>
-            <w:r>
-              <w:rPr>
-                <w:rFonts w:ascii="Arial" w:hAnsi="Arial" w:cs="Arial"/>
-                <w:lang w:val="id-ID"/>
-              </w:rPr>
-              <w:t>3</w:t>
-            </w:r>
-          </w:p>
-        </w:tc>
-        <w:tc>
-          <w:tcPr>
-            <w:tcW w:w="8730" w:type="dxa"/>
-          </w:tcPr>
-          <w:p>
-            <w:pPr>
-              <w:rPr>
-                <w:rFonts w:ascii="Arial" w:hAnsi="Arial" w:cs="Arial"/>
-                <w:color w:val="000000" w:themeColor="text1"/>
-                <w:highlight w:val="yellow"/>
-                <w:lang w:val="id-ID"/>
-              </w:rPr>
-            </w:pPr>
-            <w:r>
-              <w:rPr>
-                <w:rFonts w:ascii="Arial" w:hAnsi="Arial" w:cs="Arial"/>
-                <w:color w:val="000000" w:themeColor="text1"/>
-                <w:lang w:val="id-ID"/>
-              </w:rPr>
-              <w:t xml:space="preserve">03 </w:t>
-            </w:r>
-            <w:r>
-              <w:rPr>
-                <w:rFonts w:ascii="Arial" w:hAnsi="Arial" w:cs="Arial"/>
-                <w:color w:val="000000" w:themeColor="text1"/>
-                <w:highlight w:val="yellow"/>
-                <w:lang w:val="id-ID"/>
-              </w:rPr>
-              <w:t>Nama Bulan</w:t>
-            </w:r>
-            <w:r>
-              <w:rPr>
-                <w:rFonts w:ascii="Arial" w:hAnsi="Arial" w:cs="Arial"/>
-                <w:color w:val="000000" w:themeColor="text1"/>
-                <w:lang w:val="id-ID"/>
-              </w:rPr>
-              <w:t xml:space="preserve"> </w:t>
-            </w:r>
-            <w:r>
-              <w:rPr>
-                <w:rFonts w:ascii="Arial" w:hAnsi="Arial" w:cs="Arial"/>
-                <w:color w:val="000000" w:themeColor="text1"/>
-                <w:highlight w:val="yellow"/>
-                <w:lang w:val="id-ID"/>
-              </w:rPr>
-              <w:t>Tahun</w:t>
-            </w:r>
-          </w:p>
-          <w:p>
-            <w:pPr>
-              <w:rPr>
-                <w:rFonts w:ascii="Arial" w:hAnsi="Arial" w:cs="Arial"/>
-                <w:color w:val="000000" w:themeColor="text1"/>
-                <w:highlight w:val="yellow"/>
-                <w:lang w:val="id-ID"/>
-              </w:rPr>
-            </w:pPr>
-          </w:p>
-          <w:p>
-            <w:pPr>
-              <w:jc w:val="both"/>
-              <w:rPr>
-                <w:rFonts w:ascii="Arial" w:hAnsi="Arial" w:cs="Arial"/>
-                <w:color w:val="000000" w:themeColor="text1"/>
-                <w:highlight w:val="yellow"/>
-                <w:lang w:val="id-ID"/>
-              </w:rPr>
-            </w:pPr>
-            <w:r>
-              <w:rPr>
-                <w:rFonts w:ascii="Arial" w:hAnsi="Arial" w:cs="Arial"/>
-                <w:color w:val="000000" w:themeColor="text1"/>
-                <w:highlight w:val="yellow"/>
-                <w:lang w:val="id-ID"/>
-              </w:rPr>
-              <w:t xml:space="preserve">Kegiatan 1 yang </w:t>
-            </w:r>
-            <w:proofErr w:type="spellStart"/>
-            <w:r>
-              <w:rPr>
-                <w:rFonts w:ascii="Arial" w:hAnsi="Arial" w:cs="Arial"/>
-                <w:color w:val="000000" w:themeColor="text1"/>
-                <w:highlight w:val="yellow"/>
-                <w:lang w:val="id-ID"/>
-              </w:rPr>
-              <w:t>diinput</w:t>
-            </w:r>
-            <w:proofErr w:type="spellEnd"/>
-            <w:r>
-              <w:rPr>
-                <w:rFonts w:ascii="Arial" w:hAnsi="Arial" w:cs="Arial"/>
-                <w:color w:val="000000" w:themeColor="text1"/>
-                <w:highlight w:val="yellow"/>
-                <w:lang w:val="id-ID"/>
-              </w:rPr>
-              <w:t xml:space="preserve"> pada tanggal </w:t>
-            </w:r>
-            <w:r>
-              <w:rPr>
-                <w:rFonts w:ascii="Arial" w:hAnsi="Arial" w:cs="Arial"/>
-                <w:color w:val="000000" w:themeColor="text1"/>
-                <w:highlight w:val="yellow"/>
-                <w:lang w:val="id-ID"/>
-              </w:rPr>
-              <w:t>3</w:t>
-            </w:r>
-          </w:p>
-          <w:p>
-            <w:pPr>
-              <w:jc w:val="both"/>
-              <w:rPr>
-                <w:rFonts w:ascii="Arial" w:hAnsi="Arial" w:cs="Arial"/>
-                <w:color w:val="000000" w:themeColor="text1"/>
-                <w:highlight w:val="yellow"/>
-                <w:lang w:val="id-ID"/>
-              </w:rPr>
-            </w:pPr>
-            <w:r>
-              <w:rPr>
-                <w:rFonts w:ascii="Arial" w:hAnsi="Arial" w:cs="Arial"/>
-                <w:color w:val="000000" w:themeColor="text1"/>
-                <w:highlight w:val="yellow"/>
-                <w:lang w:val="id-ID"/>
-              </w:rPr>
-              <w:t xml:space="preserve">Lampiran foto dari kegiatan 1 yang </w:t>
-            </w:r>
-            <w:proofErr w:type="spellStart"/>
-            <w:r>
-              <w:rPr>
-                <w:rFonts w:ascii="Arial" w:hAnsi="Arial" w:cs="Arial"/>
-                <w:color w:val="000000" w:themeColor="text1"/>
-                <w:highlight w:val="yellow"/>
-                <w:lang w:val="id-ID"/>
-              </w:rPr>
-              <w:t>diinput</w:t>
-            </w:r>
-            <w:proofErr w:type="spellEnd"/>
-            <w:r>
-              <w:rPr>
-                <w:rFonts w:ascii="Arial" w:hAnsi="Arial" w:cs="Arial"/>
-                <w:color w:val="000000" w:themeColor="text1"/>
-                <w:highlight w:val="yellow"/>
-                <w:lang w:val="id-ID"/>
-              </w:rPr>
-              <w:t xml:space="preserve"> pada tanggal </w:t>
-            </w:r>
-            <w:r>
-              <w:rPr>
-                <w:rFonts w:ascii="Arial" w:hAnsi="Arial" w:cs="Arial"/>
-                <w:color w:val="000000" w:themeColor="text1"/>
-                <w:highlight w:val="yellow"/>
-                <w:lang w:val="id-ID"/>
-              </w:rPr>
-              <w:t>3</w:t>
-            </w:r>
-          </w:p>
-          <w:p>
-            <w:pPr>
-              <w:jc w:val="both"/>
-              <w:rPr>
-                <w:rFonts w:ascii="Arial" w:hAnsi="Arial" w:cs="Arial"/>
-                <w:color w:val="000000" w:themeColor="text1"/>
-                <w:highlight w:val="yellow"/>
-                <w:lang w:val="id-ID"/>
-              </w:rPr>
-            </w:pPr>
-          </w:p>
-          <w:p>
-            <w:pPr>
-              <w:jc w:val="both"/>
-              <w:rPr>
-                <w:rFonts w:ascii="Arial" w:hAnsi="Arial" w:cs="Arial"/>
-                <w:color w:val="000000" w:themeColor="text1"/>
-                <w:highlight w:val="yellow"/>
-                <w:lang w:val="id-ID"/>
-              </w:rPr>
-            </w:pPr>
-            <w:r>
-              <w:rPr>
-                <w:rFonts w:ascii="Arial" w:hAnsi="Arial" w:cs="Arial"/>
-                <w:color w:val="000000" w:themeColor="text1"/>
-                <w:highlight w:val="yellow"/>
-                <w:lang w:val="id-ID"/>
-              </w:rPr>
-              <w:t xml:space="preserve">Kegiatan 2 yang </w:t>
-            </w:r>
-            <w:proofErr w:type="spellStart"/>
-            <w:r>
-              <w:rPr>
-                <w:rFonts w:ascii="Arial" w:hAnsi="Arial" w:cs="Arial"/>
-                <w:color w:val="000000" w:themeColor="text1"/>
-                <w:highlight w:val="yellow"/>
-                <w:lang w:val="id-ID"/>
-              </w:rPr>
-              <w:t>diinput</w:t>
-            </w:r>
-            <w:proofErr w:type="spellEnd"/>
-            <w:r>
-              <w:rPr>
-                <w:rFonts w:ascii="Arial" w:hAnsi="Arial" w:cs="Arial"/>
-                <w:color w:val="000000" w:themeColor="text1"/>
-                <w:highlight w:val="yellow"/>
-                <w:lang w:val="id-ID"/>
-              </w:rPr>
-              <w:t xml:space="preserve"> pada tanggal </w:t>
-            </w:r>
-            <w:r>
-              <w:rPr>
-                <w:rFonts w:ascii="Arial" w:hAnsi="Arial" w:cs="Arial"/>
-                <w:color w:val="000000" w:themeColor="text1"/>
-                <w:highlight w:val="yellow"/>
-                <w:lang w:val="id-ID"/>
-              </w:rPr>
-              <w:t>3</w:t>
-            </w:r>
-          </w:p>
-          <w:p>
-            <w:pPr>
-              <w:jc w:val="both"/>
-              <w:rPr>
-                <w:rFonts w:ascii="Arial" w:hAnsi="Arial" w:cs="Arial"/>
-                <w:color w:val="000000" w:themeColor="text1"/>
-                <w:highlight w:val="yellow"/>
-                <w:lang w:val="id-ID"/>
-              </w:rPr>
-            </w:pPr>
-            <w:r>
-              <w:rPr>
-                <w:rFonts w:ascii="Arial" w:hAnsi="Arial" w:cs="Arial"/>
-                <w:color w:val="000000" w:themeColor="text1"/>
-                <w:highlight w:val="yellow"/>
-                <w:lang w:val="id-ID"/>
-              </w:rPr>
-              <w:t xml:space="preserve">Lampiran foto dari kegiatan 2 yang </w:t>
-            </w:r>
-            <w:proofErr w:type="spellStart"/>
-            <w:r>
-              <w:rPr>
-                <w:rFonts w:ascii="Arial" w:hAnsi="Arial" w:cs="Arial"/>
-                <w:color w:val="000000" w:themeColor="text1"/>
-                <w:highlight w:val="yellow"/>
-                <w:lang w:val="id-ID"/>
-              </w:rPr>
-              <w:t>diinput</w:t>
-            </w:r>
-            <w:proofErr w:type="spellEnd"/>
-            <w:r>
-              <w:rPr>
-                <w:rFonts w:ascii="Arial" w:hAnsi="Arial" w:cs="Arial"/>
-                <w:color w:val="000000" w:themeColor="text1"/>
-                <w:highlight w:val="yellow"/>
-                <w:lang w:val="id-ID"/>
-              </w:rPr>
-              <w:t xml:space="preserve"> pada tanggal </w:t>
-            </w:r>
-            <w:r>
-              <w:rPr>
-                <w:rFonts w:ascii="Arial" w:hAnsi="Arial" w:cs="Arial"/>
-                <w:color w:val="000000" w:themeColor="text1"/>
-                <w:highlight w:val="yellow"/>
-                <w:lang w:val="id-ID"/>
-              </w:rPr>
-              <w:t>3</w:t>
-            </w:r>
-          </w:p>
-          <w:p>
-            <w:pPr>
-              <w:jc w:val="both"/>
-              <w:rPr>
-                <w:rFonts w:ascii="Arial" w:hAnsi="Arial" w:cs="Arial"/>
-                <w:color w:val="000000" w:themeColor="text1"/>
-                <w:highlight w:val="yellow"/>
-                <w:lang w:val="id-ID"/>
-              </w:rPr>
-            </w:pPr>
-          </w:p>
-          <w:p>
-            <w:pPr>
-              <w:jc w:val="both"/>
-              <w:rPr>
-                <w:rFonts w:ascii="Arial" w:hAnsi="Arial" w:cs="Arial"/>
-                <w:color w:val="000000" w:themeColor="text1"/>
-                <w:highlight w:val="yellow"/>
-                <w:lang w:val="id-ID"/>
-              </w:rPr>
-            </w:pPr>
-            <w:r>
-              <w:rPr>
-                <w:rFonts w:ascii="Arial" w:hAnsi="Arial" w:cs="Arial"/>
-                <w:color w:val="000000" w:themeColor="text1"/>
-                <w:highlight w:val="yellow"/>
-                <w:lang w:val="id-ID"/>
-              </w:rPr>
-              <w:t xml:space="preserve">Kegiatan k yang </w:t>
-            </w:r>
-            <w:proofErr w:type="spellStart"/>
-            <w:r>
-              <w:rPr>
-                <w:rFonts w:ascii="Arial" w:hAnsi="Arial" w:cs="Arial"/>
-                <w:color w:val="000000" w:themeColor="text1"/>
-                <w:highlight w:val="yellow"/>
-                <w:lang w:val="id-ID"/>
-              </w:rPr>
-              <w:t>diinput</w:t>
-            </w:r>
-            <w:proofErr w:type="spellEnd"/>
-            <w:r>
-              <w:rPr>
-                <w:rFonts w:ascii="Arial" w:hAnsi="Arial" w:cs="Arial"/>
-                <w:color w:val="000000" w:themeColor="text1"/>
-                <w:highlight w:val="yellow"/>
-                <w:lang w:val="id-ID"/>
-              </w:rPr>
-              <w:t xml:space="preserve"> pada tanggal </w:t>
-            </w:r>
-            <w:r>
-              <w:rPr>
-                <w:rFonts w:ascii="Arial" w:hAnsi="Arial" w:cs="Arial"/>
-                <w:color w:val="000000" w:themeColor="text1"/>
-                <w:highlight w:val="yellow"/>
-                <w:lang w:val="id-ID"/>
-              </w:rPr>
-              <w:t>3</w:t>
-            </w:r>
-          </w:p>
-          <w:p>
-            <w:pPr>
-              <w:jc w:val="both"/>
-              <w:rPr>
-                <w:rFonts w:ascii="Arial" w:hAnsi="Arial" w:cs="Arial"/>
-                <w:color w:val="000000" w:themeColor="text1"/>
-                <w:highlight w:val="yellow"/>
-                <w:lang w:val="id-ID"/>
-              </w:rPr>
-            </w:pPr>
-            <w:r>
-              <w:rPr>
-                <w:rFonts w:ascii="Arial" w:hAnsi="Arial" w:cs="Arial"/>
-                <w:color w:val="000000" w:themeColor="text1"/>
-                <w:highlight w:val="yellow"/>
-                <w:lang w:val="id-ID"/>
-              </w:rPr>
-              <w:t xml:space="preserve">Lampiran foto dari kegiatan k yang </w:t>
-            </w:r>
-            <w:proofErr w:type="spellStart"/>
-            <w:r>
-              <w:rPr>
-                <w:rFonts w:ascii="Arial" w:hAnsi="Arial" w:cs="Arial"/>
-                <w:color w:val="000000" w:themeColor="text1"/>
-                <w:highlight w:val="yellow"/>
-                <w:lang w:val="id-ID"/>
-              </w:rPr>
-              <w:t>diinput</w:t>
-            </w:r>
-            <w:proofErr w:type="spellEnd"/>
-            <w:r>
-              <w:rPr>
-                <w:rFonts w:ascii="Arial" w:hAnsi="Arial" w:cs="Arial"/>
-                <w:color w:val="000000" w:themeColor="text1"/>
-                <w:highlight w:val="yellow"/>
-                <w:lang w:val="id-ID"/>
-              </w:rPr>
-              <w:t xml:space="preserve"> pada tanggal </w:t>
-            </w:r>
-            <w:r>
-              <w:rPr>
-                <w:rFonts w:ascii="Arial" w:hAnsi="Arial" w:cs="Arial"/>
-                <w:color w:val="000000" w:themeColor="text1"/>
-                <w:highlight w:val="yellow"/>
-                <w:lang w:val="id-ID"/>
-              </w:rPr>
-              <w:t>3</w:t>
-            </w:r>
-          </w:p>
-          <w:p>
-            <w:pPr>
-              <w:rPr>
-                <w:rFonts w:ascii="Arial" w:hAnsi="Arial" w:cs="Arial"/>
-                <w:color w:val="000000" w:themeColor="text1"/>
-                <w:lang w:val="id-ID"/>
-              </w:rPr>
-            </w:pPr>
-          </w:p>
-        </w:tc>
-      </w:tr>
-      <w:tr>
-        <w:trPr>
-          <w:trHeight w:val="377"/>
-        </w:trPr>
-        <w:tc>
-          <w:tcPr>
-            <w:tcW w:w="918" w:type="dxa"/>
-            <w:shd w:val="clear" w:color="auto" w:fill="BFBFBF" w:themeFill="background1" w:themeFillShade="BF"/>
-            <w:vAlign w:val="center"/>
-          </w:tcPr>
-          <w:p>
-            <w:pPr>
-              <w:jc w:val="center"/>
-              <w:rPr>
-                <w:rFonts w:ascii="Arial" w:hAnsi="Arial" w:cs="Arial"/>
-                <w:highlight w:val="yellow"/>
-                <w:lang w:val="id-ID"/>
-              </w:rPr>
-            </w:pPr>
-            <w:r>
-              <w:rPr>
-                <w:rFonts w:ascii="Arial" w:hAnsi="Arial" w:cs="Arial"/>
-                <w:lang w:val="id-ID"/>
-              </w:rPr>
-              <w:t>4</w:t>
-            </w:r>
-          </w:p>
-        </w:tc>
-        <w:tc>
-          <w:tcPr>
-            <w:tcW w:w="8730" w:type="dxa"/>
-            <w:shd w:val="clear" w:color="auto" w:fill="BFBFBF" w:themeFill="background1" w:themeFillShade="BF"/>
-            <w:vAlign w:val="center"/>
-          </w:tcPr>
-          <w:p>
-            <w:pPr>
-              <w:rPr>
-                <w:rFonts w:ascii="Arial" w:hAnsi="Arial" w:cs="Arial"/>
-                <w:color w:val="000000" w:themeColor="text1"/>
-                <w:lang w:val="id-ID"/>
-              </w:rPr>
-            </w:pPr>
-            <w:r>
-              <w:rPr>
-                <w:rFonts w:ascii="Arial" w:hAnsi="Arial" w:cs="Arial"/>
-                <w:color w:val="000000" w:themeColor="text1"/>
-                <w:lang w:val="id-ID"/>
-              </w:rPr>
-              <w:t>-</w:t>
-            </w:r>
-          </w:p>
-        </w:tc>
-      </w:tr>
-      <w:tr>
-        <w:trPr>
-          <w:trHeight w:val="411"/>
-        </w:trPr>
-        <w:tc>
-          <w:tcPr>
-            <w:tcW w:w="918" w:type="dxa"/>
-            <w:shd w:val="clear" w:color="auto" w:fill="BFBFBF" w:themeFill="background1" w:themeFillShade="BF"/>
-            <w:vAlign w:val="center"/>
-          </w:tcPr>
-          <w:p>
-            <w:pPr>
-              <w:jc w:val="center"/>
-              <w:rPr>
-                <w:rFonts w:ascii="Arial" w:hAnsi="Arial" w:cs="Arial"/>
-                <w:highlight w:val="yellow"/>
-                <w:lang w:val="id-ID"/>
-              </w:rPr>
-            </w:pPr>
-            <w:r>
-              <w:rPr>
-                <w:rFonts w:ascii="Arial" w:hAnsi="Arial" w:cs="Arial"/>
-                <w:lang w:val="id-ID"/>
-              </w:rPr>
-              <w:t>5</w:t>
-            </w:r>
-          </w:p>
-        </w:tc>
-        <w:tc>
-          <w:tcPr>
-            <w:tcW w:w="8730" w:type="dxa"/>
-            <w:shd w:val="clear" w:color="auto" w:fill="BFBFBF" w:themeFill="background1" w:themeFillShade="BF"/>
-            <w:vAlign w:val="center"/>
-          </w:tcPr>
-          <w:p>
-            <w:pPr>
-              <w:rPr>
-                <w:rFonts w:ascii="Arial" w:hAnsi="Arial" w:cs="Arial"/>
-                <w:color w:val="000000" w:themeColor="text1"/>
-                <w:lang w:val="id-ID"/>
-              </w:rPr>
-            </w:pPr>
-            <w:r>
-              <w:rPr>
-                <w:rFonts w:ascii="Arial" w:hAnsi="Arial" w:cs="Arial"/>
-                <w:color w:val="000000" w:themeColor="text1"/>
-                <w:lang w:val="id-ID"/>
-              </w:rPr>
-              <w:t>-</w:t>
-            </w:r>
-          </w:p>
-        </w:tc>
-      </w:tr>
-      <w:tr>
-        <w:tc>
-          <w:tcPr>
-            <w:tcW w:w="918" w:type="dxa"/>
-            <w:vAlign w:val="center"/>
-          </w:tcPr>
-          <w:p>
-            <w:pPr>
-              <w:jc w:val="center"/>
-              <w:rPr>
-                <w:rFonts w:ascii="Arial" w:hAnsi="Arial" w:cs="Arial"/>
-                <w:highlight w:val="yellow"/>
-                <w:lang w:val="id-ID"/>
-              </w:rPr>
-            </w:pPr>
-            <w:r>
-              <w:rPr>
-                <w:rFonts w:ascii="Arial" w:hAnsi="Arial" w:cs="Arial"/>
-                <w:highlight w:val="yellow"/>
-                <w:lang w:val="id-ID"/>
-              </w:rPr>
-              <w:t>n</w:t>
-            </w:r>
-          </w:p>
-        </w:tc>
-        <w:tc>
-          <w:tcPr>
-            <w:tcW w:w="8730" w:type="dxa"/>
-          </w:tcPr>
-          <w:p>
-            <w:pPr>
-              <w:rPr>
-                <w:rFonts w:ascii="Arial" w:hAnsi="Arial" w:cs="Arial"/>
-                <w:color w:val="000000" w:themeColor="text1"/>
-                <w:highlight w:val="yellow"/>
-                <w:lang w:val="id-ID"/>
-              </w:rPr>
-            </w:pPr>
-            <w:r>
-              <w:rPr>
-                <w:rFonts w:ascii="Arial" w:hAnsi="Arial" w:cs="Arial"/>
-                <w:color w:val="000000" w:themeColor="text1"/>
-                <w:highlight w:val="yellow"/>
-                <w:lang w:val="id-ID"/>
-              </w:rPr>
-              <w:t>Tanggal n</w:t>
-            </w:r>
-            <w:r>
-              <w:rPr>
-                <w:rFonts w:ascii="Arial" w:hAnsi="Arial" w:cs="Arial"/>
-                <w:color w:val="000000" w:themeColor="text1"/>
-                <w:lang w:val="id-ID"/>
-              </w:rPr>
-              <w:t xml:space="preserve"> </w:t>
-            </w:r>
-            <w:r>
-              <w:rPr>
-                <w:rFonts w:ascii="Arial" w:hAnsi="Arial" w:cs="Arial"/>
-                <w:color w:val="000000" w:themeColor="text1"/>
-                <w:highlight w:val="yellow"/>
-                <w:lang w:val="id-ID"/>
-              </w:rPr>
-              <w:t>Nama Bulan</w:t>
-            </w:r>
-            <w:r>
-              <w:rPr>
-                <w:rFonts w:ascii="Arial" w:hAnsi="Arial" w:cs="Arial"/>
-                <w:color w:val="000000" w:themeColor="text1"/>
-                <w:lang w:val="id-ID"/>
-              </w:rPr>
-              <w:t xml:space="preserve"> </w:t>
-            </w:r>
-            <w:r>
-              <w:rPr>
-                <w:rFonts w:ascii="Arial" w:hAnsi="Arial" w:cs="Arial"/>
-                <w:color w:val="000000" w:themeColor="text1"/>
-                <w:highlight w:val="yellow"/>
-                <w:lang w:val="id-ID"/>
-              </w:rPr>
-              <w:t>Tahun</w:t>
-            </w:r>
-          </w:p>
-          <w:p>
-            <w:pPr>
-              <w:rPr>
-                <w:rFonts w:ascii="Arial" w:hAnsi="Arial" w:cs="Arial"/>
-                <w:color w:val="000000" w:themeColor="text1"/>
-                <w:highlight w:val="yellow"/>
-                <w:lang w:val="id-ID"/>
-              </w:rPr>
-            </w:pPr>
-          </w:p>
-          <w:p>
-            <w:pPr>
-              <w:jc w:val="both"/>
-              <w:rPr>
-                <w:rFonts w:ascii="Arial" w:hAnsi="Arial" w:cs="Arial"/>
-                <w:color w:val="000000" w:themeColor="text1"/>
-                <w:highlight w:val="yellow"/>
-                <w:lang w:val="id-ID"/>
-              </w:rPr>
-            </w:pPr>
-            <w:r>
-              <w:rPr>
-                <w:rFonts w:ascii="Arial" w:hAnsi="Arial" w:cs="Arial"/>
-                <w:color w:val="000000" w:themeColor="text1"/>
-                <w:highlight w:val="yellow"/>
-                <w:lang w:val="id-ID"/>
-              </w:rPr>
-              <w:t xml:space="preserve">Kegiatan 1 yang </w:t>
-            </w:r>
-            <w:proofErr w:type="spellStart"/>
-            <w:r>
-              <w:rPr>
-                <w:rFonts w:ascii="Arial" w:hAnsi="Arial" w:cs="Arial"/>
-                <w:color w:val="000000" w:themeColor="text1"/>
-                <w:highlight w:val="yellow"/>
-                <w:lang w:val="id-ID"/>
-              </w:rPr>
-              <w:t>diinput</w:t>
-            </w:r>
-            <w:proofErr w:type="spellEnd"/>
-            <w:r>
-              <w:rPr>
-                <w:rFonts w:ascii="Arial" w:hAnsi="Arial" w:cs="Arial"/>
-                <w:color w:val="000000" w:themeColor="text1"/>
-                <w:highlight w:val="yellow"/>
-                <w:lang w:val="id-ID"/>
-              </w:rPr>
-              <w:t xml:space="preserve"> pada tanggal n</w:t>
-            </w:r>
-          </w:p>
-          <w:p>
-            <w:pPr>
-              <w:jc w:val="both"/>
-              <w:rPr>
-                <w:rFonts w:ascii="Arial" w:hAnsi="Arial" w:cs="Arial"/>
-                <w:color w:val="000000" w:themeColor="text1"/>
-                <w:highlight w:val="yellow"/>
-                <w:lang w:val="id-ID"/>
-              </w:rPr>
-            </w:pPr>
-            <w:r>
-              <w:rPr>
-                <w:rFonts w:ascii="Arial" w:hAnsi="Arial" w:cs="Arial"/>
-                <w:color w:val="000000" w:themeColor="text1"/>
-                <w:highlight w:val="yellow"/>
-                <w:lang w:val="id-ID"/>
-              </w:rPr>
-              <w:t xml:space="preserve">Lampiran foto dari kegiatan 1 yang </w:t>
-            </w:r>
-            <w:proofErr w:type="spellStart"/>
-            <w:r>
-              <w:rPr>
-                <w:rFonts w:ascii="Arial" w:hAnsi="Arial" w:cs="Arial"/>
-                <w:color w:val="000000" w:themeColor="text1"/>
-                <w:highlight w:val="yellow"/>
-                <w:lang w:val="id-ID"/>
-              </w:rPr>
-              <w:t>diinput</w:t>
-            </w:r>
-            <w:proofErr w:type="spellEnd"/>
-            <w:r>
-              <w:rPr>
-                <w:rFonts w:ascii="Arial" w:hAnsi="Arial" w:cs="Arial"/>
-                <w:color w:val="000000" w:themeColor="text1"/>
-                <w:highlight w:val="yellow"/>
-                <w:lang w:val="id-ID"/>
-              </w:rPr>
-              <w:t xml:space="preserve"> pada tanggal n</w:t>
-            </w:r>
-          </w:p>
-          <w:p>
-            <w:pPr>
-              <w:jc w:val="both"/>
-              <w:rPr>
-                <w:rFonts w:ascii="Arial" w:hAnsi="Arial" w:cs="Arial"/>
-                <w:color w:val="000000" w:themeColor="text1"/>
-                <w:highlight w:val="yellow"/>
-                <w:lang w:val="id-ID"/>
-              </w:rPr>
-            </w:pPr>
-          </w:p>
-          <w:p>
-            <w:pPr>
-              <w:jc w:val="both"/>
-              <w:rPr>
-                <w:rFonts w:ascii="Arial" w:hAnsi="Arial" w:cs="Arial"/>
-                <w:color w:val="000000" w:themeColor="text1"/>
-                <w:highlight w:val="yellow"/>
-                <w:lang w:val="id-ID"/>
-              </w:rPr>
-            </w:pPr>
-            <w:r>
-              <w:rPr>
-                <w:rFonts w:ascii="Arial" w:hAnsi="Arial" w:cs="Arial"/>
-                <w:color w:val="000000" w:themeColor="text1"/>
-                <w:highlight w:val="yellow"/>
-                <w:lang w:val="id-ID"/>
-              </w:rPr>
-              <w:t xml:space="preserve">Kegiatan 2 yang </w:t>
-            </w:r>
-            <w:proofErr w:type="spellStart"/>
-            <w:r>
-              <w:rPr>
-                <w:rFonts w:ascii="Arial" w:hAnsi="Arial" w:cs="Arial"/>
-                <w:color w:val="000000" w:themeColor="text1"/>
-                <w:highlight w:val="yellow"/>
-                <w:lang w:val="id-ID"/>
-              </w:rPr>
-              <w:t>diinput</w:t>
-            </w:r>
-            <w:proofErr w:type="spellEnd"/>
-            <w:r>
-              <w:rPr>
-                <w:rFonts w:ascii="Arial" w:hAnsi="Arial" w:cs="Arial"/>
-                <w:color w:val="000000" w:themeColor="text1"/>
-                <w:highlight w:val="yellow"/>
-                <w:lang w:val="id-ID"/>
-              </w:rPr>
-              <w:t xml:space="preserve"> pada tanggal n</w:t>
-            </w:r>
-          </w:p>
-          <w:p>
-            <w:pPr>
-              <w:jc w:val="both"/>
-              <w:rPr>
-                <w:rFonts w:ascii="Arial" w:hAnsi="Arial" w:cs="Arial"/>
-                <w:color w:val="000000" w:themeColor="text1"/>
-                <w:highlight w:val="yellow"/>
-                <w:lang w:val="id-ID"/>
-              </w:rPr>
-            </w:pPr>
-            <w:r>
-              <w:rPr>
-                <w:rFonts w:ascii="Arial" w:hAnsi="Arial" w:cs="Arial"/>
-                <w:color w:val="000000" w:themeColor="text1"/>
-                <w:highlight w:val="yellow"/>
-                <w:lang w:val="id-ID"/>
-              </w:rPr>
-              <w:t xml:space="preserve">Lampiran foto dari kegiatan 2 yang </w:t>
-            </w:r>
-            <w:proofErr w:type="spellStart"/>
-            <w:r>
-              <w:rPr>
-                <w:rFonts w:ascii="Arial" w:hAnsi="Arial" w:cs="Arial"/>
-                <w:color w:val="000000" w:themeColor="text1"/>
-                <w:highlight w:val="yellow"/>
-                <w:lang w:val="id-ID"/>
-              </w:rPr>
-              <w:t>diinput</w:t>
-            </w:r>
-            <w:proofErr w:type="spellEnd"/>
-            <w:r>
-              <w:rPr>
-                <w:rFonts w:ascii="Arial" w:hAnsi="Arial" w:cs="Arial"/>
-                <w:color w:val="000000" w:themeColor="text1"/>
-                <w:highlight w:val="yellow"/>
-                <w:lang w:val="id-ID"/>
-              </w:rPr>
-              <w:t xml:space="preserve"> pada tanggal n</w:t>
-            </w:r>
-          </w:p>
-          <w:p>
-            <w:pPr>
-              <w:jc w:val="both"/>
-              <w:rPr>
-                <w:rFonts w:ascii="Arial" w:hAnsi="Arial" w:cs="Arial"/>
-                <w:color w:val="000000" w:themeColor="text1"/>
-                <w:highlight w:val="yellow"/>
-                <w:lang w:val="id-ID"/>
-              </w:rPr>
-            </w:pPr>
-          </w:p>
-          <w:p>
-            <w:pPr>
-              <w:jc w:val="both"/>
-              <w:rPr>
-                <w:rFonts w:ascii="Arial" w:hAnsi="Arial" w:cs="Arial"/>
-                <w:color w:val="000000" w:themeColor="text1"/>
-                <w:highlight w:val="yellow"/>
-                <w:lang w:val="id-ID"/>
-              </w:rPr>
-            </w:pPr>
-            <w:r>
-              <w:rPr>
-                <w:rFonts w:ascii="Arial" w:hAnsi="Arial" w:cs="Arial"/>
-                <w:color w:val="000000" w:themeColor="text1"/>
-                <w:highlight w:val="yellow"/>
-                <w:lang w:val="id-ID"/>
-              </w:rPr>
-              <w:t xml:space="preserve">Kegiatan k yang </w:t>
-            </w:r>
-            <w:proofErr w:type="spellStart"/>
-            <w:r>
-              <w:rPr>
-                <w:rFonts w:ascii="Arial" w:hAnsi="Arial" w:cs="Arial"/>
-                <w:color w:val="000000" w:themeColor="text1"/>
-                <w:highlight w:val="yellow"/>
-                <w:lang w:val="id-ID"/>
-              </w:rPr>
-              <w:t>diinput</w:t>
-            </w:r>
-            <w:proofErr w:type="spellEnd"/>
-            <w:r>
-              <w:rPr>
-                <w:rFonts w:ascii="Arial" w:hAnsi="Arial" w:cs="Arial"/>
-                <w:color w:val="000000" w:themeColor="text1"/>
-                <w:highlight w:val="yellow"/>
-                <w:lang w:val="id-ID"/>
-              </w:rPr>
-              <w:t xml:space="preserve"> pada tanggal n</w:t>
-            </w:r>
-          </w:p>
-          <w:p>
-            <w:pPr>
-              <w:jc w:val="both"/>
-              <w:rPr>
-                <w:rFonts w:ascii="Arial" w:hAnsi="Arial" w:cs="Arial"/>
-                <w:color w:val="000000" w:themeColor="text1"/>
-                <w:highlight w:val="yellow"/>
-                <w:lang w:val="id-ID"/>
-              </w:rPr>
-            </w:pPr>
-            <w:r>
-              <w:rPr>
-                <w:rFonts w:ascii="Arial" w:hAnsi="Arial" w:cs="Arial"/>
-                <w:color w:val="000000" w:themeColor="text1"/>
-                <w:highlight w:val="yellow"/>
-                <w:lang w:val="id-ID"/>
-              </w:rPr>
-              <w:t xml:space="preserve">Lampiran foto dari kegiatan k yang </w:t>
-            </w:r>
-            <w:proofErr w:type="spellStart"/>
-            <w:r>
-              <w:rPr>
-                <w:rFonts w:ascii="Arial" w:hAnsi="Arial" w:cs="Arial"/>
-                <w:color w:val="000000" w:themeColor="text1"/>
-                <w:highlight w:val="yellow"/>
-                <w:lang w:val="id-ID"/>
-              </w:rPr>
-              <w:t>diinput</w:t>
-            </w:r>
-            <w:proofErr w:type="spellEnd"/>
-            <w:r>
-              <w:rPr>
-                <w:rFonts w:ascii="Arial" w:hAnsi="Arial" w:cs="Arial"/>
-                <w:color w:val="000000" w:themeColor="text1"/>
-                <w:highlight w:val="yellow"/>
-                <w:lang w:val="id-ID"/>
-              </w:rPr>
-              <w:t xml:space="preserve"> pada tanggal n</w:t>
-            </w:r>
-          </w:p>
-          <w:p>
-            <w:pPr>
-              <w:rPr>
-                <w:rFonts w:ascii="Arial" w:hAnsi="Arial" w:cs="Arial"/>
-                <w:color w:val="000000" w:themeColor="text1"/>
-                <w:highlight w:val="yellow"/>
-                <w:lang w:val="id-ID"/>
-              </w:rPr>
-            </w:pPr>
+              </w:rPr>
+              <w:t>}</w:t>
+            </w:r>
           </w:p>
         </w:tc>
       </w:tr>

</xml_diff>

<commit_message>
fix: date formats for lapbul
</commit_message>
<xml_diff>
--- a/src/app/lapbul/template-smart-employee.docx
+++ b/src/app/lapbul/template-smart-employee.docx
@@ -198,16 +198,14 @@
         </w:rPr>
         <w:t>{</w:t>
       </w:r>
-      <w:proofErr w:type="spellStart"/>
       <w:r>
         <w:rPr>
           <w:rFonts w:ascii="Arial" w:eastAsia="Times New Roman" w:hAnsi="Arial" w:cs="Arial"/>
           <w:sz w:val="36"/>
           <w:szCs w:val="36"/>
         </w:rPr>
-        <w:t>lapbul_periode</w:t>
-      </w:r>
-      <w:proofErr w:type="spellEnd"/>
+        <w:t>meta.bulan</w:t>
+      </w:r>
       <w:r>
         <w:rPr>
           <w:rFonts w:ascii="Arial" w:eastAsia="Times New Roman" w:hAnsi="Arial" w:cs="Arial"/>
@@ -277,7 +275,6 @@
         </w:rPr>
         <w:t>{</w:t>
       </w:r>
-      <w:proofErr w:type="spellStart"/>
       <w:r>
         <w:rPr>
           <w:rFonts w:ascii="Arial" w:eastAsia="Times New Roman" w:hAnsi="Arial" w:cs="Arial"/>
@@ -286,7 +283,6 @@
         </w:rPr>
         <w:t>namalengkap_pegawai</w:t>
       </w:r>
-      <w:proofErr w:type="spellEnd"/>
       <w:r>
         <w:rPr>
           <w:rFonts w:ascii="Arial" w:eastAsia="Times New Roman" w:hAnsi="Arial" w:cs="Arial"/>
@@ -318,7 +314,6 @@
         </w:rPr>
         <w:t>{</w:t>
       </w:r>
-      <w:proofErr w:type="spellStart"/>
       <w:r>
         <w:rPr>
           <w:rFonts w:ascii="Arial" w:eastAsia="Times New Roman" w:hAnsi="Arial" w:cs="Arial"/>
@@ -327,7 +322,6 @@
         </w:rPr>
         <w:t>nama_dpa</w:t>
       </w:r>
-      <w:proofErr w:type="spellEnd"/>
       <w:r>
         <w:rPr>
           <w:rFonts w:ascii="Arial" w:eastAsia="Times New Roman" w:hAnsi="Arial" w:cs="Arial"/>
@@ -359,7 +353,6 @@
         </w:rPr>
         <w:t>{</w:t>
       </w:r>
-      <w:proofErr w:type="spellStart"/>
       <w:r>
         <w:rPr>
           <w:rFonts w:ascii="Arial" w:eastAsia="Times New Roman" w:hAnsi="Arial" w:cs="Arial"/>
@@ -368,7 +361,6 @@
         </w:rPr>
         <w:t>nama_posisi</w:t>
       </w:r>
-      <w:proofErr w:type="spellEnd"/>
       <w:r>
         <w:rPr>
           <w:rFonts w:ascii="Arial" w:eastAsia="Times New Roman" w:hAnsi="Arial" w:cs="Arial"/>
@@ -679,15 +671,13 @@
         </w:rPr>
         <w:t>{</w:t>
       </w:r>
-      <w:proofErr w:type="spellStart"/>
       <w:r>
         <w:rPr>
           <w:rFonts w:ascii="Arial" w:eastAsia="Times New Roman" w:hAnsi="Arial" w:cs="Arial"/>
           <w:sz w:val="28"/>
         </w:rPr>
-        <w:t>lapbul_periode</w:t>
-      </w:r>
-      <w:proofErr w:type="spellEnd"/>
+        <w:t>meta.tahun</w:t>
+      </w:r>
       <w:r>
         <w:rPr>
           <w:rFonts w:ascii="Arial" w:eastAsia="Times New Roman" w:hAnsi="Arial" w:cs="Arial"/>
@@ -1647,247 +1637,7 @@
           <w:szCs w:val="24"/>
           <w:lang w:val="id-ID"/>
         </w:rPr>
-        <w:t>Secara harfiah, kota cerdas dengan konsep pengembangan wilayah dengan pemanfaatan teknologi dan inovasi terutama pengelolaan sumber daya yang efisien dan efektif untuk meningkatkan pelayanan publik serta menjadi solusi permasalahan perkotaan yang dirancang sedemikian rupa untuk kepentingan masyarakat menuju warga sejahtera dan bahagia. Oleh karenanya, penerapan konsep pengembangan ekosistem kota cerdas di provinsi DKI Jakarta yang meliputi infrastruktur teknologi, informasi, dan komunikasi; proses bisnis berbasis elektronik; sarana dan prasarana; kebijakan; tata kelola; dan/atau sumber daya manusia, diharapkan menjadi solusi permasalahan perkotaan menuju kota yang maju dan warga yang bahagia melalui enam pilar kota cerdas (</w:t>
-      </w:r>
-      <w:proofErr w:type="spellStart"/>
-      <w:r>
-        <w:rPr>
-          <w:rFonts w:ascii="Arial" w:hAnsi="Arial" w:cs="Arial"/>
-          <w:sz w:val="24"/>
-          <w:szCs w:val="24"/>
-          <w:lang w:val="id-ID"/>
-        </w:rPr>
-        <w:t>smart</w:t>
-      </w:r>
-      <w:proofErr w:type="spellEnd"/>
-      <w:r>
-        <w:rPr>
-          <w:rFonts w:ascii="Arial" w:hAnsi="Arial" w:cs="Arial"/>
-          <w:sz w:val="24"/>
-          <w:szCs w:val="24"/>
-          <w:lang w:val="id-ID"/>
-        </w:rPr>
-        <w:t xml:space="preserve"> </w:t>
-      </w:r>
-      <w:proofErr w:type="spellStart"/>
-      <w:r>
-        <w:rPr>
-          <w:rFonts w:ascii="Arial" w:hAnsi="Arial" w:cs="Arial"/>
-          <w:sz w:val="24"/>
-          <w:szCs w:val="24"/>
-          <w:lang w:val="id-ID"/>
-        </w:rPr>
-        <w:t>governance</w:t>
-      </w:r>
-      <w:proofErr w:type="spellEnd"/>
-      <w:r>
-        <w:rPr>
-          <w:rFonts w:ascii="Arial" w:hAnsi="Arial" w:cs="Arial"/>
-          <w:sz w:val="24"/>
-          <w:szCs w:val="24"/>
-          <w:lang w:val="id-ID"/>
-        </w:rPr>
-        <w:t xml:space="preserve">, </w:t>
-      </w:r>
-      <w:proofErr w:type="spellStart"/>
-      <w:r>
-        <w:rPr>
-          <w:rFonts w:ascii="Arial" w:hAnsi="Arial" w:cs="Arial"/>
-          <w:sz w:val="24"/>
-          <w:szCs w:val="24"/>
-          <w:lang w:val="id-ID"/>
-        </w:rPr>
-        <w:t>smart</w:t>
-      </w:r>
-      <w:proofErr w:type="spellEnd"/>
-      <w:r>
-        <w:rPr>
-          <w:rFonts w:ascii="Arial" w:hAnsi="Arial" w:cs="Arial"/>
-          <w:sz w:val="24"/>
-          <w:szCs w:val="24"/>
-          <w:lang w:val="id-ID"/>
-        </w:rPr>
-        <w:t xml:space="preserve"> </w:t>
-      </w:r>
-      <w:proofErr w:type="spellStart"/>
-      <w:r>
-        <w:rPr>
-          <w:rFonts w:ascii="Arial" w:hAnsi="Arial" w:cs="Arial"/>
-          <w:sz w:val="24"/>
-          <w:szCs w:val="24"/>
-          <w:lang w:val="id-ID"/>
-        </w:rPr>
-        <w:t>mobility</w:t>
-      </w:r>
-      <w:proofErr w:type="spellEnd"/>
-      <w:r>
-        <w:rPr>
-          <w:rFonts w:ascii="Arial" w:hAnsi="Arial" w:cs="Arial"/>
-          <w:sz w:val="24"/>
-          <w:szCs w:val="24"/>
-          <w:lang w:val="id-ID"/>
-        </w:rPr>
-        <w:t xml:space="preserve">, </w:t>
-      </w:r>
-      <w:proofErr w:type="spellStart"/>
-      <w:r>
-        <w:rPr>
-          <w:rFonts w:ascii="Arial" w:hAnsi="Arial" w:cs="Arial"/>
-          <w:sz w:val="24"/>
-          <w:szCs w:val="24"/>
-          <w:lang w:val="id-ID"/>
-        </w:rPr>
-        <w:t>smart</w:t>
-      </w:r>
-      <w:proofErr w:type="spellEnd"/>
-      <w:r>
-        <w:rPr>
-          <w:rFonts w:ascii="Arial" w:hAnsi="Arial" w:cs="Arial"/>
-          <w:sz w:val="24"/>
-          <w:szCs w:val="24"/>
-          <w:lang w:val="id-ID"/>
-        </w:rPr>
-        <w:t xml:space="preserve"> </w:t>
-      </w:r>
-      <w:proofErr w:type="spellStart"/>
-      <w:r>
-        <w:rPr>
-          <w:rFonts w:ascii="Arial" w:hAnsi="Arial" w:cs="Arial"/>
-          <w:sz w:val="24"/>
-          <w:szCs w:val="24"/>
-          <w:lang w:val="id-ID"/>
-        </w:rPr>
-        <w:t>economy</w:t>
-      </w:r>
-      <w:proofErr w:type="spellEnd"/>
-      <w:r>
-        <w:rPr>
-          <w:rFonts w:ascii="Arial" w:hAnsi="Arial" w:cs="Arial"/>
-          <w:sz w:val="24"/>
-          <w:szCs w:val="24"/>
-          <w:lang w:val="id-ID"/>
-        </w:rPr>
-        <w:t xml:space="preserve">, </w:t>
-      </w:r>
-      <w:proofErr w:type="spellStart"/>
-      <w:r>
-        <w:rPr>
-          <w:rFonts w:ascii="Arial" w:hAnsi="Arial" w:cs="Arial"/>
-          <w:sz w:val="24"/>
-          <w:szCs w:val="24"/>
-          <w:lang w:val="id-ID"/>
-        </w:rPr>
-        <w:t>smart</w:t>
-      </w:r>
-      <w:proofErr w:type="spellEnd"/>
-      <w:r>
-        <w:rPr>
-          <w:rFonts w:ascii="Arial" w:hAnsi="Arial" w:cs="Arial"/>
-          <w:sz w:val="24"/>
-          <w:szCs w:val="24"/>
-          <w:lang w:val="id-ID"/>
-        </w:rPr>
-        <w:t xml:space="preserve"> </w:t>
-      </w:r>
-      <w:proofErr w:type="spellStart"/>
-      <w:r>
-        <w:rPr>
-          <w:rFonts w:ascii="Arial" w:hAnsi="Arial" w:cs="Arial"/>
-          <w:sz w:val="24"/>
-          <w:szCs w:val="24"/>
-          <w:lang w:val="id-ID"/>
-        </w:rPr>
-        <w:t>environment</w:t>
-      </w:r>
-      <w:proofErr w:type="spellEnd"/>
-      <w:r>
-        <w:rPr>
-          <w:rFonts w:ascii="Arial" w:hAnsi="Arial" w:cs="Arial"/>
-          <w:sz w:val="24"/>
-          <w:szCs w:val="24"/>
-          <w:lang w:val="id-ID"/>
-        </w:rPr>
-        <w:t xml:space="preserve">, </w:t>
-      </w:r>
-      <w:proofErr w:type="spellStart"/>
-      <w:r>
-        <w:rPr>
-          <w:rFonts w:ascii="Arial" w:hAnsi="Arial" w:cs="Arial"/>
-          <w:sz w:val="24"/>
-          <w:szCs w:val="24"/>
-          <w:lang w:val="id-ID"/>
-        </w:rPr>
-        <w:t>smart</w:t>
-      </w:r>
-      <w:proofErr w:type="spellEnd"/>
-      <w:r>
-        <w:rPr>
-          <w:rFonts w:ascii="Arial" w:hAnsi="Arial" w:cs="Arial"/>
-          <w:sz w:val="24"/>
-          <w:szCs w:val="24"/>
-          <w:lang w:val="id-ID"/>
-        </w:rPr>
-        <w:t xml:space="preserve"> </w:t>
-      </w:r>
-      <w:proofErr w:type="spellStart"/>
-      <w:r>
-        <w:rPr>
-          <w:rFonts w:ascii="Arial" w:hAnsi="Arial" w:cs="Arial"/>
-          <w:sz w:val="24"/>
-          <w:szCs w:val="24"/>
-          <w:lang w:val="id-ID"/>
-        </w:rPr>
-        <w:t>living</w:t>
-      </w:r>
-      <w:proofErr w:type="spellEnd"/>
-      <w:r>
-        <w:rPr>
-          <w:rFonts w:ascii="Arial" w:hAnsi="Arial" w:cs="Arial"/>
-          <w:sz w:val="24"/>
-          <w:szCs w:val="24"/>
-          <w:lang w:val="id-ID"/>
-        </w:rPr>
-        <w:t xml:space="preserve">, dan </w:t>
-      </w:r>
-      <w:proofErr w:type="spellStart"/>
-      <w:r>
-        <w:rPr>
-          <w:rFonts w:ascii="Arial" w:hAnsi="Arial" w:cs="Arial"/>
-          <w:sz w:val="24"/>
-          <w:szCs w:val="24"/>
-          <w:lang w:val="id-ID"/>
-        </w:rPr>
-        <w:t>smart</w:t>
-      </w:r>
-      <w:proofErr w:type="spellEnd"/>
-      <w:r>
-        <w:rPr>
-          <w:rFonts w:ascii="Arial" w:hAnsi="Arial" w:cs="Arial"/>
-          <w:sz w:val="24"/>
-          <w:szCs w:val="24"/>
-          <w:lang w:val="id-ID"/>
-        </w:rPr>
-        <w:t xml:space="preserve"> </w:t>
-      </w:r>
-      <w:proofErr w:type="spellStart"/>
-      <w:r>
-        <w:rPr>
-          <w:rFonts w:ascii="Arial" w:hAnsi="Arial" w:cs="Arial"/>
-          <w:sz w:val="24"/>
-          <w:szCs w:val="24"/>
-          <w:lang w:val="id-ID"/>
-        </w:rPr>
-        <w:t>people</w:t>
-      </w:r>
-      <w:proofErr w:type="spellEnd"/>
-      <w:r>
-        <w:rPr>
-          <w:rFonts w:ascii="Arial" w:hAnsi="Arial" w:cs="Arial"/>
-          <w:sz w:val="24"/>
-          <w:szCs w:val="24"/>
-          <w:lang w:val="id-ID"/>
-        </w:rPr>
-        <w:t>).</w:t>
+        <w:t>Secara harfiah, kota cerdas dengan konsep pengembangan wilayah dengan pemanfaatan teknologi dan inovasi terutama pengelolaan sumber daya yang efisien dan efektif untuk meningkatkan pelayanan publik serta menjadi solusi permasalahan perkotaan yang dirancang sedemikian rupa untuk kepentingan masyarakat menuju warga sejahtera dan bahagia. Oleh karenanya, penerapan konsep pengembangan ekosistem kota cerdas di provinsi DKI Jakarta yang meliputi infrastruktur teknologi, informasi, dan komunikasi; proses bisnis berbasis elektronik; sarana dan prasarana; kebijakan; tata kelola; dan/atau sumber daya manusia, diharapkan menjadi solusi permasalahan perkotaan menuju kota yang maju dan warga yang bahagia melalui enam pilar kota cerdas (smart governance, smart mobility, smart economy, smart environment, smart living, dan smart people).</w:t>
       </w:r>
     </w:p>
     <w:p>
@@ -1957,25 +1707,7 @@
           <w:szCs w:val="24"/>
           <w:lang w:val="id-ID"/>
         </w:rPr>
-        <w:t xml:space="preserve">Platform </w:t>
-      </w:r>
-      <w:proofErr w:type="spellStart"/>
-      <w:r>
-        <w:rPr>
-          <w:sz w:val="24"/>
-          <w:szCs w:val="24"/>
-          <w:lang w:val="id-ID"/>
-        </w:rPr>
-        <w:t>Tranformasi</w:t>
-      </w:r>
-      <w:proofErr w:type="spellEnd"/>
-      <w:r>
-        <w:rPr>
-          <w:sz w:val="24"/>
-          <w:szCs w:val="24"/>
-          <w:lang w:val="id-ID"/>
-        </w:rPr>
-        <w:t xml:space="preserve"> Digital merupakan Sistem Pengelolaan Identitas Digital Dan Akun Warga Jakarta Dalam Rangka Peningkatan Proses Pemerintahan Yang Efektif Dan Efisien dimaksudkan untuk menyediakan identitas digital bagi warga Jakarta yang digunakan untuk bertransaksi dengan berbagai layanan masyarakat Pemerintah Provinsi DKI Jakarta, maupun dengan layanan swasta lainnya yang memerlukan bantuan verifikasi data warga, utamanya yang berhubungan status sosial.</w:t>
+        <w:t>Platform Tranformasi Digital merupakan Sistem Pengelolaan Identitas Digital Dan Akun Warga Jakarta Dalam Rangka Peningkatan Proses Pemerintahan Yang Efektif Dan Efisien dimaksudkan untuk menyediakan identitas digital bagi warga Jakarta yang digunakan untuk bertransaksi dengan berbagai layanan masyarakat Pemerintah Provinsi DKI Jakarta, maupun dengan layanan swasta lainnya yang memerlukan bantuan verifikasi data warga, utamanya yang berhubungan status sosial.</w:t>
       </w:r>
     </w:p>
     <w:p>
@@ -2205,25 +1937,7 @@
           <w:sz w:val="24"/>
           <w:szCs w:val="24"/>
         </w:rPr>
-        <w:t xml:space="preserve">Sistem Pengendalian </w:t>
-      </w:r>
-      <w:proofErr w:type="spellStart"/>
-      <w:r>
-        <w:rPr>
-          <w:rFonts w:ascii="Arial" w:hAnsi="Arial" w:cs="Arial"/>
-          <w:sz w:val="24"/>
-          <w:szCs w:val="24"/>
-        </w:rPr>
-        <w:t>Bajir</w:t>
-      </w:r>
-      <w:proofErr w:type="spellEnd"/>
-      <w:r>
-        <w:rPr>
-          <w:rFonts w:ascii="Arial" w:hAnsi="Arial" w:cs="Arial"/>
-          <w:sz w:val="24"/>
-          <w:szCs w:val="24"/>
-        </w:rPr>
-        <w:t xml:space="preserve"> berbasis TIK</w:t>
+        <w:t>Sistem Pengendalian Bajir berbasis TIK</w:t>
       </w:r>
     </w:p>
     <w:p>
@@ -2243,43 +1957,7 @@
           <w:sz w:val="24"/>
           <w:szCs w:val="24"/>
         </w:rPr>
-        <w:t xml:space="preserve">Sistem Pengendalian </w:t>
-      </w:r>
-      <w:proofErr w:type="spellStart"/>
-      <w:r>
-        <w:rPr>
-          <w:rFonts w:ascii="Arial" w:hAnsi="Arial" w:cs="Arial"/>
-          <w:sz w:val="24"/>
-          <w:szCs w:val="24"/>
-        </w:rPr>
-        <w:t>Bajir</w:t>
-      </w:r>
-      <w:proofErr w:type="spellEnd"/>
-      <w:r>
-        <w:rPr>
-          <w:rFonts w:ascii="Arial" w:hAnsi="Arial" w:cs="Arial"/>
-          <w:sz w:val="24"/>
-          <w:szCs w:val="24"/>
-        </w:rPr>
-        <w:t xml:space="preserve"> berbasis TIK merupakan platform pengambilan keputusan dalam penanganan banjir di DKI Jakarta. Pekerjaan ini dimaksudkan untuk memudahkan Pemprov DKI dalam melakukan pemantauan, pengawasan, dan pengendalian banjir secara </w:t>
-      </w:r>
-      <w:proofErr w:type="spellStart"/>
-      <w:r>
-        <w:rPr>
-          <w:rFonts w:ascii="Arial" w:hAnsi="Arial" w:cs="Arial"/>
-          <w:sz w:val="24"/>
-          <w:szCs w:val="24"/>
-        </w:rPr>
-        <w:t>otomasi</w:t>
-      </w:r>
-      <w:proofErr w:type="spellEnd"/>
-      <w:r>
-        <w:rPr>
-          <w:rFonts w:ascii="Arial" w:hAnsi="Arial" w:cs="Arial"/>
-          <w:sz w:val="24"/>
-          <w:szCs w:val="24"/>
-        </w:rPr>
-        <w:t xml:space="preserve"> dan prediktif dengan memanfaatkan Teknologi Informasi dan Komunikasi.</w:t>
+        <w:t>Sistem Pengendalian Bajir berbasis TIK merupakan platform pengambilan keputusan dalam penanganan banjir di DKI Jakarta. Pekerjaan ini dimaksudkan untuk memudahkan Pemprov DKI dalam melakukan pemantauan, pengawasan, dan pengendalian banjir secara otomasi dan prediktif dengan memanfaatkan Teknologi Informasi dan Komunikasi.</w:t>
       </w:r>
     </w:p>
     <w:p>
@@ -2310,7 +1988,6 @@
         </w:rPr>
         <w:t xml:space="preserve"> menjadi sistem pendukung keputusan baik untuk peringatan dini dan dalam keadaan darurat banjir bisa dioptimalkan menjadi lebih cerdas, prediktif, dan terintegrasi. Hal ini meliputi perekaman, pemrosesan, dan analisa data untuk menampilkan peringatan dini yang dapat diakses masyarakat, pengambilan keputusan ketika terjadi banjir dan pemulihan pasca banjir. Misalnya, penerapan teknologi informasi membuat pemantauan operasional pompa menjadi lebih mudah dan efektif, karena informasi tentang status pompa (</w:t>
       </w:r>
-      <w:proofErr w:type="spellStart"/>
       <w:r>
         <w:rPr>
           <w:rFonts w:ascii="Arial" w:hAnsi="Arial" w:cs="Arial"/>
@@ -2321,7 +1998,6 @@
         </w:rPr>
         <w:t>on</w:t>
       </w:r>
-      <w:proofErr w:type="spellEnd"/>
       <w:r>
         <w:rPr>
           <w:rFonts w:ascii="Arial" w:hAnsi="Arial" w:cs="Arial"/>
@@ -2330,7 +2006,6 @@
         </w:rPr>
         <w:t>/</w:t>
       </w:r>
-      <w:proofErr w:type="spellStart"/>
       <w:r>
         <w:rPr>
           <w:rFonts w:ascii="Arial" w:hAnsi="Arial" w:cs="Arial"/>
@@ -2341,7 +2016,6 @@
         </w:rPr>
         <w:t>off</w:t>
       </w:r>
-      <w:proofErr w:type="spellEnd"/>
       <w:r>
         <w:rPr>
           <w:rFonts w:ascii="Arial" w:hAnsi="Arial" w:cs="Arial"/>
@@ -2358,63 +2032,15 @@
           <w:sz w:val="24"/>
           <w:szCs w:val="24"/>
         </w:rPr>
-        <w:t xml:space="preserve">real </w:t>
-      </w:r>
-      <w:proofErr w:type="spellStart"/>
-      <w:r>
-        <w:rPr>
-          <w:rFonts w:ascii="Arial" w:hAnsi="Arial" w:cs="Arial"/>
-          <w:i/>
-          <w:iCs/>
-          <w:sz w:val="24"/>
-          <w:szCs w:val="24"/>
-        </w:rPr>
-        <w:t>time</w:t>
-      </w:r>
-      <w:proofErr w:type="spellEnd"/>
-      <w:r>
-        <w:rPr>
-          <w:rFonts w:ascii="Arial" w:hAnsi="Arial" w:cs="Arial"/>
-          <w:sz w:val="24"/>
-          <w:szCs w:val="24"/>
-        </w:rPr>
-        <w:t xml:space="preserve">. Hal ini dapat </w:t>
-      </w:r>
-      <w:proofErr w:type="spellStart"/>
-      <w:r>
-        <w:rPr>
-          <w:rFonts w:ascii="Arial" w:hAnsi="Arial" w:cs="Arial"/>
-          <w:sz w:val="24"/>
-          <w:szCs w:val="24"/>
-        </w:rPr>
-        <w:t>meminimalisir</w:t>
-      </w:r>
-      <w:proofErr w:type="spellEnd"/>
-      <w:r>
-        <w:rPr>
-          <w:rFonts w:ascii="Arial" w:hAnsi="Arial" w:cs="Arial"/>
-          <w:sz w:val="24"/>
-          <w:szCs w:val="24"/>
-        </w:rPr>
-        <w:t xml:space="preserve"> </w:t>
-      </w:r>
-      <w:proofErr w:type="spellStart"/>
-      <w:r>
-        <w:rPr>
-          <w:rFonts w:ascii="Arial" w:hAnsi="Arial" w:cs="Arial"/>
-          <w:sz w:val="24"/>
-          <w:szCs w:val="24"/>
-        </w:rPr>
-        <w:t>resiko</w:t>
-      </w:r>
-      <w:proofErr w:type="spellEnd"/>
-      <w:r>
-        <w:rPr>
-          <w:rFonts w:ascii="Arial" w:hAnsi="Arial" w:cs="Arial"/>
-          <w:sz w:val="24"/>
-          <w:szCs w:val="24"/>
-        </w:rPr>
-        <w:t xml:space="preserve"> akibat kesalahan manusia. Pompa dapat bekerja secara otomatis dengan mengacu kepada data-data yang dikirimkan oleh berbagai macam sensor yang ditempatkan di sekitar lokasi stasiun pompa, dan mampu beroperasi berdasarkan algoritma yang telah ditanamkan ke dalam sistem. Target yang akan dicapai pada tahun 2022 adalah berjalannya fitur prediksi, skenario serta notifikasi pada Sistem Pengendalian Banjir berbasis TIK sebagai lanjutan hasil uji coba pada tahun </w:t>
+        <w:t>real time</w:t>
+      </w:r>
+      <w:r>
+        <w:rPr>
+          <w:rFonts w:ascii="Arial" w:hAnsi="Arial" w:cs="Arial"/>
+          <w:sz w:val="24"/>
+          <w:szCs w:val="24"/>
+        </w:rPr>
+        <w:t xml:space="preserve">. Hal ini dapat meminimalisir resiko akibat kesalahan manusia. Pompa dapat bekerja secara otomatis dengan mengacu kepada data-data yang dikirimkan oleh berbagai macam sensor yang ditempatkan di sekitar lokasi stasiun pompa, dan mampu beroperasi berdasarkan algoritma yang telah ditanamkan ke dalam sistem. Target yang akan dicapai pada tahun 2022 adalah berjalannya fitur prediksi, skenario serta notifikasi pada Sistem Pengendalian Banjir berbasis TIK sebagai lanjutan hasil uji coba pada tahun </w:t>
       </w:r>
       <w:r>
         <w:rPr>
@@ -2466,25 +2092,7 @@
           <w:sz w:val="24"/>
           <w:szCs w:val="24"/>
         </w:rPr>
-        <w:t xml:space="preserve">Platform Jakarta </w:t>
-      </w:r>
-      <w:proofErr w:type="spellStart"/>
-      <w:r>
-        <w:rPr>
-          <w:rFonts w:ascii="Arial" w:hAnsi="Arial" w:cs="Arial"/>
-          <w:sz w:val="24"/>
-          <w:szCs w:val="24"/>
-        </w:rPr>
-        <w:t>Smart</w:t>
-      </w:r>
-      <w:proofErr w:type="spellEnd"/>
-      <w:r>
-        <w:rPr>
-          <w:rFonts w:ascii="Arial" w:hAnsi="Arial" w:cs="Arial"/>
-          <w:sz w:val="24"/>
-          <w:szCs w:val="24"/>
-        </w:rPr>
-        <w:t xml:space="preserve"> City</w:t>
+        <w:t>Platform Jakarta Smart City</w:t>
       </w:r>
     </w:p>
     <w:p>
@@ -2504,97 +2112,7 @@
           <w:sz w:val="24"/>
           <w:szCs w:val="24"/>
         </w:rPr>
-        <w:t xml:space="preserve">Pada Platform Jakarta </w:t>
-      </w:r>
-      <w:proofErr w:type="spellStart"/>
-      <w:r>
-        <w:rPr>
-          <w:rFonts w:ascii="Arial" w:hAnsi="Arial" w:cs="Arial"/>
-          <w:sz w:val="24"/>
-          <w:szCs w:val="24"/>
-        </w:rPr>
-        <w:t>Smart</w:t>
-      </w:r>
-      <w:proofErr w:type="spellEnd"/>
-      <w:r>
-        <w:rPr>
-          <w:rFonts w:ascii="Arial" w:hAnsi="Arial" w:cs="Arial"/>
-          <w:sz w:val="24"/>
-          <w:szCs w:val="24"/>
-        </w:rPr>
-        <w:t xml:space="preserve"> City telah dikembangkan  berbagai platform aplikasi untuk mewujudkan kota cerdas, antara lain Aplikasi JAKI (Jakarta Kini), Cepat </w:t>
-      </w:r>
-      <w:proofErr w:type="spellStart"/>
-      <w:r>
-        <w:rPr>
-          <w:rFonts w:ascii="Arial" w:hAnsi="Arial" w:cs="Arial"/>
-          <w:sz w:val="24"/>
-          <w:szCs w:val="24"/>
-        </w:rPr>
-        <w:t>Respon</w:t>
-      </w:r>
-      <w:proofErr w:type="spellEnd"/>
-      <w:r>
-        <w:rPr>
-          <w:rFonts w:ascii="Arial" w:hAnsi="Arial" w:cs="Arial"/>
-          <w:sz w:val="24"/>
-          <w:szCs w:val="24"/>
-        </w:rPr>
-        <w:t xml:space="preserve"> Masyarakat (CRM), Portal Jakarta </w:t>
-      </w:r>
-      <w:proofErr w:type="spellStart"/>
-      <w:r>
-        <w:rPr>
-          <w:rFonts w:ascii="Arial" w:hAnsi="Arial" w:cs="Arial"/>
-          <w:sz w:val="24"/>
-          <w:szCs w:val="24"/>
-        </w:rPr>
-        <w:t>Smart</w:t>
-      </w:r>
-      <w:proofErr w:type="spellEnd"/>
-      <w:r>
-        <w:rPr>
-          <w:rFonts w:ascii="Arial" w:hAnsi="Arial" w:cs="Arial"/>
-          <w:sz w:val="24"/>
-          <w:szCs w:val="24"/>
-        </w:rPr>
-        <w:t xml:space="preserve"> City dan lainnya. Untuk kebutuhan pengembangan fitur dan mendukung pengambilan keputusan, seluruh data yang didapat dari Aplikasi Platform Jakarta </w:t>
-      </w:r>
-      <w:proofErr w:type="spellStart"/>
-      <w:r>
-        <w:rPr>
-          <w:rFonts w:ascii="Arial" w:hAnsi="Arial" w:cs="Arial"/>
-          <w:sz w:val="24"/>
-          <w:szCs w:val="24"/>
-        </w:rPr>
-        <w:t>Smart</w:t>
-      </w:r>
-      <w:proofErr w:type="spellEnd"/>
-      <w:r>
-        <w:rPr>
-          <w:rFonts w:ascii="Arial" w:hAnsi="Arial" w:cs="Arial"/>
-          <w:sz w:val="24"/>
-          <w:szCs w:val="24"/>
-        </w:rPr>
-        <w:t xml:space="preserve"> City dan data pendukung lainya akan dilakukan analisa untuk menghasilkan kajian yang persuasif dalam bentuk </w:t>
-      </w:r>
-      <w:proofErr w:type="spellStart"/>
-      <w:r>
-        <w:rPr>
-          <w:rFonts w:ascii="Arial" w:hAnsi="Arial" w:cs="Arial"/>
-          <w:sz w:val="24"/>
-          <w:szCs w:val="24"/>
-        </w:rPr>
-        <w:t>dashboard</w:t>
-      </w:r>
-      <w:proofErr w:type="spellEnd"/>
-      <w:r>
-        <w:rPr>
-          <w:rFonts w:ascii="Arial" w:hAnsi="Arial" w:cs="Arial"/>
-          <w:sz w:val="24"/>
-          <w:szCs w:val="24"/>
-        </w:rPr>
-        <w:t>.</w:t>
+        <w:t>Pada Platform Jakarta Smart City telah dikembangkan  berbagai platform aplikasi untuk mewujudkan kota cerdas, antara lain Aplikasi JAKI (Jakarta Kini), Cepat Respon Masyarakat (CRM), Portal Jakarta Smart City dan lainnya. Untuk kebutuhan pengembangan fitur dan mendukung pengambilan keputusan, seluruh data yang didapat dari Aplikasi Platform Jakarta Smart City dan data pendukung lainya akan dilakukan analisa untuk menghasilkan kajian yang persuasif dalam bentuk dashboard.</w:t>
       </w:r>
     </w:p>
     <w:p>
@@ -2614,43 +2132,7 @@
           <w:sz w:val="24"/>
           <w:szCs w:val="24"/>
         </w:rPr>
-        <w:t xml:space="preserve">Oleh karena ini perlu senantiasa dilakukan perawatan dan pengawasan operasionalnya serta pengembangan yang sesuai kebutuhan agar tetap dapat selaras dengan tujuan yang ingin dicapai. Target fitur yang dikembangkan dalam Aplikasi Jakarta </w:t>
-      </w:r>
-      <w:proofErr w:type="spellStart"/>
-      <w:r>
-        <w:rPr>
-          <w:rFonts w:ascii="Arial" w:hAnsi="Arial" w:cs="Arial"/>
-          <w:sz w:val="24"/>
-          <w:szCs w:val="24"/>
-        </w:rPr>
-        <w:t>Smart</w:t>
-      </w:r>
-      <w:proofErr w:type="spellEnd"/>
-      <w:r>
-        <w:rPr>
-          <w:rFonts w:ascii="Arial" w:hAnsi="Arial" w:cs="Arial"/>
-          <w:sz w:val="24"/>
-          <w:szCs w:val="24"/>
-        </w:rPr>
-        <w:t xml:space="preserve"> City sebanyak 36 fitur dan 12 </w:t>
-      </w:r>
-      <w:proofErr w:type="spellStart"/>
-      <w:r>
-        <w:rPr>
-          <w:rFonts w:ascii="Arial" w:hAnsi="Arial" w:cs="Arial"/>
-          <w:sz w:val="24"/>
-          <w:szCs w:val="24"/>
-        </w:rPr>
-        <w:t>dashboard</w:t>
-      </w:r>
-      <w:proofErr w:type="spellEnd"/>
-      <w:r>
-        <w:rPr>
-          <w:rFonts w:ascii="Arial" w:hAnsi="Arial" w:cs="Arial"/>
-          <w:sz w:val="24"/>
-          <w:szCs w:val="24"/>
-        </w:rPr>
-        <w:t xml:space="preserve"> hasil analisa.</w:t>
+        <w:t>Oleh karena ini perlu senantiasa dilakukan perawatan dan pengawasan operasionalnya serta pengembangan yang sesuai kebutuhan agar tetap dapat selaras dengan tujuan yang ingin dicapai. Target fitur yang dikembangkan dalam Aplikasi Jakarta Smart City sebanyak 36 fitur dan 12 dashboard hasil analisa.</w:t>
       </w:r>
     </w:p>
     <w:p>
@@ -2711,25 +2193,7 @@
           <w:sz w:val="24"/>
           <w:szCs w:val="24"/>
         </w:rPr>
-        <w:t xml:space="preserve">Pengembangan Sistem Jakarta </w:t>
-      </w:r>
-      <w:proofErr w:type="spellStart"/>
-      <w:r>
-        <w:rPr>
-          <w:rFonts w:ascii="Arial" w:hAnsi="Arial" w:cs="Arial"/>
-          <w:sz w:val="24"/>
-          <w:szCs w:val="24"/>
-        </w:rPr>
-        <w:t>Smart</w:t>
-      </w:r>
-      <w:proofErr w:type="spellEnd"/>
-      <w:r>
-        <w:rPr>
-          <w:rFonts w:ascii="Arial" w:hAnsi="Arial" w:cs="Arial"/>
-          <w:sz w:val="24"/>
-          <w:szCs w:val="24"/>
-        </w:rPr>
-        <w:t xml:space="preserve"> City</w:t>
+        <w:t>Pengembangan Sistem Jakarta Smart City</w:t>
       </w:r>
     </w:p>
     <w:p>
@@ -2802,25 +2266,7 @@
           <w:sz w:val="24"/>
           <w:szCs w:val="24"/>
         </w:rPr>
-        <w:t xml:space="preserve">Pengembangan Sistem Jakarta </w:t>
-      </w:r>
-      <w:proofErr w:type="spellStart"/>
-      <w:r>
-        <w:rPr>
-          <w:rFonts w:ascii="Arial" w:hAnsi="Arial" w:cs="Arial"/>
-          <w:sz w:val="24"/>
-          <w:szCs w:val="24"/>
-        </w:rPr>
-        <w:t>Smart</w:t>
-      </w:r>
-      <w:proofErr w:type="spellEnd"/>
-      <w:r>
-        <w:rPr>
-          <w:rFonts w:ascii="Arial" w:hAnsi="Arial" w:cs="Arial"/>
-          <w:sz w:val="24"/>
-          <w:szCs w:val="24"/>
-        </w:rPr>
-        <w:t xml:space="preserve"> City</w:t>
+        <w:t>Pengembangan Sistem Jakarta Smart City</w:t>
       </w:r>
       <w:r>
         <w:rPr>
@@ -2870,23 +2316,13 @@
           <w:szCs w:val="24"/>
         </w:rPr>
       </w:pPr>
-      <w:proofErr w:type="spellStart"/>
-      <w:r>
-        <w:rPr>
-          <w:rFonts w:ascii="Arial" w:hAnsi="Arial" w:cs="Arial"/>
-          <w:sz w:val="24"/>
-          <w:szCs w:val="24"/>
-        </w:rPr>
-        <w:t>Mengembangankan</w:t>
-      </w:r>
-      <w:proofErr w:type="spellEnd"/>
-      <w:r>
-        <w:rPr>
-          <w:rFonts w:ascii="Arial" w:hAnsi="Arial" w:cs="Arial"/>
-          <w:sz w:val="24"/>
-          <w:szCs w:val="24"/>
-        </w:rPr>
-        <w:t xml:space="preserve"> Sistem Pengendalian Banjir yang dapat memberikan hasil analisa untuk digunakan sebagai acuan tindakan dan kebijakan dalam penanganan dan penanggulangan banjir agar lebih efektif dan efisien; </w:t>
+      <w:r>
+        <w:rPr>
+          <w:rFonts w:ascii="Arial" w:hAnsi="Arial" w:cs="Arial"/>
+          <w:sz w:val="24"/>
+          <w:szCs w:val="24"/>
+        </w:rPr>
+        <w:t xml:space="preserve">Mengembangankan Sistem Pengendalian Banjir yang dapat memberikan hasil analisa untuk digunakan sebagai acuan tindakan dan kebijakan dalam penanganan dan penanggulangan banjir agar lebih efektif dan efisien; </w:t>
       </w:r>
     </w:p>
     <w:p>
@@ -2910,25 +2346,7 @@
           <w:sz w:val="24"/>
           <w:szCs w:val="24"/>
         </w:rPr>
-        <w:t xml:space="preserve">Mengembangkan aplikasi yang berkaitan dengan kebutuhan UP. Jakarta </w:t>
-      </w:r>
-      <w:proofErr w:type="spellStart"/>
-      <w:r>
-        <w:rPr>
-          <w:rFonts w:ascii="Arial" w:hAnsi="Arial" w:cs="Arial"/>
-          <w:sz w:val="24"/>
-          <w:szCs w:val="24"/>
-        </w:rPr>
-        <w:t>Smart</w:t>
-      </w:r>
-      <w:proofErr w:type="spellEnd"/>
-      <w:r>
-        <w:rPr>
-          <w:rFonts w:ascii="Arial" w:hAnsi="Arial" w:cs="Arial"/>
-          <w:sz w:val="24"/>
-          <w:szCs w:val="24"/>
-        </w:rPr>
-        <w:t xml:space="preserve"> City untuk memudahkan masyarakat dalam mengakses informasi publik, pelayanan publik, dan partisipasi publik dengan memperhatikan peraturan dan perundangan-undangan yang berlaku;</w:t>
+        <w:t>Mengembangkan aplikasi yang berkaitan dengan kebutuhan UP. Jakarta Smart City untuk memudahkan masyarakat dalam mengakses informasi publik, pelayanan publik, dan partisipasi publik dengan memperhatikan peraturan dan perundangan-undangan yang berlaku;</w:t>
       </w:r>
     </w:p>
     <w:p>
@@ -2976,25 +2394,7 @@
           <w:sz w:val="24"/>
           <w:szCs w:val="24"/>
         </w:rPr>
-        <w:t xml:space="preserve">Memastikan operasional Platform Aplikasi Jakarta </w:t>
-      </w:r>
-      <w:proofErr w:type="spellStart"/>
-      <w:r>
-        <w:rPr>
-          <w:rFonts w:ascii="Arial" w:hAnsi="Arial" w:cs="Arial"/>
-          <w:sz w:val="24"/>
-          <w:szCs w:val="24"/>
-        </w:rPr>
-        <w:t>Smart</w:t>
-      </w:r>
-      <w:proofErr w:type="spellEnd"/>
-      <w:r>
-        <w:rPr>
-          <w:rFonts w:ascii="Arial" w:hAnsi="Arial" w:cs="Arial"/>
-          <w:sz w:val="24"/>
-          <w:szCs w:val="24"/>
-        </w:rPr>
-        <w:t xml:space="preserve"> City berfungsi dengan baik meliputi fungsi sebagai saluran aspirasi, opini, dan partisipasi masyarakat guna meningkatkan kualitas interaksi antara masyarakat dan pemerintah.</w:t>
+        <w:t>Memastikan operasional Platform Aplikasi Jakarta Smart City berfungsi dengan baik meliputi fungsi sebagai saluran aspirasi, opini, dan partisipasi masyarakat guna meningkatkan kualitas interaksi antara masyarakat dan pemerintah.</w:t>
       </w:r>
     </w:p>
     <w:p>
@@ -3110,25 +2510,7 @@
           <w:sz w:val="24"/>
           <w:szCs w:val="24"/>
         </w:rPr>
-        <w:t xml:space="preserve">Pengembangan Sistem Jakarta </w:t>
-      </w:r>
-      <w:proofErr w:type="spellStart"/>
-      <w:r>
-        <w:rPr>
-          <w:rFonts w:ascii="Arial" w:hAnsi="Arial" w:cs="Arial"/>
-          <w:sz w:val="24"/>
-          <w:szCs w:val="24"/>
-        </w:rPr>
-        <w:t>Smart</w:t>
-      </w:r>
-      <w:proofErr w:type="spellEnd"/>
-      <w:r>
-        <w:rPr>
-          <w:rFonts w:ascii="Arial" w:hAnsi="Arial" w:cs="Arial"/>
-          <w:sz w:val="24"/>
-          <w:szCs w:val="24"/>
-        </w:rPr>
-        <w:t xml:space="preserve"> City</w:t>
+        <w:t>Pengembangan Sistem Jakarta Smart City</w:t>
       </w:r>
       <w:r>
         <w:rPr>
@@ -3346,7 +2728,6 @@
         </w:rPr>
         <w:t>{</w:t>
       </w:r>
-      <w:proofErr w:type="spellStart"/>
       <w:r>
         <w:rPr>
           <w:rFonts w:ascii="Arial" w:eastAsia="Times New Roman" w:hAnsi="Arial" w:cs="Arial"/>
@@ -3355,7 +2736,6 @@
         </w:rPr>
         <w:t>nama_dpa</w:t>
       </w:r>
-      <w:proofErr w:type="spellEnd"/>
       <w:r>
         <w:rPr>
           <w:rFonts w:ascii="Arial" w:eastAsia="Times New Roman" w:hAnsi="Arial" w:cs="Arial"/>
@@ -3381,7 +2761,6 @@
         </w:rPr>
         <w:t>{</w:t>
       </w:r>
-      <w:proofErr w:type="spellStart"/>
       <w:r>
         <w:rPr>
           <w:rFonts w:ascii="Arial" w:eastAsia="Times New Roman" w:hAnsi="Arial" w:cs="Arial"/>
@@ -3390,7 +2769,6 @@
         </w:rPr>
         <w:t>nama_posisi</w:t>
       </w:r>
-      <w:proofErr w:type="spellEnd"/>
       <w:r>
         <w:rPr>
           <w:rFonts w:ascii="Arial" w:eastAsia="Times New Roman" w:hAnsi="Arial" w:cs="Arial"/>
@@ -3516,25 +2894,7 @@
           <w:sz w:val="24"/>
           <w:szCs w:val="24"/>
         </w:rPr>
-        <w:t>{/</w:t>
-      </w:r>
-      <w:proofErr w:type="spellStart"/>
-      <w:r>
-        <w:rPr>
-          <w:rFonts w:ascii="Arial" w:hAnsi="Arial" w:cs="Arial"/>
-          <w:sz w:val="24"/>
-          <w:szCs w:val="24"/>
-        </w:rPr>
-        <w:t>kak</w:t>
-      </w:r>
-      <w:proofErr w:type="spellEnd"/>
-      <w:r>
-        <w:rPr>
-          <w:rFonts w:ascii="Arial" w:hAnsi="Arial" w:cs="Arial"/>
-          <w:sz w:val="24"/>
-          <w:szCs w:val="24"/>
-        </w:rPr>
-        <w:t>}</w:t>
+        <w:t>{/kak}</w:t>
       </w:r>
     </w:p>
     <w:p>
@@ -3769,14 +3129,12 @@
         </w:rPr>
         <w:t>{</w:t>
       </w:r>
-      <w:proofErr w:type="spellStart"/>
       <w:r>
         <w:rPr>
           <w:rFonts w:ascii="Arial" w:eastAsia="Times New Roman" w:hAnsi="Arial" w:cs="Arial"/>
         </w:rPr>
         <w:t>nama_dpa</w:t>
       </w:r>
-      <w:proofErr w:type="spellEnd"/>
       <w:r>
         <w:rPr>
           <w:rFonts w:ascii="Arial" w:eastAsia="Times New Roman" w:hAnsi="Arial" w:cs="Arial"/>
@@ -3796,14 +3154,12 @@
         </w:rPr>
         <w:t>{</w:t>
       </w:r>
-      <w:proofErr w:type="spellStart"/>
       <w:r>
         <w:rPr>
           <w:rFonts w:ascii="Arial" w:eastAsia="Times New Roman" w:hAnsi="Arial" w:cs="Arial"/>
         </w:rPr>
         <w:t>nama_posisi</w:t>
       </w:r>
-      <w:proofErr w:type="spellEnd"/>
       <w:r>
         <w:rPr>
           <w:rFonts w:ascii="Arial" w:eastAsia="Times New Roman" w:hAnsi="Arial" w:cs="Arial"/>
@@ -3921,7 +3277,6 @@
         </w:rPr>
         <w:t>{</w:t>
       </w:r>
-      <w:proofErr w:type="spellStart"/>
       <w:r>
         <w:rPr>
           <w:rFonts w:ascii="Arial" w:eastAsia="Times New Roman" w:hAnsi="Arial" w:cs="Arial"/>
@@ -3940,7 +3295,6 @@
         </w:rPr>
         <w:t>bulan</w:t>
       </w:r>
-      <w:proofErr w:type="spellEnd"/>
       <w:r>
         <w:rPr>
           <w:rFonts w:ascii="Arial" w:eastAsia="Times New Roman" w:hAnsi="Arial" w:cs="Arial"/>
@@ -3958,21 +3312,7 @@
         <w:rPr>
           <w:rFonts w:ascii="Arial" w:hAnsi="Arial" w:cs="Arial"/>
         </w:rPr>
-        <w:t>{</w:t>
-      </w:r>
-      <w:proofErr w:type="spellStart"/>
-      <w:r>
-        <w:rPr>
-          <w:rFonts w:ascii="Arial" w:hAnsi="Arial" w:cs="Arial"/>
-        </w:rPr>
-        <w:t>meta.tahun</w:t>
-      </w:r>
-      <w:proofErr w:type="spellEnd"/>
-      <w:r>
-        <w:rPr>
-          <w:rFonts w:ascii="Arial" w:hAnsi="Arial" w:cs="Arial"/>
-        </w:rPr>
-        <w:t>}</w:t>
+        <w:t>{meta.tahun}</w:t>
       </w:r>
       <w:r>
         <w:rPr>
@@ -4398,14 +3738,12 @@
               </w:rPr>
               <w:t>{</w:t>
             </w:r>
-            <w:proofErr w:type="spellStart"/>
             <w:r>
               <w:rPr>
                 <w:rFonts w:ascii="Arial" w:eastAsia="Times New Roman" w:hAnsi="Arial" w:cs="Arial"/>
               </w:rPr>
               <w:t>nama_posisi</w:t>
             </w:r>
-            <w:proofErr w:type="spellEnd"/>
             <w:r>
               <w:rPr>
                 <w:rFonts w:ascii="Arial" w:eastAsia="Times New Roman" w:hAnsi="Arial" w:cs="Arial"/>
@@ -4582,21 +3920,7 @@
               <w:rPr>
                 <w:rFonts w:ascii="Arial" w:hAnsi="Arial" w:cs="Arial"/>
               </w:rPr>
-              <w:t>{/</w:t>
-            </w:r>
-            <w:proofErr w:type="spellStart"/>
-            <w:r>
-              <w:rPr>
-                <w:rFonts w:ascii="Arial" w:hAnsi="Arial" w:cs="Arial"/>
-              </w:rPr>
-              <w:t>kak</w:t>
-            </w:r>
-            <w:proofErr w:type="spellEnd"/>
-            <w:r>
-              <w:rPr>
-                <w:rFonts w:ascii="Arial" w:hAnsi="Arial" w:cs="Arial"/>
-              </w:rPr>
-              <w:t>}</w:t>
+              <w:t>{/kak}</w:t>
             </w:r>
           </w:p>
         </w:tc>
@@ -4710,7 +4034,6 @@
         </w:rPr>
         <w:t>{</w:t>
       </w:r>
-      <w:proofErr w:type="spellStart"/>
       <w:r>
         <w:rPr>
           <w:rFonts w:ascii="Arial" w:eastAsia="Times New Roman" w:hAnsi="Arial" w:cs="Arial"/>
@@ -4729,7 +4052,6 @@
         </w:rPr>
         <w:t>dpa</w:t>
       </w:r>
-      <w:proofErr w:type="spellEnd"/>
       <w:r>
         <w:rPr>
           <w:rFonts w:ascii="Arial" w:eastAsia="Times New Roman" w:hAnsi="Arial" w:cs="Arial"/>
@@ -4749,14 +4071,12 @@
         </w:rPr>
         <w:t>{</w:t>
       </w:r>
-      <w:proofErr w:type="spellStart"/>
       <w:r>
         <w:rPr>
           <w:rFonts w:ascii="Arial" w:eastAsia="Times New Roman" w:hAnsi="Arial" w:cs="Arial"/>
         </w:rPr>
         <w:t>nama_posisi</w:t>
       </w:r>
-      <w:proofErr w:type="spellEnd"/>
       <w:r>
         <w:rPr>
           <w:rFonts w:ascii="Arial" w:eastAsia="Times New Roman" w:hAnsi="Arial" w:cs="Arial"/>
@@ -4788,21 +4108,7 @@
         <w:rPr>
           <w:rFonts w:ascii="Arial" w:hAnsi="Arial" w:cs="Arial"/>
         </w:rPr>
-        <w:t>{</w:t>
-      </w:r>
-      <w:proofErr w:type="spellStart"/>
-      <w:r>
-        <w:rPr>
-          <w:rFonts w:ascii="Arial" w:hAnsi="Arial" w:cs="Arial"/>
-        </w:rPr>
-        <w:t>meta.bulan</w:t>
-      </w:r>
-      <w:proofErr w:type="spellEnd"/>
-      <w:r>
-        <w:rPr>
-          <w:rFonts w:ascii="Arial" w:hAnsi="Arial" w:cs="Arial"/>
-        </w:rPr>
-        <w:t>}</w:t>
+        <w:t>{meta.bulan}</w:t>
       </w:r>
       <w:r>
         <w:rPr>
@@ -4815,21 +4121,7 @@
         <w:rPr>
           <w:rFonts w:ascii="Arial" w:hAnsi="Arial" w:cs="Arial"/>
         </w:rPr>
-        <w:t>{</w:t>
-      </w:r>
-      <w:proofErr w:type="spellStart"/>
-      <w:r>
-        <w:rPr>
-          <w:rFonts w:ascii="Arial" w:hAnsi="Arial" w:cs="Arial"/>
-        </w:rPr>
-        <w:t>meta.tahun</w:t>
-      </w:r>
-      <w:proofErr w:type="spellEnd"/>
-      <w:r>
-        <w:rPr>
-          <w:rFonts w:ascii="Arial" w:hAnsi="Arial" w:cs="Arial"/>
-        </w:rPr>
-        <w:t>}</w:t>
+        <w:t>{meta.tahun}</w:t>
       </w:r>
       <w:r>
         <w:rPr>
@@ -5032,23 +4324,7 @@
                 <w:rFonts w:ascii="Arial" w:hAnsi="Arial" w:cs="Arial"/>
                 <w:color w:val="000000" w:themeColor="text1"/>
               </w:rPr>
-              <w:t xml:space="preserve"> {</w:t>
-            </w:r>
-            <w:proofErr w:type="spellStart"/>
-            <w:r>
-              <w:rPr>
-                <w:rFonts w:ascii="Arial" w:hAnsi="Arial" w:cs="Arial"/>
-                <w:color w:val="000000" w:themeColor="text1"/>
-              </w:rPr>
-              <w:t>tanggal</w:t>
-            </w:r>
-            <w:proofErr w:type="spellEnd"/>
-            <w:r>
-              <w:rPr>
-                <w:rFonts w:ascii="Arial" w:hAnsi="Arial" w:cs="Arial"/>
-                <w:color w:val="000000" w:themeColor="text1"/>
-              </w:rPr>
-              <w:t>}</w:t>
+              <w:t xml:space="preserve"> {tanggal}</w:t>
             </w:r>
           </w:p>
         </w:tc>
@@ -5094,53 +4370,28 @@
                 <w:rFonts w:ascii="Arial" w:hAnsi="Arial" w:cs="Arial"/>
                 <w:color w:val="000000" w:themeColor="text1"/>
               </w:rPr>
-              <w:t>{</w:t>
-            </w:r>
-            <w:proofErr w:type="spellStart"/>
+              <w:t>{lampiran_number}</w:t>
+            </w:r>
             <w:r>
               <w:rPr>
                 <w:rFonts w:ascii="Arial" w:hAnsi="Arial" w:cs="Arial"/>
                 <w:color w:val="000000" w:themeColor="text1"/>
               </w:rPr>
-              <w:t>lampiran_number</w:t>
-            </w:r>
-            <w:proofErr w:type="spellEnd"/>
+              <w:t xml:space="preserve"> </w:t>
+            </w:r>
             <w:r>
               <w:rPr>
                 <w:rFonts w:ascii="Arial" w:hAnsi="Arial" w:cs="Arial"/>
                 <w:color w:val="000000" w:themeColor="text1"/>
               </w:rPr>
-              <w:t>}</w:t>
+              <w:t>{/</w:t>
             </w:r>
             <w:r>
               <w:rPr>
                 <w:rFonts w:ascii="Arial" w:hAnsi="Arial" w:cs="Arial"/>
                 <w:color w:val="000000" w:themeColor="text1"/>
               </w:rPr>
-              <w:t xml:space="preserve"> </w:t>
-            </w:r>
-            <w:r>
-              <w:rPr>
-                <w:rFonts w:ascii="Arial" w:hAnsi="Arial" w:cs="Arial"/>
-                <w:color w:val="000000" w:themeColor="text1"/>
-              </w:rPr>
-              <w:t>{/</w:t>
-            </w:r>
-            <w:proofErr w:type="spellStart"/>
-            <w:r>
-              <w:rPr>
-                <w:rFonts w:ascii="Arial" w:hAnsi="Arial" w:cs="Arial"/>
-                <w:color w:val="000000" w:themeColor="text1"/>
-              </w:rPr>
-              <w:t>kegiatan</w:t>
-            </w:r>
-            <w:proofErr w:type="spellEnd"/>
-            <w:r>
-              <w:rPr>
-                <w:rFonts w:ascii="Arial" w:hAnsi="Arial" w:cs="Arial"/>
-                <w:color w:val="000000" w:themeColor="text1"/>
-              </w:rPr>
-              <w:t>}</w:t>
+              <w:t>kegiatan}</w:t>
             </w:r>
           </w:p>
         </w:tc>
@@ -5686,21 +4937,19 @@
               </w:rPr>
               <w:t>{</w:t>
             </w:r>
-            <w:proofErr w:type="spellStart"/>
             <w:r>
               <w:rPr>
                 <w:rFonts w:ascii="Arial" w:hAnsi="Arial" w:cs="Arial"/>
                 <w:sz w:val="24"/>
               </w:rPr>
-              <w:t>tanggal_ttd</w:t>
-            </w:r>
-            <w:proofErr w:type="spellEnd"/>
+              <w:t>meta.</w:t>
+            </w:r>
             <w:r>
               <w:rPr>
                 <w:rFonts w:ascii="Arial" w:hAnsi="Arial" w:cs="Arial"/>
                 <w:sz w:val="24"/>
               </w:rPr>
-              <w:t>}</w:t>
+              <w:t>tanggal_ttd}</w:t>
             </w:r>
           </w:p>
           <w:p>
@@ -5771,7 +5020,6 @@
             <w:r>
               <w:t xml:space="preserve"> </w:t>
             </w:r>
-            <w:proofErr w:type="spellStart"/>
             <w:r>
               <w:rPr>
                 <w:rFonts w:ascii="Arial" w:hAnsi="Arial" w:cs="Arial"/>
@@ -5780,7 +5028,6 @@
               </w:rPr>
               <w:t>nama_dpa_manajer</w:t>
             </w:r>
-            <w:proofErr w:type="spellEnd"/>
             <w:r>
               <w:rPr>
                 <w:rFonts w:ascii="Arial" w:hAnsi="Arial" w:cs="Arial"/>
@@ -5817,7 +5064,6 @@
               </w:rPr>
               <w:t>{</w:t>
             </w:r>
-            <w:proofErr w:type="spellStart"/>
             <w:r>
               <w:rPr>
                 <w:rFonts w:ascii="Arial" w:hAnsi="Arial" w:cs="Arial"/>
@@ -5826,7 +5072,6 @@
               </w:rPr>
               <w:t>nama_posisi_manajer</w:t>
             </w:r>
-            <w:proofErr w:type="spellEnd"/>
             <w:r>
               <w:rPr>
                 <w:rFonts w:ascii="Arial" w:hAnsi="Arial" w:cs="Arial"/>
@@ -5877,7 +5122,6 @@
               </w:rPr>
               <w:t>{</w:t>
             </w:r>
-            <w:proofErr w:type="spellStart"/>
             <w:r>
               <w:rPr>
                 <w:rFonts w:ascii="Arial" w:hAnsi="Arial" w:cs="Arial"/>
@@ -5892,7 +5136,6 @@
               </w:rPr>
               <w:t>_dpa</w:t>
             </w:r>
-            <w:proofErr w:type="spellEnd"/>
             <w:r>
               <w:rPr>
                 <w:rFonts w:ascii="Arial" w:hAnsi="Arial" w:cs="Arial"/>
@@ -5926,7 +5169,6 @@
               </w:rPr>
               <w:t>{</w:t>
             </w:r>
-            <w:proofErr w:type="spellStart"/>
             <w:r>
               <w:rPr>
                 <w:rFonts w:ascii="Arial" w:hAnsi="Arial" w:cs="Arial"/>
@@ -5934,7 +5176,6 @@
               </w:rPr>
               <w:t>nama_posisi</w:t>
             </w:r>
-            <w:proofErr w:type="spellEnd"/>
             <w:r>
               <w:rPr>
                 <w:rFonts w:ascii="Arial" w:hAnsi="Arial" w:cs="Arial"/>
@@ -6066,7 +5307,6 @@
             <w:r>
               <w:t xml:space="preserve"> </w:t>
             </w:r>
-            <w:proofErr w:type="spellStart"/>
             <w:r>
               <w:rPr>
                 <w:rFonts w:ascii="Arial" w:hAnsi="Arial" w:cs="Arial"/>
@@ -6074,7 +5314,6 @@
               </w:rPr>
               <w:t>namalengkap_pegawai_manajer</w:t>
             </w:r>
-            <w:proofErr w:type="spellEnd"/>
             <w:r>
               <w:rPr>
                 <w:rFonts w:ascii="Arial" w:hAnsi="Arial" w:cs="Arial"/>
@@ -6101,7 +5340,6 @@
               </w:rPr>
               <w:t>{</w:t>
             </w:r>
-            <w:proofErr w:type="spellStart"/>
             <w:r>
               <w:rPr>
                 <w:rFonts w:ascii="Arial" w:hAnsi="Arial" w:cs="Arial"/>
@@ -6109,7 +5347,6 @@
               </w:rPr>
               <w:t>namalengkap_pegawai</w:t>
             </w:r>
-            <w:proofErr w:type="spellEnd"/>
             <w:r>
               <w:rPr>
                 <w:rFonts w:ascii="Arial" w:hAnsi="Arial" w:cs="Arial"/>
@@ -6189,7 +5426,6 @@
             <w:r>
               <w:t xml:space="preserve"> </w:t>
             </w:r>
-            <w:proofErr w:type="spellStart"/>
             <w:r>
               <w:rPr>
                 <w:rFonts w:ascii="Arial" w:hAnsi="Arial" w:cs="Arial"/>
@@ -6198,7 +5434,6 @@
               </w:rPr>
               <w:t>jabatan_asn</w:t>
             </w:r>
-            <w:proofErr w:type="spellEnd"/>
             <w:r>
               <w:rPr>
                 <w:rFonts w:ascii="Arial" w:hAnsi="Arial" w:cs="Arial"/>
@@ -6225,27 +5460,7 @@
                 <w:szCs w:val="24"/>
                 <w:lang w:val="id-ID"/>
               </w:rPr>
-              <w:t xml:space="preserve">Unit Pengelola Jakarta </w:t>
-            </w:r>
-            <w:proofErr w:type="spellStart"/>
-            <w:r>
-              <w:rPr>
-                <w:rFonts w:ascii="Arial" w:hAnsi="Arial" w:cs="Arial"/>
-                <w:sz w:val="24"/>
-                <w:szCs w:val="24"/>
-                <w:lang w:val="id-ID"/>
-              </w:rPr>
-              <w:t>Smart</w:t>
-            </w:r>
-            <w:proofErr w:type="spellEnd"/>
-            <w:r>
-              <w:rPr>
-                <w:rFonts w:ascii="Arial" w:hAnsi="Arial" w:cs="Arial"/>
-                <w:sz w:val="24"/>
-                <w:szCs w:val="24"/>
-                <w:lang w:val="id-ID"/>
-              </w:rPr>
-              <w:t xml:space="preserve"> City</w:t>
+              <w:t>Unit Pengelola Jakarta Smart City</w:t>
             </w:r>
           </w:p>
         </w:tc>
@@ -6297,7 +5512,6 @@
               </w:rPr>
               <w:t>{</w:t>
             </w:r>
-            <w:proofErr w:type="spellStart"/>
             <w:r>
               <w:rPr>
                 <w:rFonts w:ascii="Arial" w:hAnsi="Arial" w:cs="Arial"/>
@@ -6305,7 +5519,6 @@
               </w:rPr>
               <w:t>nama_asn</w:t>
             </w:r>
-            <w:proofErr w:type="spellEnd"/>
             <w:r>
               <w:rPr>
                 <w:rFonts w:ascii="Arial" w:hAnsi="Arial" w:cs="Arial"/>
@@ -6339,7 +5552,6 @@
               </w:rPr>
               <w:t>{</w:t>
             </w:r>
-            <w:proofErr w:type="spellStart"/>
             <w:r>
               <w:rPr>
                 <w:rFonts w:ascii="Arial" w:hAnsi="Arial" w:cs="Arial"/>
@@ -6354,7 +5566,6 @@
               </w:rPr>
               <w:t>_asn</w:t>
             </w:r>
-            <w:proofErr w:type="spellEnd"/>
             <w:r>
               <w:rPr>
                 <w:rFonts w:ascii="Arial" w:hAnsi="Arial" w:cs="Arial"/>

</xml_diff>

<commit_message>
add: kegiatan on generated lapbul
</commit_message>
<xml_diff>
--- a/src/app/lapbul/template-smart-employee.docx
+++ b/src/app/lapbul/template-smart-employee.docx
@@ -198,6 +198,7 @@
         </w:rPr>
         <w:t>{</w:t>
       </w:r>
+      <w:proofErr w:type="spellStart"/>
       <w:r>
         <w:rPr>
           <w:rFonts w:ascii="Arial" w:eastAsia="Times New Roman" w:hAnsi="Arial" w:cs="Arial"/>
@@ -206,6 +207,7 @@
         </w:rPr>
         <w:t>meta.bulan</w:t>
       </w:r>
+      <w:proofErr w:type="spellEnd"/>
       <w:r>
         <w:rPr>
           <w:rFonts w:ascii="Arial" w:eastAsia="Times New Roman" w:hAnsi="Arial" w:cs="Arial"/>
@@ -275,6 +277,7 @@
         </w:rPr>
         <w:t>{</w:t>
       </w:r>
+      <w:proofErr w:type="spellStart"/>
       <w:r>
         <w:rPr>
           <w:rFonts w:ascii="Arial" w:eastAsia="Times New Roman" w:hAnsi="Arial" w:cs="Arial"/>
@@ -283,6 +286,7 @@
         </w:rPr>
         <w:t>namalengkap_pegawai</w:t>
       </w:r>
+      <w:proofErr w:type="spellEnd"/>
       <w:r>
         <w:rPr>
           <w:rFonts w:ascii="Arial" w:eastAsia="Times New Roman" w:hAnsi="Arial" w:cs="Arial"/>
@@ -314,6 +318,7 @@
         </w:rPr>
         <w:t>{</w:t>
       </w:r>
+      <w:proofErr w:type="spellStart"/>
       <w:r>
         <w:rPr>
           <w:rFonts w:ascii="Arial" w:eastAsia="Times New Roman" w:hAnsi="Arial" w:cs="Arial"/>
@@ -322,6 +327,7 @@
         </w:rPr>
         <w:t>nama_dpa</w:t>
       </w:r>
+      <w:proofErr w:type="spellEnd"/>
       <w:r>
         <w:rPr>
           <w:rFonts w:ascii="Arial" w:eastAsia="Times New Roman" w:hAnsi="Arial" w:cs="Arial"/>
@@ -353,6 +359,7 @@
         </w:rPr>
         <w:t>{</w:t>
       </w:r>
+      <w:proofErr w:type="spellStart"/>
       <w:r>
         <w:rPr>
           <w:rFonts w:ascii="Arial" w:eastAsia="Times New Roman" w:hAnsi="Arial" w:cs="Arial"/>
@@ -361,6 +368,7 @@
         </w:rPr>
         <w:t>nama_posisi</w:t>
       </w:r>
+      <w:proofErr w:type="spellEnd"/>
       <w:r>
         <w:rPr>
           <w:rFonts w:ascii="Arial" w:eastAsia="Times New Roman" w:hAnsi="Arial" w:cs="Arial"/>
@@ -671,6 +679,8 @@
         </w:rPr>
         <w:t>{</w:t>
       </w:r>
+      <w:proofErr w:type="spellStart"/>
+      <w:proofErr w:type="gramStart"/>
       <w:r>
         <w:rPr>
           <w:rFonts w:ascii="Arial" w:eastAsia="Times New Roman" w:hAnsi="Arial" w:cs="Arial"/>
@@ -678,6 +688,8 @@
         </w:rPr>
         <w:t>meta.tahun</w:t>
       </w:r>
+      <w:proofErr w:type="spellEnd"/>
+      <w:proofErr w:type="gramEnd"/>
       <w:r>
         <w:rPr>
           <w:rFonts w:ascii="Arial" w:eastAsia="Times New Roman" w:hAnsi="Arial" w:cs="Arial"/>
@@ -1637,7 +1649,247 @@
           <w:szCs w:val="24"/>
           <w:lang w:val="id-ID"/>
         </w:rPr>
-        <w:t>Secara harfiah, kota cerdas dengan konsep pengembangan wilayah dengan pemanfaatan teknologi dan inovasi terutama pengelolaan sumber daya yang efisien dan efektif untuk meningkatkan pelayanan publik serta menjadi solusi permasalahan perkotaan yang dirancang sedemikian rupa untuk kepentingan masyarakat menuju warga sejahtera dan bahagia. Oleh karenanya, penerapan konsep pengembangan ekosistem kota cerdas di provinsi DKI Jakarta yang meliputi infrastruktur teknologi, informasi, dan komunikasi; proses bisnis berbasis elektronik; sarana dan prasarana; kebijakan; tata kelola; dan/atau sumber daya manusia, diharapkan menjadi solusi permasalahan perkotaan menuju kota yang maju dan warga yang bahagia melalui enam pilar kota cerdas (smart governance, smart mobility, smart economy, smart environment, smart living, dan smart people).</w:t>
+        <w:t>Secara harfiah, kota cerdas dengan konsep pengembangan wilayah dengan pemanfaatan teknologi dan inovasi terutama pengelolaan sumber daya yang efisien dan efektif untuk meningkatkan pelayanan publik serta menjadi solusi permasalahan perkotaan yang dirancang sedemikian rupa untuk kepentingan masyarakat menuju warga sejahtera dan bahagia. Oleh karenanya, penerapan konsep pengembangan ekosistem kota cerdas di provinsi DKI Jakarta yang meliputi infrastruktur teknologi, informasi, dan komunikasi; proses bisnis berbasis elektronik; sarana dan prasarana; kebijakan; tata kelola; dan/atau sumber daya manusia, diharapkan menjadi solusi permasalahan perkotaan menuju kota yang maju dan warga yang bahagia melalui enam pilar kota cerdas (</w:t>
+      </w:r>
+      <w:proofErr w:type="spellStart"/>
+      <w:r>
+        <w:rPr>
+          <w:rFonts w:ascii="Arial" w:hAnsi="Arial" w:cs="Arial"/>
+          <w:sz w:val="24"/>
+          <w:szCs w:val="24"/>
+          <w:lang w:val="id-ID"/>
+        </w:rPr>
+        <w:t>smart</w:t>
+      </w:r>
+      <w:proofErr w:type="spellEnd"/>
+      <w:r>
+        <w:rPr>
+          <w:rFonts w:ascii="Arial" w:hAnsi="Arial" w:cs="Arial"/>
+          <w:sz w:val="24"/>
+          <w:szCs w:val="24"/>
+          <w:lang w:val="id-ID"/>
+        </w:rPr>
+        <w:t xml:space="preserve"> </w:t>
+      </w:r>
+      <w:proofErr w:type="spellStart"/>
+      <w:r>
+        <w:rPr>
+          <w:rFonts w:ascii="Arial" w:hAnsi="Arial" w:cs="Arial"/>
+          <w:sz w:val="24"/>
+          <w:szCs w:val="24"/>
+          <w:lang w:val="id-ID"/>
+        </w:rPr>
+        <w:t>governance</w:t>
+      </w:r>
+      <w:proofErr w:type="spellEnd"/>
+      <w:r>
+        <w:rPr>
+          <w:rFonts w:ascii="Arial" w:hAnsi="Arial" w:cs="Arial"/>
+          <w:sz w:val="24"/>
+          <w:szCs w:val="24"/>
+          <w:lang w:val="id-ID"/>
+        </w:rPr>
+        <w:t xml:space="preserve">, </w:t>
+      </w:r>
+      <w:proofErr w:type="spellStart"/>
+      <w:r>
+        <w:rPr>
+          <w:rFonts w:ascii="Arial" w:hAnsi="Arial" w:cs="Arial"/>
+          <w:sz w:val="24"/>
+          <w:szCs w:val="24"/>
+          <w:lang w:val="id-ID"/>
+        </w:rPr>
+        <w:t>smart</w:t>
+      </w:r>
+      <w:proofErr w:type="spellEnd"/>
+      <w:r>
+        <w:rPr>
+          <w:rFonts w:ascii="Arial" w:hAnsi="Arial" w:cs="Arial"/>
+          <w:sz w:val="24"/>
+          <w:szCs w:val="24"/>
+          <w:lang w:val="id-ID"/>
+        </w:rPr>
+        <w:t xml:space="preserve"> </w:t>
+      </w:r>
+      <w:proofErr w:type="spellStart"/>
+      <w:r>
+        <w:rPr>
+          <w:rFonts w:ascii="Arial" w:hAnsi="Arial" w:cs="Arial"/>
+          <w:sz w:val="24"/>
+          <w:szCs w:val="24"/>
+          <w:lang w:val="id-ID"/>
+        </w:rPr>
+        <w:t>mobility</w:t>
+      </w:r>
+      <w:proofErr w:type="spellEnd"/>
+      <w:r>
+        <w:rPr>
+          <w:rFonts w:ascii="Arial" w:hAnsi="Arial" w:cs="Arial"/>
+          <w:sz w:val="24"/>
+          <w:szCs w:val="24"/>
+          <w:lang w:val="id-ID"/>
+        </w:rPr>
+        <w:t xml:space="preserve">, </w:t>
+      </w:r>
+      <w:proofErr w:type="spellStart"/>
+      <w:r>
+        <w:rPr>
+          <w:rFonts w:ascii="Arial" w:hAnsi="Arial" w:cs="Arial"/>
+          <w:sz w:val="24"/>
+          <w:szCs w:val="24"/>
+          <w:lang w:val="id-ID"/>
+        </w:rPr>
+        <w:t>smart</w:t>
+      </w:r>
+      <w:proofErr w:type="spellEnd"/>
+      <w:r>
+        <w:rPr>
+          <w:rFonts w:ascii="Arial" w:hAnsi="Arial" w:cs="Arial"/>
+          <w:sz w:val="24"/>
+          <w:szCs w:val="24"/>
+          <w:lang w:val="id-ID"/>
+        </w:rPr>
+        <w:t xml:space="preserve"> </w:t>
+      </w:r>
+      <w:proofErr w:type="spellStart"/>
+      <w:r>
+        <w:rPr>
+          <w:rFonts w:ascii="Arial" w:hAnsi="Arial" w:cs="Arial"/>
+          <w:sz w:val="24"/>
+          <w:szCs w:val="24"/>
+          <w:lang w:val="id-ID"/>
+        </w:rPr>
+        <w:t>economy</w:t>
+      </w:r>
+      <w:proofErr w:type="spellEnd"/>
+      <w:r>
+        <w:rPr>
+          <w:rFonts w:ascii="Arial" w:hAnsi="Arial" w:cs="Arial"/>
+          <w:sz w:val="24"/>
+          <w:szCs w:val="24"/>
+          <w:lang w:val="id-ID"/>
+        </w:rPr>
+        <w:t xml:space="preserve">, </w:t>
+      </w:r>
+      <w:proofErr w:type="spellStart"/>
+      <w:r>
+        <w:rPr>
+          <w:rFonts w:ascii="Arial" w:hAnsi="Arial" w:cs="Arial"/>
+          <w:sz w:val="24"/>
+          <w:szCs w:val="24"/>
+          <w:lang w:val="id-ID"/>
+        </w:rPr>
+        <w:t>smart</w:t>
+      </w:r>
+      <w:proofErr w:type="spellEnd"/>
+      <w:r>
+        <w:rPr>
+          <w:rFonts w:ascii="Arial" w:hAnsi="Arial" w:cs="Arial"/>
+          <w:sz w:val="24"/>
+          <w:szCs w:val="24"/>
+          <w:lang w:val="id-ID"/>
+        </w:rPr>
+        <w:t xml:space="preserve"> </w:t>
+      </w:r>
+      <w:proofErr w:type="spellStart"/>
+      <w:r>
+        <w:rPr>
+          <w:rFonts w:ascii="Arial" w:hAnsi="Arial" w:cs="Arial"/>
+          <w:sz w:val="24"/>
+          <w:szCs w:val="24"/>
+          <w:lang w:val="id-ID"/>
+        </w:rPr>
+        <w:t>environment</w:t>
+      </w:r>
+      <w:proofErr w:type="spellEnd"/>
+      <w:r>
+        <w:rPr>
+          <w:rFonts w:ascii="Arial" w:hAnsi="Arial" w:cs="Arial"/>
+          <w:sz w:val="24"/>
+          <w:szCs w:val="24"/>
+          <w:lang w:val="id-ID"/>
+        </w:rPr>
+        <w:t xml:space="preserve">, </w:t>
+      </w:r>
+      <w:proofErr w:type="spellStart"/>
+      <w:r>
+        <w:rPr>
+          <w:rFonts w:ascii="Arial" w:hAnsi="Arial" w:cs="Arial"/>
+          <w:sz w:val="24"/>
+          <w:szCs w:val="24"/>
+          <w:lang w:val="id-ID"/>
+        </w:rPr>
+        <w:t>smart</w:t>
+      </w:r>
+      <w:proofErr w:type="spellEnd"/>
+      <w:r>
+        <w:rPr>
+          <w:rFonts w:ascii="Arial" w:hAnsi="Arial" w:cs="Arial"/>
+          <w:sz w:val="24"/>
+          <w:szCs w:val="24"/>
+          <w:lang w:val="id-ID"/>
+        </w:rPr>
+        <w:t xml:space="preserve"> </w:t>
+      </w:r>
+      <w:proofErr w:type="spellStart"/>
+      <w:r>
+        <w:rPr>
+          <w:rFonts w:ascii="Arial" w:hAnsi="Arial" w:cs="Arial"/>
+          <w:sz w:val="24"/>
+          <w:szCs w:val="24"/>
+          <w:lang w:val="id-ID"/>
+        </w:rPr>
+        <w:t>living</w:t>
+      </w:r>
+      <w:proofErr w:type="spellEnd"/>
+      <w:r>
+        <w:rPr>
+          <w:rFonts w:ascii="Arial" w:hAnsi="Arial" w:cs="Arial"/>
+          <w:sz w:val="24"/>
+          <w:szCs w:val="24"/>
+          <w:lang w:val="id-ID"/>
+        </w:rPr>
+        <w:t xml:space="preserve">, dan </w:t>
+      </w:r>
+      <w:proofErr w:type="spellStart"/>
+      <w:r>
+        <w:rPr>
+          <w:rFonts w:ascii="Arial" w:hAnsi="Arial" w:cs="Arial"/>
+          <w:sz w:val="24"/>
+          <w:szCs w:val="24"/>
+          <w:lang w:val="id-ID"/>
+        </w:rPr>
+        <w:t>smart</w:t>
+      </w:r>
+      <w:proofErr w:type="spellEnd"/>
+      <w:r>
+        <w:rPr>
+          <w:rFonts w:ascii="Arial" w:hAnsi="Arial" w:cs="Arial"/>
+          <w:sz w:val="24"/>
+          <w:szCs w:val="24"/>
+          <w:lang w:val="id-ID"/>
+        </w:rPr>
+        <w:t xml:space="preserve"> </w:t>
+      </w:r>
+      <w:proofErr w:type="spellStart"/>
+      <w:r>
+        <w:rPr>
+          <w:rFonts w:ascii="Arial" w:hAnsi="Arial" w:cs="Arial"/>
+          <w:sz w:val="24"/>
+          <w:szCs w:val="24"/>
+          <w:lang w:val="id-ID"/>
+        </w:rPr>
+        <w:t>people</w:t>
+      </w:r>
+      <w:proofErr w:type="spellEnd"/>
+      <w:r>
+        <w:rPr>
+          <w:rFonts w:ascii="Arial" w:hAnsi="Arial" w:cs="Arial"/>
+          <w:sz w:val="24"/>
+          <w:szCs w:val="24"/>
+          <w:lang w:val="id-ID"/>
+        </w:rPr>
+        <w:t>).</w:t>
       </w:r>
     </w:p>
     <w:p>
@@ -1707,7 +1959,25 @@
           <w:szCs w:val="24"/>
           <w:lang w:val="id-ID"/>
         </w:rPr>
-        <w:t>Platform Tranformasi Digital merupakan Sistem Pengelolaan Identitas Digital Dan Akun Warga Jakarta Dalam Rangka Peningkatan Proses Pemerintahan Yang Efektif Dan Efisien dimaksudkan untuk menyediakan identitas digital bagi warga Jakarta yang digunakan untuk bertransaksi dengan berbagai layanan masyarakat Pemerintah Provinsi DKI Jakarta, maupun dengan layanan swasta lainnya yang memerlukan bantuan verifikasi data warga, utamanya yang berhubungan status sosial.</w:t>
+        <w:t xml:space="preserve">Platform </w:t>
+      </w:r>
+      <w:proofErr w:type="spellStart"/>
+      <w:r>
+        <w:rPr>
+          <w:sz w:val="24"/>
+          <w:szCs w:val="24"/>
+          <w:lang w:val="id-ID"/>
+        </w:rPr>
+        <w:t>Tranformasi</w:t>
+      </w:r>
+      <w:proofErr w:type="spellEnd"/>
+      <w:r>
+        <w:rPr>
+          <w:sz w:val="24"/>
+          <w:szCs w:val="24"/>
+          <w:lang w:val="id-ID"/>
+        </w:rPr>
+        <w:t xml:space="preserve"> Digital merupakan Sistem Pengelolaan Identitas Digital Dan Akun Warga Jakarta Dalam Rangka Peningkatan Proses Pemerintahan Yang Efektif Dan Efisien dimaksudkan untuk menyediakan identitas digital bagi warga Jakarta yang digunakan untuk bertransaksi dengan berbagai layanan masyarakat Pemerintah Provinsi DKI Jakarta, maupun dengan layanan swasta lainnya yang memerlukan bantuan verifikasi data warga, utamanya yang berhubungan status sosial.</w:t>
       </w:r>
     </w:p>
     <w:p>
@@ -1937,7 +2207,25 @@
           <w:sz w:val="24"/>
           <w:szCs w:val="24"/>
         </w:rPr>
-        <w:t>Sistem Pengendalian Bajir berbasis TIK</w:t>
+        <w:t xml:space="preserve">Sistem Pengendalian </w:t>
+      </w:r>
+      <w:proofErr w:type="spellStart"/>
+      <w:r>
+        <w:rPr>
+          <w:rFonts w:ascii="Arial" w:hAnsi="Arial" w:cs="Arial"/>
+          <w:sz w:val="24"/>
+          <w:szCs w:val="24"/>
+        </w:rPr>
+        <w:t>Bajir</w:t>
+      </w:r>
+      <w:proofErr w:type="spellEnd"/>
+      <w:r>
+        <w:rPr>
+          <w:rFonts w:ascii="Arial" w:hAnsi="Arial" w:cs="Arial"/>
+          <w:sz w:val="24"/>
+          <w:szCs w:val="24"/>
+        </w:rPr>
+        <w:t xml:space="preserve"> berbasis TIK</w:t>
       </w:r>
     </w:p>
     <w:p>
@@ -1957,7 +2245,43 @@
           <w:sz w:val="24"/>
           <w:szCs w:val="24"/>
         </w:rPr>
-        <w:t>Sistem Pengendalian Bajir berbasis TIK merupakan platform pengambilan keputusan dalam penanganan banjir di DKI Jakarta. Pekerjaan ini dimaksudkan untuk memudahkan Pemprov DKI dalam melakukan pemantauan, pengawasan, dan pengendalian banjir secara otomasi dan prediktif dengan memanfaatkan Teknologi Informasi dan Komunikasi.</w:t>
+        <w:t xml:space="preserve">Sistem Pengendalian </w:t>
+      </w:r>
+      <w:proofErr w:type="spellStart"/>
+      <w:r>
+        <w:rPr>
+          <w:rFonts w:ascii="Arial" w:hAnsi="Arial" w:cs="Arial"/>
+          <w:sz w:val="24"/>
+          <w:szCs w:val="24"/>
+        </w:rPr>
+        <w:t>Bajir</w:t>
+      </w:r>
+      <w:proofErr w:type="spellEnd"/>
+      <w:r>
+        <w:rPr>
+          <w:rFonts w:ascii="Arial" w:hAnsi="Arial" w:cs="Arial"/>
+          <w:sz w:val="24"/>
+          <w:szCs w:val="24"/>
+        </w:rPr>
+        <w:t xml:space="preserve"> berbasis TIK merupakan platform pengambilan keputusan dalam penanganan banjir di DKI Jakarta. Pekerjaan ini dimaksudkan untuk memudahkan Pemprov DKI dalam melakukan pemantauan, pengawasan, dan pengendalian banjir secara </w:t>
+      </w:r>
+      <w:proofErr w:type="spellStart"/>
+      <w:r>
+        <w:rPr>
+          <w:rFonts w:ascii="Arial" w:hAnsi="Arial" w:cs="Arial"/>
+          <w:sz w:val="24"/>
+          <w:szCs w:val="24"/>
+        </w:rPr>
+        <w:t>otomasi</w:t>
+      </w:r>
+      <w:proofErr w:type="spellEnd"/>
+      <w:r>
+        <w:rPr>
+          <w:rFonts w:ascii="Arial" w:hAnsi="Arial" w:cs="Arial"/>
+          <w:sz w:val="24"/>
+          <w:szCs w:val="24"/>
+        </w:rPr>
+        <w:t xml:space="preserve"> dan prediktif dengan memanfaatkan Teknologi Informasi dan Komunikasi.</w:t>
       </w:r>
     </w:p>
     <w:p>
@@ -1988,6 +2312,7 @@
         </w:rPr>
         <w:t xml:space="preserve"> menjadi sistem pendukung keputusan baik untuk peringatan dini dan dalam keadaan darurat banjir bisa dioptimalkan menjadi lebih cerdas, prediktif, dan terintegrasi. Hal ini meliputi perekaman, pemrosesan, dan analisa data untuk menampilkan peringatan dini yang dapat diakses masyarakat, pengambilan keputusan ketika terjadi banjir dan pemulihan pasca banjir. Misalnya, penerapan teknologi informasi membuat pemantauan operasional pompa menjadi lebih mudah dan efektif, karena informasi tentang status pompa (</w:t>
       </w:r>
+      <w:proofErr w:type="spellStart"/>
       <w:r>
         <w:rPr>
           <w:rFonts w:ascii="Arial" w:hAnsi="Arial" w:cs="Arial"/>
@@ -1998,6 +2323,7 @@
         </w:rPr>
         <w:t>on</w:t>
       </w:r>
+      <w:proofErr w:type="spellEnd"/>
       <w:r>
         <w:rPr>
           <w:rFonts w:ascii="Arial" w:hAnsi="Arial" w:cs="Arial"/>
@@ -2006,6 +2332,7 @@
         </w:rPr>
         <w:t>/</w:t>
       </w:r>
+      <w:proofErr w:type="spellStart"/>
       <w:r>
         <w:rPr>
           <w:rFonts w:ascii="Arial" w:hAnsi="Arial" w:cs="Arial"/>
@@ -2016,6 +2343,7 @@
         </w:rPr>
         <w:t>off</w:t>
       </w:r>
+      <w:proofErr w:type="spellEnd"/>
       <w:r>
         <w:rPr>
           <w:rFonts w:ascii="Arial" w:hAnsi="Arial" w:cs="Arial"/>
@@ -2032,15 +2360,63 @@
           <w:sz w:val="24"/>
           <w:szCs w:val="24"/>
         </w:rPr>
-        <w:t>real time</w:t>
-      </w:r>
-      <w:r>
-        <w:rPr>
-          <w:rFonts w:ascii="Arial" w:hAnsi="Arial" w:cs="Arial"/>
-          <w:sz w:val="24"/>
-          <w:szCs w:val="24"/>
-        </w:rPr>
-        <w:t xml:space="preserve">. Hal ini dapat meminimalisir resiko akibat kesalahan manusia. Pompa dapat bekerja secara otomatis dengan mengacu kepada data-data yang dikirimkan oleh berbagai macam sensor yang ditempatkan di sekitar lokasi stasiun pompa, dan mampu beroperasi berdasarkan algoritma yang telah ditanamkan ke dalam sistem. Target yang akan dicapai pada tahun 2022 adalah berjalannya fitur prediksi, skenario serta notifikasi pada Sistem Pengendalian Banjir berbasis TIK sebagai lanjutan hasil uji coba pada tahun </w:t>
+        <w:t xml:space="preserve">real </w:t>
+      </w:r>
+      <w:proofErr w:type="spellStart"/>
+      <w:r>
+        <w:rPr>
+          <w:rFonts w:ascii="Arial" w:hAnsi="Arial" w:cs="Arial"/>
+          <w:i/>
+          <w:iCs/>
+          <w:sz w:val="24"/>
+          <w:szCs w:val="24"/>
+        </w:rPr>
+        <w:t>time</w:t>
+      </w:r>
+      <w:proofErr w:type="spellEnd"/>
+      <w:r>
+        <w:rPr>
+          <w:rFonts w:ascii="Arial" w:hAnsi="Arial" w:cs="Arial"/>
+          <w:sz w:val="24"/>
+          <w:szCs w:val="24"/>
+        </w:rPr>
+        <w:t xml:space="preserve">. Hal ini dapat </w:t>
+      </w:r>
+      <w:proofErr w:type="spellStart"/>
+      <w:r>
+        <w:rPr>
+          <w:rFonts w:ascii="Arial" w:hAnsi="Arial" w:cs="Arial"/>
+          <w:sz w:val="24"/>
+          <w:szCs w:val="24"/>
+        </w:rPr>
+        <w:t>meminimalisir</w:t>
+      </w:r>
+      <w:proofErr w:type="spellEnd"/>
+      <w:r>
+        <w:rPr>
+          <w:rFonts w:ascii="Arial" w:hAnsi="Arial" w:cs="Arial"/>
+          <w:sz w:val="24"/>
+          <w:szCs w:val="24"/>
+        </w:rPr>
+        <w:t xml:space="preserve"> </w:t>
+      </w:r>
+      <w:proofErr w:type="spellStart"/>
+      <w:r>
+        <w:rPr>
+          <w:rFonts w:ascii="Arial" w:hAnsi="Arial" w:cs="Arial"/>
+          <w:sz w:val="24"/>
+          <w:szCs w:val="24"/>
+        </w:rPr>
+        <w:t>resiko</w:t>
+      </w:r>
+      <w:proofErr w:type="spellEnd"/>
+      <w:r>
+        <w:rPr>
+          <w:rFonts w:ascii="Arial" w:hAnsi="Arial" w:cs="Arial"/>
+          <w:sz w:val="24"/>
+          <w:szCs w:val="24"/>
+        </w:rPr>
+        <w:t xml:space="preserve"> akibat kesalahan manusia. Pompa dapat bekerja secara otomatis dengan mengacu kepada data-data yang dikirimkan oleh berbagai macam sensor yang ditempatkan di sekitar lokasi stasiun pompa, dan mampu beroperasi berdasarkan algoritma yang telah ditanamkan ke dalam sistem. Target yang akan dicapai pada tahun 2022 adalah berjalannya fitur prediksi, skenario serta notifikasi pada Sistem Pengendalian Banjir berbasis TIK sebagai lanjutan hasil uji coba pada tahun </w:t>
       </w:r>
       <w:r>
         <w:rPr>
@@ -2092,7 +2468,25 @@
           <w:sz w:val="24"/>
           <w:szCs w:val="24"/>
         </w:rPr>
-        <w:t>Platform Jakarta Smart City</w:t>
+        <w:t xml:space="preserve">Platform Jakarta </w:t>
+      </w:r>
+      <w:proofErr w:type="spellStart"/>
+      <w:r>
+        <w:rPr>
+          <w:rFonts w:ascii="Arial" w:hAnsi="Arial" w:cs="Arial"/>
+          <w:sz w:val="24"/>
+          <w:szCs w:val="24"/>
+        </w:rPr>
+        <w:t>Smart</w:t>
+      </w:r>
+      <w:proofErr w:type="spellEnd"/>
+      <w:r>
+        <w:rPr>
+          <w:rFonts w:ascii="Arial" w:hAnsi="Arial" w:cs="Arial"/>
+          <w:sz w:val="24"/>
+          <w:szCs w:val="24"/>
+        </w:rPr>
+        <w:t xml:space="preserve"> City</w:t>
       </w:r>
     </w:p>
     <w:p>
@@ -2112,7 +2506,97 @@
           <w:sz w:val="24"/>
           <w:szCs w:val="24"/>
         </w:rPr>
-        <w:t>Pada Platform Jakarta Smart City telah dikembangkan  berbagai platform aplikasi untuk mewujudkan kota cerdas, antara lain Aplikasi JAKI (Jakarta Kini), Cepat Respon Masyarakat (CRM), Portal Jakarta Smart City dan lainnya. Untuk kebutuhan pengembangan fitur dan mendukung pengambilan keputusan, seluruh data yang didapat dari Aplikasi Platform Jakarta Smart City dan data pendukung lainya akan dilakukan analisa untuk menghasilkan kajian yang persuasif dalam bentuk dashboard.</w:t>
+        <w:t xml:space="preserve">Pada Platform Jakarta </w:t>
+      </w:r>
+      <w:proofErr w:type="spellStart"/>
+      <w:r>
+        <w:rPr>
+          <w:rFonts w:ascii="Arial" w:hAnsi="Arial" w:cs="Arial"/>
+          <w:sz w:val="24"/>
+          <w:szCs w:val="24"/>
+        </w:rPr>
+        <w:t>Smart</w:t>
+      </w:r>
+      <w:proofErr w:type="spellEnd"/>
+      <w:r>
+        <w:rPr>
+          <w:rFonts w:ascii="Arial" w:hAnsi="Arial" w:cs="Arial"/>
+          <w:sz w:val="24"/>
+          <w:szCs w:val="24"/>
+        </w:rPr>
+        <w:t xml:space="preserve"> City telah dikembangkan  berbagai platform aplikasi untuk mewujudkan kota cerdas, antara lain Aplikasi JAKI (Jakarta Kini), Cepat </w:t>
+      </w:r>
+      <w:proofErr w:type="spellStart"/>
+      <w:r>
+        <w:rPr>
+          <w:rFonts w:ascii="Arial" w:hAnsi="Arial" w:cs="Arial"/>
+          <w:sz w:val="24"/>
+          <w:szCs w:val="24"/>
+        </w:rPr>
+        <w:t>Respon</w:t>
+      </w:r>
+      <w:proofErr w:type="spellEnd"/>
+      <w:r>
+        <w:rPr>
+          <w:rFonts w:ascii="Arial" w:hAnsi="Arial" w:cs="Arial"/>
+          <w:sz w:val="24"/>
+          <w:szCs w:val="24"/>
+        </w:rPr>
+        <w:t xml:space="preserve"> Masyarakat (CRM), Portal Jakarta </w:t>
+      </w:r>
+      <w:proofErr w:type="spellStart"/>
+      <w:r>
+        <w:rPr>
+          <w:rFonts w:ascii="Arial" w:hAnsi="Arial" w:cs="Arial"/>
+          <w:sz w:val="24"/>
+          <w:szCs w:val="24"/>
+        </w:rPr>
+        <w:t>Smart</w:t>
+      </w:r>
+      <w:proofErr w:type="spellEnd"/>
+      <w:r>
+        <w:rPr>
+          <w:rFonts w:ascii="Arial" w:hAnsi="Arial" w:cs="Arial"/>
+          <w:sz w:val="24"/>
+          <w:szCs w:val="24"/>
+        </w:rPr>
+        <w:t xml:space="preserve"> City dan lainnya. Untuk kebutuhan pengembangan fitur dan mendukung pengambilan keputusan, seluruh data yang didapat dari Aplikasi Platform Jakarta </w:t>
+      </w:r>
+      <w:proofErr w:type="spellStart"/>
+      <w:r>
+        <w:rPr>
+          <w:rFonts w:ascii="Arial" w:hAnsi="Arial" w:cs="Arial"/>
+          <w:sz w:val="24"/>
+          <w:szCs w:val="24"/>
+        </w:rPr>
+        <w:t>Smart</w:t>
+      </w:r>
+      <w:proofErr w:type="spellEnd"/>
+      <w:r>
+        <w:rPr>
+          <w:rFonts w:ascii="Arial" w:hAnsi="Arial" w:cs="Arial"/>
+          <w:sz w:val="24"/>
+          <w:szCs w:val="24"/>
+        </w:rPr>
+        <w:t xml:space="preserve"> City dan data pendukung lainya akan dilakukan analisa untuk menghasilkan kajian yang persuasif dalam bentuk </w:t>
+      </w:r>
+      <w:proofErr w:type="spellStart"/>
+      <w:r>
+        <w:rPr>
+          <w:rFonts w:ascii="Arial" w:hAnsi="Arial" w:cs="Arial"/>
+          <w:sz w:val="24"/>
+          <w:szCs w:val="24"/>
+        </w:rPr>
+        <w:t>dashboard</w:t>
+      </w:r>
+      <w:proofErr w:type="spellEnd"/>
+      <w:r>
+        <w:rPr>
+          <w:rFonts w:ascii="Arial" w:hAnsi="Arial" w:cs="Arial"/>
+          <w:sz w:val="24"/>
+          <w:szCs w:val="24"/>
+        </w:rPr>
+        <w:t>.</w:t>
       </w:r>
     </w:p>
     <w:p>
@@ -2132,7 +2616,43 @@
           <w:sz w:val="24"/>
           <w:szCs w:val="24"/>
         </w:rPr>
-        <w:t>Oleh karena ini perlu senantiasa dilakukan perawatan dan pengawasan operasionalnya serta pengembangan yang sesuai kebutuhan agar tetap dapat selaras dengan tujuan yang ingin dicapai. Target fitur yang dikembangkan dalam Aplikasi Jakarta Smart City sebanyak 36 fitur dan 12 dashboard hasil analisa.</w:t>
+        <w:t xml:space="preserve">Oleh karena ini perlu senantiasa dilakukan perawatan dan pengawasan operasionalnya serta pengembangan yang sesuai kebutuhan agar tetap dapat selaras dengan tujuan yang ingin dicapai. Target fitur yang dikembangkan dalam Aplikasi Jakarta </w:t>
+      </w:r>
+      <w:proofErr w:type="spellStart"/>
+      <w:r>
+        <w:rPr>
+          <w:rFonts w:ascii="Arial" w:hAnsi="Arial" w:cs="Arial"/>
+          <w:sz w:val="24"/>
+          <w:szCs w:val="24"/>
+        </w:rPr>
+        <w:t>Smart</w:t>
+      </w:r>
+      <w:proofErr w:type="spellEnd"/>
+      <w:r>
+        <w:rPr>
+          <w:rFonts w:ascii="Arial" w:hAnsi="Arial" w:cs="Arial"/>
+          <w:sz w:val="24"/>
+          <w:szCs w:val="24"/>
+        </w:rPr>
+        <w:t xml:space="preserve"> City sebanyak 36 fitur dan 12 </w:t>
+      </w:r>
+      <w:proofErr w:type="spellStart"/>
+      <w:r>
+        <w:rPr>
+          <w:rFonts w:ascii="Arial" w:hAnsi="Arial" w:cs="Arial"/>
+          <w:sz w:val="24"/>
+          <w:szCs w:val="24"/>
+        </w:rPr>
+        <w:t>dashboard</w:t>
+      </w:r>
+      <w:proofErr w:type="spellEnd"/>
+      <w:r>
+        <w:rPr>
+          <w:rFonts w:ascii="Arial" w:hAnsi="Arial" w:cs="Arial"/>
+          <w:sz w:val="24"/>
+          <w:szCs w:val="24"/>
+        </w:rPr>
+        <w:t xml:space="preserve"> hasil analisa.</w:t>
       </w:r>
     </w:p>
     <w:p>
@@ -2193,7 +2713,25 @@
           <w:sz w:val="24"/>
           <w:szCs w:val="24"/>
         </w:rPr>
-        <w:t>Pengembangan Sistem Jakarta Smart City</w:t>
+        <w:t xml:space="preserve">Pengembangan Sistem Jakarta </w:t>
+      </w:r>
+      <w:proofErr w:type="spellStart"/>
+      <w:r>
+        <w:rPr>
+          <w:rFonts w:ascii="Arial" w:hAnsi="Arial" w:cs="Arial"/>
+          <w:sz w:val="24"/>
+          <w:szCs w:val="24"/>
+        </w:rPr>
+        <w:t>Smart</w:t>
+      </w:r>
+      <w:proofErr w:type="spellEnd"/>
+      <w:r>
+        <w:rPr>
+          <w:rFonts w:ascii="Arial" w:hAnsi="Arial" w:cs="Arial"/>
+          <w:sz w:val="24"/>
+          <w:szCs w:val="24"/>
+        </w:rPr>
+        <w:t xml:space="preserve"> City</w:t>
       </w:r>
     </w:p>
     <w:p>
@@ -2266,7 +2804,25 @@
           <w:sz w:val="24"/>
           <w:szCs w:val="24"/>
         </w:rPr>
-        <w:t>Pengembangan Sistem Jakarta Smart City</w:t>
+        <w:t xml:space="preserve">Pengembangan Sistem Jakarta </w:t>
+      </w:r>
+      <w:proofErr w:type="spellStart"/>
+      <w:r>
+        <w:rPr>
+          <w:rFonts w:ascii="Arial" w:hAnsi="Arial" w:cs="Arial"/>
+          <w:sz w:val="24"/>
+          <w:szCs w:val="24"/>
+        </w:rPr>
+        <w:t>Smart</w:t>
+      </w:r>
+      <w:proofErr w:type="spellEnd"/>
+      <w:r>
+        <w:rPr>
+          <w:rFonts w:ascii="Arial" w:hAnsi="Arial" w:cs="Arial"/>
+          <w:sz w:val="24"/>
+          <w:szCs w:val="24"/>
+        </w:rPr>
+        <w:t xml:space="preserve"> City</w:t>
       </w:r>
       <w:r>
         <w:rPr>
@@ -2316,13 +2872,23 @@
           <w:szCs w:val="24"/>
         </w:rPr>
       </w:pPr>
-      <w:r>
-        <w:rPr>
-          <w:rFonts w:ascii="Arial" w:hAnsi="Arial" w:cs="Arial"/>
-          <w:sz w:val="24"/>
-          <w:szCs w:val="24"/>
-        </w:rPr>
-        <w:t xml:space="preserve">Mengembangankan Sistem Pengendalian Banjir yang dapat memberikan hasil analisa untuk digunakan sebagai acuan tindakan dan kebijakan dalam penanganan dan penanggulangan banjir agar lebih efektif dan efisien; </w:t>
+      <w:proofErr w:type="spellStart"/>
+      <w:r>
+        <w:rPr>
+          <w:rFonts w:ascii="Arial" w:hAnsi="Arial" w:cs="Arial"/>
+          <w:sz w:val="24"/>
+          <w:szCs w:val="24"/>
+        </w:rPr>
+        <w:t>Mengembangankan</w:t>
+      </w:r>
+      <w:proofErr w:type="spellEnd"/>
+      <w:r>
+        <w:rPr>
+          <w:rFonts w:ascii="Arial" w:hAnsi="Arial" w:cs="Arial"/>
+          <w:sz w:val="24"/>
+          <w:szCs w:val="24"/>
+        </w:rPr>
+        <w:t xml:space="preserve"> Sistem Pengendalian Banjir yang dapat memberikan hasil analisa untuk digunakan sebagai acuan tindakan dan kebijakan dalam penanganan dan penanggulangan banjir agar lebih efektif dan efisien; </w:t>
       </w:r>
     </w:p>
     <w:p>
@@ -2346,7 +2912,25 @@
           <w:sz w:val="24"/>
           <w:szCs w:val="24"/>
         </w:rPr>
-        <w:t>Mengembangkan aplikasi yang berkaitan dengan kebutuhan UP. Jakarta Smart City untuk memudahkan masyarakat dalam mengakses informasi publik, pelayanan publik, dan partisipasi publik dengan memperhatikan peraturan dan perundangan-undangan yang berlaku;</w:t>
+        <w:t xml:space="preserve">Mengembangkan aplikasi yang berkaitan dengan kebutuhan UP. Jakarta </w:t>
+      </w:r>
+      <w:proofErr w:type="spellStart"/>
+      <w:r>
+        <w:rPr>
+          <w:rFonts w:ascii="Arial" w:hAnsi="Arial" w:cs="Arial"/>
+          <w:sz w:val="24"/>
+          <w:szCs w:val="24"/>
+        </w:rPr>
+        <w:t>Smart</w:t>
+      </w:r>
+      <w:proofErr w:type="spellEnd"/>
+      <w:r>
+        <w:rPr>
+          <w:rFonts w:ascii="Arial" w:hAnsi="Arial" w:cs="Arial"/>
+          <w:sz w:val="24"/>
+          <w:szCs w:val="24"/>
+        </w:rPr>
+        <w:t xml:space="preserve"> City untuk memudahkan masyarakat dalam mengakses informasi publik, pelayanan publik, dan partisipasi publik dengan memperhatikan peraturan dan perundangan-undangan yang berlaku;</w:t>
       </w:r>
     </w:p>
     <w:p>
@@ -2394,7 +2978,25 @@
           <w:sz w:val="24"/>
           <w:szCs w:val="24"/>
         </w:rPr>
-        <w:t>Memastikan operasional Platform Aplikasi Jakarta Smart City berfungsi dengan baik meliputi fungsi sebagai saluran aspirasi, opini, dan partisipasi masyarakat guna meningkatkan kualitas interaksi antara masyarakat dan pemerintah.</w:t>
+        <w:t xml:space="preserve">Memastikan operasional Platform Aplikasi Jakarta </w:t>
+      </w:r>
+      <w:proofErr w:type="spellStart"/>
+      <w:r>
+        <w:rPr>
+          <w:rFonts w:ascii="Arial" w:hAnsi="Arial" w:cs="Arial"/>
+          <w:sz w:val="24"/>
+          <w:szCs w:val="24"/>
+        </w:rPr>
+        <w:t>Smart</w:t>
+      </w:r>
+      <w:proofErr w:type="spellEnd"/>
+      <w:r>
+        <w:rPr>
+          <w:rFonts w:ascii="Arial" w:hAnsi="Arial" w:cs="Arial"/>
+          <w:sz w:val="24"/>
+          <w:szCs w:val="24"/>
+        </w:rPr>
+        <w:t xml:space="preserve"> City berfungsi dengan baik meliputi fungsi sebagai saluran aspirasi, opini, dan partisipasi masyarakat guna meningkatkan kualitas interaksi antara masyarakat dan pemerintah.</w:t>
       </w:r>
     </w:p>
     <w:p>
@@ -2510,7 +3112,25 @@
           <w:sz w:val="24"/>
           <w:szCs w:val="24"/>
         </w:rPr>
-        <w:t>Pengembangan Sistem Jakarta Smart City</w:t>
+        <w:t xml:space="preserve">Pengembangan Sistem Jakarta </w:t>
+      </w:r>
+      <w:proofErr w:type="spellStart"/>
+      <w:r>
+        <w:rPr>
+          <w:rFonts w:ascii="Arial" w:hAnsi="Arial" w:cs="Arial"/>
+          <w:sz w:val="24"/>
+          <w:szCs w:val="24"/>
+        </w:rPr>
+        <w:t>Smart</w:t>
+      </w:r>
+      <w:proofErr w:type="spellEnd"/>
+      <w:r>
+        <w:rPr>
+          <w:rFonts w:ascii="Arial" w:hAnsi="Arial" w:cs="Arial"/>
+          <w:sz w:val="24"/>
+          <w:szCs w:val="24"/>
+        </w:rPr>
+        <w:t xml:space="preserve"> City</w:t>
       </w:r>
       <w:r>
         <w:rPr>
@@ -2728,6 +3348,7 @@
         </w:rPr>
         <w:t>{</w:t>
       </w:r>
+      <w:proofErr w:type="spellStart"/>
       <w:r>
         <w:rPr>
           <w:rFonts w:ascii="Arial" w:eastAsia="Times New Roman" w:hAnsi="Arial" w:cs="Arial"/>
@@ -2736,6 +3357,7 @@
         </w:rPr>
         <w:t>nama_dpa</w:t>
       </w:r>
+      <w:proofErr w:type="spellEnd"/>
       <w:r>
         <w:rPr>
           <w:rFonts w:ascii="Arial" w:eastAsia="Times New Roman" w:hAnsi="Arial" w:cs="Arial"/>
@@ -2761,6 +3383,7 @@
         </w:rPr>
         <w:t>{</w:t>
       </w:r>
+      <w:proofErr w:type="spellStart"/>
       <w:r>
         <w:rPr>
           <w:rFonts w:ascii="Arial" w:eastAsia="Times New Roman" w:hAnsi="Arial" w:cs="Arial"/>
@@ -2769,6 +3392,7 @@
         </w:rPr>
         <w:t>nama_posisi</w:t>
       </w:r>
+      <w:proofErr w:type="spellEnd"/>
       <w:r>
         <w:rPr>
           <w:rFonts w:ascii="Arial" w:eastAsia="Times New Roman" w:hAnsi="Arial" w:cs="Arial"/>
@@ -2894,7 +3518,25 @@
           <w:sz w:val="24"/>
           <w:szCs w:val="24"/>
         </w:rPr>
-        <w:t>{/kak}</w:t>
+        <w:t>{/</w:t>
+      </w:r>
+      <w:proofErr w:type="spellStart"/>
+      <w:r>
+        <w:rPr>
+          <w:rFonts w:ascii="Arial" w:hAnsi="Arial" w:cs="Arial"/>
+          <w:sz w:val="24"/>
+          <w:szCs w:val="24"/>
+        </w:rPr>
+        <w:t>kak</w:t>
+      </w:r>
+      <w:proofErr w:type="spellEnd"/>
+      <w:r>
+        <w:rPr>
+          <w:rFonts w:ascii="Arial" w:hAnsi="Arial" w:cs="Arial"/>
+          <w:sz w:val="24"/>
+          <w:szCs w:val="24"/>
+        </w:rPr>
+        <w:t>}</w:t>
       </w:r>
     </w:p>
     <w:p>
@@ -3129,12 +3771,14 @@
         </w:rPr>
         <w:t>{</w:t>
       </w:r>
+      <w:proofErr w:type="spellStart"/>
       <w:r>
         <w:rPr>
           <w:rFonts w:ascii="Arial" w:eastAsia="Times New Roman" w:hAnsi="Arial" w:cs="Arial"/>
         </w:rPr>
         <w:t>nama_dpa</w:t>
       </w:r>
+      <w:proofErr w:type="spellEnd"/>
       <w:r>
         <w:rPr>
           <w:rFonts w:ascii="Arial" w:eastAsia="Times New Roman" w:hAnsi="Arial" w:cs="Arial"/>
@@ -3154,12 +3798,14 @@
         </w:rPr>
         <w:t>{</w:t>
       </w:r>
+      <w:proofErr w:type="spellStart"/>
       <w:r>
         <w:rPr>
           <w:rFonts w:ascii="Arial" w:eastAsia="Times New Roman" w:hAnsi="Arial" w:cs="Arial"/>
         </w:rPr>
         <w:t>nama_posisi</w:t>
       </w:r>
+      <w:proofErr w:type="spellEnd"/>
       <w:r>
         <w:rPr>
           <w:rFonts w:ascii="Arial" w:eastAsia="Times New Roman" w:hAnsi="Arial" w:cs="Arial"/>
@@ -3277,6 +3923,7 @@
         </w:rPr>
         <w:t>{</w:t>
       </w:r>
+      <w:proofErr w:type="spellStart"/>
       <w:r>
         <w:rPr>
           <w:rFonts w:ascii="Arial" w:eastAsia="Times New Roman" w:hAnsi="Arial" w:cs="Arial"/>
@@ -3295,6 +3942,7 @@
         </w:rPr>
         <w:t>bulan</w:t>
       </w:r>
+      <w:proofErr w:type="spellEnd"/>
       <w:r>
         <w:rPr>
           <w:rFonts w:ascii="Arial" w:eastAsia="Times New Roman" w:hAnsi="Arial" w:cs="Arial"/>
@@ -3312,7 +3960,21 @@
         <w:rPr>
           <w:rFonts w:ascii="Arial" w:hAnsi="Arial" w:cs="Arial"/>
         </w:rPr>
-        <w:t>{meta.tahun}</w:t>
+        <w:t>{</w:t>
+      </w:r>
+      <w:proofErr w:type="spellStart"/>
+      <w:r>
+        <w:rPr>
+          <w:rFonts w:ascii="Arial" w:hAnsi="Arial" w:cs="Arial"/>
+        </w:rPr>
+        <w:t>meta.tahun</w:t>
+      </w:r>
+      <w:proofErr w:type="spellEnd"/>
+      <w:r>
+        <w:rPr>
+          <w:rFonts w:ascii="Arial" w:hAnsi="Arial" w:cs="Arial"/>
+        </w:rPr>
+        <w:t>}</w:t>
       </w:r>
       <w:r>
         <w:rPr>
@@ -3738,12 +4400,14 @@
               </w:rPr>
               <w:t>{</w:t>
             </w:r>
+            <w:proofErr w:type="spellStart"/>
             <w:r>
               <w:rPr>
                 <w:rFonts w:ascii="Arial" w:eastAsia="Times New Roman" w:hAnsi="Arial" w:cs="Arial"/>
               </w:rPr>
               <w:t>nama_posisi</w:t>
             </w:r>
+            <w:proofErr w:type="spellEnd"/>
             <w:r>
               <w:rPr>
                 <w:rFonts w:ascii="Arial" w:eastAsia="Times New Roman" w:hAnsi="Arial" w:cs="Arial"/>
@@ -3801,14 +4465,30 @@
                 <w:rFonts w:ascii="Arial" w:hAnsi="Arial" w:cs="Arial"/>
                 <w:highlight w:val="yellow"/>
               </w:rPr>
-              <w:t>{#kak}</w:t>
-            </w:r>
+              <w:t>{#</w:t>
+            </w:r>
+            <w:proofErr w:type="gramStart"/>
             <w:r>
               <w:rPr>
                 <w:rFonts w:ascii="Arial" w:hAnsi="Arial" w:cs="Arial"/>
                 <w:highlight w:val="yellow"/>
               </w:rPr>
-              <w:t>{description}</w:t>
+              <w:t>kak}</w:t>
+            </w:r>
+            <w:r>
+              <w:rPr>
+                <w:rFonts w:ascii="Arial" w:hAnsi="Arial" w:cs="Arial"/>
+                <w:highlight w:val="yellow"/>
+              </w:rPr>
+              <w:t>{</w:t>
+            </w:r>
+            <w:proofErr w:type="gramEnd"/>
+            <w:r>
+              <w:rPr>
+                <w:rFonts w:ascii="Arial" w:hAnsi="Arial" w:cs="Arial"/>
+                <w:highlight w:val="yellow"/>
+              </w:rPr>
+              <w:t>description}</w:t>
             </w:r>
           </w:p>
         </w:tc>
@@ -3920,7 +4600,21 @@
               <w:rPr>
                 <w:rFonts w:ascii="Arial" w:hAnsi="Arial" w:cs="Arial"/>
               </w:rPr>
-              <w:t>{/kak}</w:t>
+              <w:t>{/</w:t>
+            </w:r>
+            <w:proofErr w:type="spellStart"/>
+            <w:r>
+              <w:rPr>
+                <w:rFonts w:ascii="Arial" w:hAnsi="Arial" w:cs="Arial"/>
+              </w:rPr>
+              <w:t>kak</w:t>
+            </w:r>
+            <w:proofErr w:type="spellEnd"/>
+            <w:r>
+              <w:rPr>
+                <w:rFonts w:ascii="Arial" w:hAnsi="Arial" w:cs="Arial"/>
+              </w:rPr>
+              <w:t>}</w:t>
             </w:r>
           </w:p>
         </w:tc>
@@ -4034,6 +4728,7 @@
         </w:rPr>
         <w:t>{</w:t>
       </w:r>
+      <w:proofErr w:type="spellStart"/>
       <w:r>
         <w:rPr>
           <w:rFonts w:ascii="Arial" w:eastAsia="Times New Roman" w:hAnsi="Arial" w:cs="Arial"/>
@@ -4052,6 +4747,7 @@
         </w:rPr>
         <w:t>dpa</w:t>
       </w:r>
+      <w:proofErr w:type="spellEnd"/>
       <w:r>
         <w:rPr>
           <w:rFonts w:ascii="Arial" w:eastAsia="Times New Roman" w:hAnsi="Arial" w:cs="Arial"/>
@@ -4071,12 +4767,14 @@
         </w:rPr>
         <w:t>{</w:t>
       </w:r>
+      <w:proofErr w:type="spellStart"/>
       <w:r>
         <w:rPr>
           <w:rFonts w:ascii="Arial" w:eastAsia="Times New Roman" w:hAnsi="Arial" w:cs="Arial"/>
         </w:rPr>
         <w:t>nama_posisi</w:t>
       </w:r>
+      <w:proofErr w:type="spellEnd"/>
       <w:r>
         <w:rPr>
           <w:rFonts w:ascii="Arial" w:eastAsia="Times New Roman" w:hAnsi="Arial" w:cs="Arial"/>
@@ -4108,7 +4806,21 @@
         <w:rPr>
           <w:rFonts w:ascii="Arial" w:hAnsi="Arial" w:cs="Arial"/>
         </w:rPr>
-        <w:t>{meta.bulan}</w:t>
+        <w:t>{</w:t>
+      </w:r>
+      <w:proofErr w:type="spellStart"/>
+      <w:r>
+        <w:rPr>
+          <w:rFonts w:ascii="Arial" w:hAnsi="Arial" w:cs="Arial"/>
+        </w:rPr>
+        <w:t>meta.bulan</w:t>
+      </w:r>
+      <w:proofErr w:type="spellEnd"/>
+      <w:r>
+        <w:rPr>
+          <w:rFonts w:ascii="Arial" w:hAnsi="Arial" w:cs="Arial"/>
+        </w:rPr>
+        <w:t>}</w:t>
       </w:r>
       <w:r>
         <w:rPr>
@@ -4121,7 +4833,21 @@
         <w:rPr>
           <w:rFonts w:ascii="Arial" w:hAnsi="Arial" w:cs="Arial"/>
         </w:rPr>
-        <w:t>{meta.tahun}</w:t>
+        <w:t>{</w:t>
+      </w:r>
+      <w:proofErr w:type="spellStart"/>
+      <w:r>
+        <w:rPr>
+          <w:rFonts w:ascii="Arial" w:hAnsi="Arial" w:cs="Arial"/>
+        </w:rPr>
+        <w:t>meta.tahun</w:t>
+      </w:r>
+      <w:proofErr w:type="spellEnd"/>
+      <w:r>
+        <w:rPr>
+          <w:rFonts w:ascii="Arial" w:hAnsi="Arial" w:cs="Arial"/>
+        </w:rPr>
+        <w:t>}</w:t>
       </w:r>
       <w:r>
         <w:rPr>
@@ -4324,7 +5050,23 @@
                 <w:rFonts w:ascii="Arial" w:hAnsi="Arial" w:cs="Arial"/>
                 <w:color w:val="000000" w:themeColor="text1"/>
               </w:rPr>
-              <w:t xml:space="preserve"> {tanggal}</w:t>
+              <w:t xml:space="preserve"> {</w:t>
+            </w:r>
+            <w:proofErr w:type="spellStart"/>
+            <w:r>
+              <w:rPr>
+                <w:rFonts w:ascii="Arial" w:hAnsi="Arial" w:cs="Arial"/>
+                <w:color w:val="000000" w:themeColor="text1"/>
+              </w:rPr>
+              <w:t>tanggal</w:t>
+            </w:r>
+            <w:proofErr w:type="spellEnd"/>
+            <w:r>
+              <w:rPr>
+                <w:rFonts w:ascii="Arial" w:hAnsi="Arial" w:cs="Arial"/>
+                <w:color w:val="000000" w:themeColor="text1"/>
+              </w:rPr>
+              <w:t>}</w:t>
             </w:r>
           </w:p>
         </w:tc>
@@ -4335,7 +5077,6 @@
           </w:tcPr>
           <w:p>
             <w:pPr>
-              <w:jc w:val="both"/>
               <w:rPr>
                 <w:rFonts w:ascii="Arial" w:hAnsi="Arial" w:cs="Arial"/>
                 <w:color w:val="000000" w:themeColor="text1"/>
@@ -4370,13 +5111,29 @@
                 <w:rFonts w:ascii="Arial" w:hAnsi="Arial" w:cs="Arial"/>
                 <w:color w:val="000000" w:themeColor="text1"/>
               </w:rPr>
-              <w:t>{lampiran_number}</w:t>
-            </w:r>
+              <w:t>{</w:t>
+            </w:r>
+            <w:proofErr w:type="spellStart"/>
             <w:r>
               <w:rPr>
                 <w:rFonts w:ascii="Arial" w:hAnsi="Arial" w:cs="Arial"/>
                 <w:color w:val="000000" w:themeColor="text1"/>
               </w:rPr>
+              <w:t>lampiran_number</w:t>
+            </w:r>
+            <w:proofErr w:type="spellEnd"/>
+            <w:r>
+              <w:rPr>
+                <w:rFonts w:ascii="Arial" w:hAnsi="Arial" w:cs="Arial"/>
+                <w:color w:val="000000" w:themeColor="text1"/>
+              </w:rPr>
+              <w:t>}</w:t>
+            </w:r>
+            <w:r>
+              <w:rPr>
+                <w:rFonts w:ascii="Arial" w:hAnsi="Arial" w:cs="Arial"/>
+                <w:color w:val="000000" w:themeColor="text1"/>
+              </w:rPr>
               <w:t xml:space="preserve"> </w:t>
             </w:r>
             <w:r>
@@ -4386,12 +5143,21 @@
               </w:rPr>
               <w:t>{/</w:t>
             </w:r>
+            <w:proofErr w:type="spellStart"/>
             <w:r>
               <w:rPr>
                 <w:rFonts w:ascii="Arial" w:hAnsi="Arial" w:cs="Arial"/>
                 <w:color w:val="000000" w:themeColor="text1"/>
               </w:rPr>
-              <w:t>kegiatan}</w:t>
+              <w:t>kegiatan</w:t>
+            </w:r>
+            <w:proofErr w:type="spellEnd"/>
+            <w:r>
+              <w:rPr>
+                <w:rFonts w:ascii="Arial" w:hAnsi="Arial" w:cs="Arial"/>
+                <w:color w:val="000000" w:themeColor="text1"/>
+              </w:rPr>
+              <w:t>}</w:t>
             </w:r>
           </w:p>
         </w:tc>
@@ -4937,6 +5703,7 @@
               </w:rPr>
               <w:t>{</w:t>
             </w:r>
+            <w:proofErr w:type="spellStart"/>
             <w:r>
               <w:rPr>
                 <w:rFonts w:ascii="Arial" w:hAnsi="Arial" w:cs="Arial"/>
@@ -4949,7 +5716,15 @@
                 <w:rFonts w:ascii="Arial" w:hAnsi="Arial" w:cs="Arial"/>
                 <w:sz w:val="24"/>
               </w:rPr>
-              <w:t>tanggal_ttd}</w:t>
+              <w:t>tanggal_ttd</w:t>
+            </w:r>
+            <w:proofErr w:type="spellEnd"/>
+            <w:r>
+              <w:rPr>
+                <w:rFonts w:ascii="Arial" w:hAnsi="Arial" w:cs="Arial"/>
+                <w:sz w:val="24"/>
+              </w:rPr>
+              <w:t>}</w:t>
             </w:r>
           </w:p>
           <w:p>
@@ -5009,6 +5784,7 @@
                 <w:szCs w:val="24"/>
               </w:rPr>
             </w:pPr>
+            <w:proofErr w:type="gramStart"/>
             <w:r>
               <w:rPr>
                 <w:rFonts w:ascii="Arial" w:hAnsi="Arial" w:cs="Arial"/>
@@ -5020,14 +5796,25 @@
             <w:r>
               <w:t xml:space="preserve"> </w:t>
             </w:r>
+            <w:proofErr w:type="spellStart"/>
             <w:r>
               <w:rPr>
                 <w:rFonts w:ascii="Arial" w:hAnsi="Arial" w:cs="Arial"/>
                 <w:sz w:val="24"/>
                 <w:szCs w:val="24"/>
               </w:rPr>
-              <w:t>nama_dpa_manajer</w:t>
-            </w:r>
+              <w:t>nama</w:t>
+            </w:r>
+            <w:proofErr w:type="gramEnd"/>
+            <w:r>
+              <w:rPr>
+                <w:rFonts w:ascii="Arial" w:hAnsi="Arial" w:cs="Arial"/>
+                <w:sz w:val="24"/>
+                <w:szCs w:val="24"/>
+              </w:rPr>
+              <w:t>_dpa_manajer</w:t>
+            </w:r>
+            <w:proofErr w:type="spellEnd"/>
             <w:r>
               <w:rPr>
                 <w:rFonts w:ascii="Arial" w:hAnsi="Arial" w:cs="Arial"/>
@@ -5064,6 +5851,7 @@
               </w:rPr>
               <w:t>{</w:t>
             </w:r>
+            <w:proofErr w:type="spellStart"/>
             <w:r>
               <w:rPr>
                 <w:rFonts w:ascii="Arial" w:hAnsi="Arial" w:cs="Arial"/>
@@ -5072,6 +5860,7 @@
               </w:rPr>
               <w:t>nama_posisi_manajer</w:t>
             </w:r>
+            <w:proofErr w:type="spellEnd"/>
             <w:r>
               <w:rPr>
                 <w:rFonts w:ascii="Arial" w:hAnsi="Arial" w:cs="Arial"/>
@@ -5122,6 +5911,7 @@
               </w:rPr>
               <w:t>{</w:t>
             </w:r>
+            <w:proofErr w:type="spellStart"/>
             <w:r>
               <w:rPr>
                 <w:rFonts w:ascii="Arial" w:hAnsi="Arial" w:cs="Arial"/>
@@ -5136,6 +5926,7 @@
               </w:rPr>
               <w:t>_dpa</w:t>
             </w:r>
+            <w:proofErr w:type="spellEnd"/>
             <w:r>
               <w:rPr>
                 <w:rFonts w:ascii="Arial" w:hAnsi="Arial" w:cs="Arial"/>
@@ -5169,6 +5960,7 @@
               </w:rPr>
               <w:t>{</w:t>
             </w:r>
+            <w:proofErr w:type="spellStart"/>
             <w:r>
               <w:rPr>
                 <w:rFonts w:ascii="Arial" w:hAnsi="Arial" w:cs="Arial"/>
@@ -5176,6 +5968,7 @@
               </w:rPr>
               <w:t>nama_posisi</w:t>
             </w:r>
+            <w:proofErr w:type="spellEnd"/>
             <w:r>
               <w:rPr>
                 <w:rFonts w:ascii="Arial" w:hAnsi="Arial" w:cs="Arial"/>
@@ -5297,6 +6090,7 @@
                 <w:sz w:val="24"/>
               </w:rPr>
             </w:pPr>
+            <w:proofErr w:type="gramStart"/>
             <w:r>
               <w:rPr>
                 <w:rFonts w:ascii="Arial" w:hAnsi="Arial" w:cs="Arial"/>
@@ -5307,13 +6101,23 @@
             <w:r>
               <w:t xml:space="preserve"> </w:t>
             </w:r>
+            <w:proofErr w:type="spellStart"/>
             <w:r>
               <w:rPr>
                 <w:rFonts w:ascii="Arial" w:hAnsi="Arial" w:cs="Arial"/>
                 <w:sz w:val="24"/>
               </w:rPr>
-              <w:t>namalengkap_pegawai_manajer</w:t>
-            </w:r>
+              <w:t>namalengkap</w:t>
+            </w:r>
+            <w:proofErr w:type="gramEnd"/>
+            <w:r>
+              <w:rPr>
+                <w:rFonts w:ascii="Arial" w:hAnsi="Arial" w:cs="Arial"/>
+                <w:sz w:val="24"/>
+              </w:rPr>
+              <w:t>_pegawai_manajer</w:t>
+            </w:r>
+            <w:proofErr w:type="spellEnd"/>
             <w:r>
               <w:rPr>
                 <w:rFonts w:ascii="Arial" w:hAnsi="Arial" w:cs="Arial"/>
@@ -5340,6 +6144,7 @@
               </w:rPr>
               <w:t>{</w:t>
             </w:r>
+            <w:proofErr w:type="spellStart"/>
             <w:r>
               <w:rPr>
                 <w:rFonts w:ascii="Arial" w:hAnsi="Arial" w:cs="Arial"/>
@@ -5347,6 +6152,7 @@
               </w:rPr>
               <w:t>namalengkap_pegawai</w:t>
             </w:r>
+            <w:proofErr w:type="spellEnd"/>
             <w:r>
               <w:rPr>
                 <w:rFonts w:ascii="Arial" w:hAnsi="Arial" w:cs="Arial"/>
@@ -5415,6 +6221,7 @@
                 <w:szCs w:val="24"/>
               </w:rPr>
             </w:pPr>
+            <w:proofErr w:type="gramStart"/>
             <w:r>
               <w:rPr>
                 <w:rFonts w:ascii="Arial" w:hAnsi="Arial" w:cs="Arial"/>
@@ -5426,14 +6233,25 @@
             <w:r>
               <w:t xml:space="preserve"> </w:t>
             </w:r>
+            <w:proofErr w:type="spellStart"/>
             <w:r>
               <w:rPr>
                 <w:rFonts w:ascii="Arial" w:hAnsi="Arial" w:cs="Arial"/>
                 <w:sz w:val="24"/>
                 <w:szCs w:val="24"/>
               </w:rPr>
-              <w:t>jabatan_asn</w:t>
-            </w:r>
+              <w:t>jabatan</w:t>
+            </w:r>
+            <w:proofErr w:type="gramEnd"/>
+            <w:r>
+              <w:rPr>
+                <w:rFonts w:ascii="Arial" w:hAnsi="Arial" w:cs="Arial"/>
+                <w:sz w:val="24"/>
+                <w:szCs w:val="24"/>
+              </w:rPr>
+              <w:t>_asn</w:t>
+            </w:r>
+            <w:proofErr w:type="spellEnd"/>
             <w:r>
               <w:rPr>
                 <w:rFonts w:ascii="Arial" w:hAnsi="Arial" w:cs="Arial"/>
@@ -5460,7 +6278,27 @@
                 <w:szCs w:val="24"/>
                 <w:lang w:val="id-ID"/>
               </w:rPr>
-              <w:t>Unit Pengelola Jakarta Smart City</w:t>
+              <w:t xml:space="preserve">Unit Pengelola Jakarta </w:t>
+            </w:r>
+            <w:proofErr w:type="spellStart"/>
+            <w:r>
+              <w:rPr>
+                <w:rFonts w:ascii="Arial" w:hAnsi="Arial" w:cs="Arial"/>
+                <w:sz w:val="24"/>
+                <w:szCs w:val="24"/>
+                <w:lang w:val="id-ID"/>
+              </w:rPr>
+              <w:t>Smart</w:t>
+            </w:r>
+            <w:proofErr w:type="spellEnd"/>
+            <w:r>
+              <w:rPr>
+                <w:rFonts w:ascii="Arial" w:hAnsi="Arial" w:cs="Arial"/>
+                <w:sz w:val="24"/>
+                <w:szCs w:val="24"/>
+                <w:lang w:val="id-ID"/>
+              </w:rPr>
+              <w:t xml:space="preserve"> City</w:t>
             </w:r>
           </w:p>
         </w:tc>
@@ -5512,6 +6350,7 @@
               </w:rPr>
               <w:t>{</w:t>
             </w:r>
+            <w:proofErr w:type="spellStart"/>
             <w:r>
               <w:rPr>
                 <w:rFonts w:ascii="Arial" w:hAnsi="Arial" w:cs="Arial"/>
@@ -5519,6 +6358,7 @@
               </w:rPr>
               <w:t>nama_asn</w:t>
             </w:r>
+            <w:proofErr w:type="spellEnd"/>
             <w:r>
               <w:rPr>
                 <w:rFonts w:ascii="Arial" w:hAnsi="Arial" w:cs="Arial"/>
@@ -5552,6 +6392,7 @@
               </w:rPr>
               <w:t>{</w:t>
             </w:r>
+            <w:proofErr w:type="spellStart"/>
             <w:r>
               <w:rPr>
                 <w:rFonts w:ascii="Arial" w:hAnsi="Arial" w:cs="Arial"/>
@@ -5566,6 +6407,7 @@
               </w:rPr>
               <w:t>_asn</w:t>
             </w:r>
+            <w:proofErr w:type="spellEnd"/>
             <w:r>
               <w:rPr>
                 <w:rFonts w:ascii="Arial" w:hAnsi="Arial" w:cs="Arial"/>

</xml_diff>

<commit_message>
add: daftar isi lainnya
</commit_message>
<xml_diff>
--- a/src/app/lapbul/template-smart-employee.docx
+++ b/src/app/lapbul/template-smart-employee.docx
@@ -1056,7 +1056,28 @@
               <w:highlight w:val="yellow"/>
               <w:lang w:val="id-ID"/>
             </w:rPr>
-            <w:t>halaman)</w:t>
+            <w:t>halaman</w:t>
+          </w:r>
+          <w:r>
+            <w:rPr>
+              <w:rFonts w:ascii="Arial" w:hAnsi="Arial" w:cs="Arial"/>
+              <w:noProof/>
+              <w:sz w:val="24"/>
+              <w:szCs w:val="24"/>
+              <w:highlight w:val="yellow"/>
+            </w:rPr>
+            <w:t>.nama_kegiatan</w:t>
+          </w:r>
+          <w:r>
+            <w:rPr>
+              <w:rFonts w:ascii="Arial" w:hAnsi="Arial" w:cs="Arial"/>
+              <w:noProof/>
+              <w:sz w:val="24"/>
+              <w:szCs w:val="24"/>
+              <w:highlight w:val="yellow"/>
+              <w:lang w:val="id-ID"/>
+            </w:rPr>
+            <w:t>)</w:t>
           </w:r>
         </w:p>
         <w:p>
@@ -1136,7 +1157,28 @@
               <w:highlight w:val="yellow"/>
               <w:lang w:val="id-ID"/>
             </w:rPr>
-            <w:t>halaman)</w:t>
+            <w:t>halaman</w:t>
+          </w:r>
+          <w:r>
+            <w:rPr>
+              <w:rFonts w:ascii="Arial" w:hAnsi="Arial" w:cs="Arial"/>
+              <w:noProof/>
+              <w:sz w:val="24"/>
+              <w:szCs w:val="24"/>
+              <w:highlight w:val="yellow"/>
+            </w:rPr>
+            <w:t>.tujuan</w:t>
+          </w:r>
+          <w:r>
+            <w:rPr>
+              <w:rFonts w:ascii="Arial" w:hAnsi="Arial" w:cs="Arial"/>
+              <w:noProof/>
+              <w:sz w:val="24"/>
+              <w:szCs w:val="24"/>
+              <w:highlight w:val="yellow"/>
+              <w:lang w:val="id-ID"/>
+            </w:rPr>
+            <w:t>)</w:t>
           </w:r>
         </w:p>
         <w:p>
@@ -1216,7 +1258,28 @@
               <w:highlight w:val="yellow"/>
               <w:lang w:val="id-ID"/>
             </w:rPr>
-            <w:t>halaman)</w:t>
+            <w:t>halaman</w:t>
+          </w:r>
+          <w:r>
+            <w:rPr>
+              <w:rFonts w:ascii="Arial" w:hAnsi="Arial" w:cs="Arial"/>
+              <w:noProof/>
+              <w:sz w:val="24"/>
+              <w:szCs w:val="24"/>
+              <w:highlight w:val="yellow"/>
+            </w:rPr>
+            <w:t>.sasaran</w:t>
+          </w:r>
+          <w:r>
+            <w:rPr>
+              <w:rFonts w:ascii="Arial" w:hAnsi="Arial" w:cs="Arial"/>
+              <w:noProof/>
+              <w:sz w:val="24"/>
+              <w:szCs w:val="24"/>
+              <w:highlight w:val="yellow"/>
+              <w:lang w:val="id-ID"/>
+            </w:rPr>
+            <w:t>)</w:t>
           </w:r>
         </w:p>
         <w:p>
@@ -1275,7 +1338,28 @@
               <w:highlight w:val="yellow"/>
               <w:lang w:val="id-ID"/>
             </w:rPr>
-            <w:t>alaman)</w:t>
+            <w:t>alaman</w:t>
+          </w:r>
+          <w:r>
+            <w:rPr>
+              <w:rFonts w:ascii="Arial" w:hAnsi="Arial" w:cs="Arial"/>
+              <w:noProof/>
+              <w:sz w:val="24"/>
+              <w:szCs w:val="24"/>
+              <w:highlight w:val="yellow"/>
+            </w:rPr>
+            <w:t>.ruang_lingkup</w:t>
+          </w:r>
+          <w:r>
+            <w:rPr>
+              <w:rFonts w:ascii="Arial" w:hAnsi="Arial" w:cs="Arial"/>
+              <w:noProof/>
+              <w:sz w:val="24"/>
+              <w:szCs w:val="24"/>
+              <w:highlight w:val="yellow"/>
+              <w:lang w:val="id-ID"/>
+            </w:rPr>
+            <w:t>)</w:t>
           </w:r>
         </w:p>
         <w:p>
@@ -1334,7 +1418,28 @@
               <w:highlight w:val="yellow"/>
               <w:lang w:val="id-ID"/>
             </w:rPr>
-            <w:t>alaman)</w:t>
+            <w:t>alaman</w:t>
+          </w:r>
+          <w:r>
+            <w:rPr>
+              <w:rFonts w:ascii="Arial" w:hAnsi="Arial" w:cs="Arial"/>
+              <w:noProof/>
+              <w:sz w:val="24"/>
+              <w:szCs w:val="24"/>
+              <w:highlight w:val="yellow"/>
+            </w:rPr>
+            <w:t>.waktu_pelaksanaan</w:t>
+          </w:r>
+          <w:r>
+            <w:rPr>
+              <w:rFonts w:ascii="Arial" w:hAnsi="Arial" w:cs="Arial"/>
+              <w:noProof/>
+              <w:sz w:val="24"/>
+              <w:szCs w:val="24"/>
+              <w:highlight w:val="yellow"/>
+              <w:lang w:val="id-ID"/>
+            </w:rPr>
+            <w:t>)</w:t>
           </w:r>
         </w:p>
         <w:p>
@@ -1393,7 +1498,28 @@
               <w:highlight w:val="yellow"/>
               <w:lang w:val="id-ID"/>
             </w:rPr>
-            <w:t>alaman)</w:t>
+            <w:t>alaman</w:t>
+          </w:r>
+          <w:r>
+            <w:rPr>
+              <w:rFonts w:ascii="Arial" w:hAnsi="Arial" w:cs="Arial"/>
+              <w:noProof/>
+              <w:sz w:val="24"/>
+              <w:szCs w:val="24"/>
+              <w:highlight w:val="yellow"/>
+            </w:rPr>
+            <w:t>.hasil_pekerjaan</w:t>
+          </w:r>
+          <w:r>
+            <w:rPr>
+              <w:rFonts w:ascii="Arial" w:hAnsi="Arial" w:cs="Arial"/>
+              <w:noProof/>
+              <w:sz w:val="24"/>
+              <w:szCs w:val="24"/>
+              <w:highlight w:val="yellow"/>
+              <w:lang w:val="id-ID"/>
+            </w:rPr>
+            <w:t>)</w:t>
           </w:r>
         </w:p>
         <w:p>
@@ -1452,7 +1578,28 @@
               <w:highlight w:val="yellow"/>
               <w:lang w:val="id-ID"/>
             </w:rPr>
-            <w:t>alaman)</w:t>
+            <w:t>alaman</w:t>
+          </w:r>
+          <w:r>
+            <w:rPr>
+              <w:rFonts w:ascii="Arial" w:hAnsi="Arial" w:cs="Arial"/>
+              <w:noProof/>
+              <w:sz w:val="24"/>
+              <w:szCs w:val="24"/>
+              <w:highlight w:val="yellow"/>
+            </w:rPr>
+            <w:t>.penutup</w:t>
+          </w:r>
+          <w:r>
+            <w:rPr>
+              <w:rFonts w:ascii="Arial" w:hAnsi="Arial" w:cs="Arial"/>
+              <w:noProof/>
+              <w:sz w:val="24"/>
+              <w:szCs w:val="24"/>
+              <w:highlight w:val="yellow"/>
+              <w:lang w:val="id-ID"/>
+            </w:rPr>
+            <w:t>)</w:t>
           </w:r>
         </w:p>
         <w:p>
@@ -1466,42 +1613,49 @@
               <w:lang w:val="id-ID"/>
             </w:rPr>
           </w:pPr>
-          <w:hyperlink w:anchor="_Toc63619079" w:history="1">
-            <w:r>
-              <w:rPr>
-                <w:rStyle w:val="Hyperlink"/>
-                <w:rFonts w:ascii="Arial" w:hAnsi="Arial" w:cs="Arial"/>
-                <w:noProof/>
-                <w:sz w:val="24"/>
-                <w:szCs w:val="24"/>
-                <w:lang w:val="id-ID"/>
-              </w:rPr>
-              <w:t>LAMPIRAN</w:t>
-            </w:r>
-            <w:r>
-              <w:rPr>
-                <w:rFonts w:ascii="Arial" w:hAnsi="Arial" w:cs="Arial"/>
-                <w:noProof/>
-                <w:webHidden/>
-                <w:sz w:val="24"/>
-                <w:szCs w:val="24"/>
-                <w:lang w:val="id-ID"/>
-              </w:rPr>
-              <w:tab/>
-            </w:r>
-            <w:r>
-              <w:rPr>
-                <w:rFonts w:ascii="Arial" w:hAnsi="Arial" w:cs="Arial"/>
-                <w:noProof/>
-                <w:webHidden/>
-                <w:sz w:val="24"/>
-                <w:szCs w:val="24"/>
-                <w:highlight w:val="yellow"/>
-                <w:lang w:val="id-ID"/>
-              </w:rPr>
-              <w:t>(nomor h</w:t>
-            </w:r>
-          </w:hyperlink>
+          <w:r>
+            <w:fldChar w:fldCharType="begin"/>
+          </w:r>
+          <w:r>
+            <w:instrText xml:space="preserve"> HYPERLINK \l "_Toc63619079" </w:instrText>
+          </w:r>
+          <w:r>
+            <w:fldChar w:fldCharType="separate"/>
+          </w:r>
+          <w:r>
+            <w:rPr>
+              <w:rStyle w:val="Hyperlink"/>
+              <w:rFonts w:ascii="Arial" w:hAnsi="Arial" w:cs="Arial"/>
+              <w:noProof/>
+              <w:sz w:val="24"/>
+              <w:szCs w:val="24"/>
+              <w:lang w:val="id-ID"/>
+            </w:rPr>
+            <w:t>LAMPIRAN</w:t>
+          </w:r>
+          <w:r>
+            <w:rPr>
+              <w:rFonts w:ascii="Arial" w:hAnsi="Arial" w:cs="Arial"/>
+              <w:noProof/>
+              <w:webHidden/>
+              <w:sz w:val="24"/>
+              <w:szCs w:val="24"/>
+              <w:lang w:val="id-ID"/>
+            </w:rPr>
+            <w:tab/>
+          </w:r>
+          <w:r>
+            <w:rPr>
+              <w:rFonts w:ascii="Arial" w:hAnsi="Arial" w:cs="Arial"/>
+              <w:noProof/>
+              <w:webHidden/>
+              <w:sz w:val="24"/>
+              <w:szCs w:val="24"/>
+              <w:highlight w:val="yellow"/>
+              <w:lang w:val="id-ID"/>
+            </w:rPr>
+            <w:t>(nomor h</w:t>
+          </w:r>
           <w:r>
             <w:rPr>
               <w:rFonts w:ascii="Arial" w:hAnsi="Arial" w:cs="Arial"/>
@@ -1511,7 +1665,39 @@
               <w:highlight w:val="yellow"/>
               <w:lang w:val="id-ID"/>
             </w:rPr>
-            <w:t>alaman)</w:t>
+            <w:fldChar w:fldCharType="end"/>
+          </w:r>
+          <w:r>
+            <w:rPr>
+              <w:rFonts w:ascii="Arial" w:hAnsi="Arial" w:cs="Arial"/>
+              <w:noProof/>
+              <w:sz w:val="24"/>
+              <w:szCs w:val="24"/>
+              <w:highlight w:val="yellow"/>
+              <w:lang w:val="id-ID"/>
+            </w:rPr>
+            <w:t>alaman</w:t>
+          </w:r>
+          <w:r>
+            <w:rPr>
+              <w:rFonts w:ascii="Arial" w:hAnsi="Arial" w:cs="Arial"/>
+              <w:noProof/>
+              <w:sz w:val="24"/>
+              <w:szCs w:val="24"/>
+              <w:highlight w:val="yellow"/>
+            </w:rPr>
+            <w:t>.lampiran</w:t>
+          </w:r>
+          <w:r>
+            <w:rPr>
+              <w:rFonts w:ascii="Arial" w:hAnsi="Arial" w:cs="Arial"/>
+              <w:noProof/>
+              <w:sz w:val="24"/>
+              <w:szCs w:val="24"/>
+              <w:highlight w:val="yellow"/>
+              <w:lang w:val="id-ID"/>
+            </w:rPr>
+            <w:t>)</w:t>
           </w:r>
         </w:p>
         <w:p>

</xml_diff>

<commit_message>
fix: add uraian jenis kontrak lapbul modif template
</commit_message>
<xml_diff>
--- a/src/app/lapbul/template-smart-employee.docx
+++ b/src/app/lapbul/template-smart-employee.docx
@@ -1702,94 +1702,76 @@
               <w:szCs w:val="24"/>
             </w:rPr>
           </w:pPr>
-          <w:r>
-            <w:fldChar w:fldCharType="begin"/>
-          </w:r>
-          <w:r>
-            <w:instrText xml:space="preserve"> HYPERLINK \l "_Toc63619079" </w:instrText>
-          </w:r>
-          <w:r>
-            <w:fldChar w:fldCharType="separate"/>
-          </w:r>
-          <w:r>
-            <w:rPr>
-              <w:rStyle w:val="Hyperlink"/>
-              <w:rFonts w:ascii="Arial" w:hAnsi="Arial" w:cs="Arial"/>
-              <w:noProof/>
-              <w:sz w:val="24"/>
-              <w:szCs w:val="24"/>
-              <w:lang w:val="id-ID"/>
-            </w:rPr>
-            <w:t>LAMPIRAN</w:t>
-          </w:r>
-          <w:r>
-            <w:rPr>
-              <w:rFonts w:ascii="Arial" w:hAnsi="Arial" w:cs="Arial"/>
-              <w:noProof/>
-              <w:webHidden/>
-              <w:sz w:val="24"/>
-              <w:szCs w:val="24"/>
-              <w:lang w:val="id-ID"/>
-            </w:rPr>
-            <w:tab/>
-          </w:r>
-          <w:r>
-            <w:rPr>
-              <w:rFonts w:ascii="Arial" w:hAnsi="Arial" w:cs="Arial"/>
-              <w:noProof/>
-              <w:webHidden/>
-              <w:sz w:val="24"/>
-              <w:szCs w:val="24"/>
-              <w:highlight w:val="yellow"/>
-            </w:rPr>
-            <w:t>{</w:t>
-          </w:r>
-          <w:r>
-            <w:rPr>
-              <w:rFonts w:ascii="Arial" w:hAnsi="Arial" w:cs="Arial"/>
-              <w:noProof/>
-              <w:webHidden/>
-              <w:sz w:val="24"/>
-              <w:szCs w:val="24"/>
-              <w:highlight w:val="yellow"/>
-              <w:lang w:val="id-ID"/>
-            </w:rPr>
-            <w:t>nomor</w:t>
-          </w:r>
-          <w:r>
-            <w:rPr>
-              <w:rFonts w:ascii="Arial" w:hAnsi="Arial" w:cs="Arial"/>
-              <w:noProof/>
-              <w:webHidden/>
-              <w:sz w:val="24"/>
-              <w:szCs w:val="24"/>
-              <w:highlight w:val="yellow"/>
-            </w:rPr>
-            <w:t>_</w:t>
-          </w:r>
-          <w:r>
-            <w:rPr>
-              <w:rFonts w:ascii="Arial" w:hAnsi="Arial" w:cs="Arial"/>
-              <w:noProof/>
-              <w:webHidden/>
-              <w:sz w:val="24"/>
-              <w:szCs w:val="24"/>
-              <w:highlight w:val="yellow"/>
-              <w:lang w:val="id-ID"/>
-            </w:rPr>
-            <w:t>h</w:t>
-          </w:r>
-          <w:r>
-            <w:rPr>
-              <w:rFonts w:ascii="Arial" w:hAnsi="Arial" w:cs="Arial"/>
-              <w:noProof/>
-              <w:sz w:val="24"/>
-              <w:szCs w:val="24"/>
-              <w:highlight w:val="yellow"/>
-              <w:lang w:val="id-ID"/>
-            </w:rPr>
-            <w:fldChar w:fldCharType="end"/>
-          </w:r>
+          <w:hyperlink w:anchor="_Toc63619079" w:history="1">
+            <w:r>
+              <w:rPr>
+                <w:rStyle w:val="Hyperlink"/>
+                <w:rFonts w:ascii="Arial" w:hAnsi="Arial" w:cs="Arial"/>
+                <w:noProof/>
+                <w:sz w:val="24"/>
+                <w:szCs w:val="24"/>
+                <w:lang w:val="id-ID"/>
+              </w:rPr>
+              <w:t>LAMPIRAN</w:t>
+            </w:r>
+            <w:r>
+              <w:rPr>
+                <w:rFonts w:ascii="Arial" w:hAnsi="Arial" w:cs="Arial"/>
+                <w:noProof/>
+                <w:webHidden/>
+                <w:sz w:val="24"/>
+                <w:szCs w:val="24"/>
+                <w:lang w:val="id-ID"/>
+              </w:rPr>
+              <w:tab/>
+            </w:r>
+            <w:r>
+              <w:rPr>
+                <w:rFonts w:ascii="Arial" w:hAnsi="Arial" w:cs="Arial"/>
+                <w:noProof/>
+                <w:webHidden/>
+                <w:sz w:val="24"/>
+                <w:szCs w:val="24"/>
+                <w:highlight w:val="yellow"/>
+              </w:rPr>
+              <w:t>{</w:t>
+            </w:r>
+            <w:r>
+              <w:rPr>
+                <w:rFonts w:ascii="Arial" w:hAnsi="Arial" w:cs="Arial"/>
+                <w:noProof/>
+                <w:webHidden/>
+                <w:sz w:val="24"/>
+                <w:szCs w:val="24"/>
+                <w:highlight w:val="yellow"/>
+                <w:lang w:val="id-ID"/>
+              </w:rPr>
+              <w:t>nomor</w:t>
+            </w:r>
+            <w:r>
+              <w:rPr>
+                <w:rFonts w:ascii="Arial" w:hAnsi="Arial" w:cs="Arial"/>
+                <w:noProof/>
+                <w:webHidden/>
+                <w:sz w:val="24"/>
+                <w:szCs w:val="24"/>
+                <w:highlight w:val="yellow"/>
+              </w:rPr>
+              <w:t>_</w:t>
+            </w:r>
+            <w:r>
+              <w:rPr>
+                <w:rFonts w:ascii="Arial" w:hAnsi="Arial" w:cs="Arial"/>
+                <w:noProof/>
+                <w:webHidden/>
+                <w:sz w:val="24"/>
+                <w:szCs w:val="24"/>
+                <w:highlight w:val="yellow"/>
+                <w:lang w:val="id-ID"/>
+              </w:rPr>
+              <w:t>h</w:t>
+            </w:r>
+          </w:hyperlink>
           <w:r>
             <w:rPr>
               <w:rFonts w:ascii="Arial" w:hAnsi="Arial" w:cs="Arial"/>
@@ -4212,68 +4194,15 @@
       <w:r>
         <w:rPr>
           <w:rFonts w:ascii="Arial" w:hAnsi="Arial" w:cs="Arial"/>
-          <w:lang w:val="id-ID"/>
-        </w:rPr>
-        <w:t xml:space="preserve"> </w:t>
-      </w:r>
-      <w:r>
-        <w:rPr>
-          <w:rFonts w:ascii="Arial" w:hAnsi="Arial" w:cs="Arial"/>
-          <w:lang w:val="id-ID"/>
-        </w:rPr>
-        <w:t>(</w:t>
-      </w:r>
-      <w:r>
-        <w:rPr>
-          <w:rFonts w:ascii="Arial" w:eastAsia="Times New Roman" w:hAnsi="Arial" w:cs="Arial"/>
-        </w:rPr>
-        <w:t>{</w:t>
+        </w:rPr>
+        <w:t xml:space="preserve"> {</w:t>
       </w:r>
       <w:proofErr w:type="spellStart"/>
       <w:r>
         <w:rPr>
-          <w:rFonts w:ascii="Arial" w:eastAsia="Times New Roman" w:hAnsi="Arial" w:cs="Arial"/>
-        </w:rPr>
-        <w:t>meta</w:t>
-      </w:r>
-      <w:r>
-        <w:rPr>
-          <w:rFonts w:ascii="Arial" w:eastAsia="Times New Roman" w:hAnsi="Arial" w:cs="Arial"/>
-        </w:rPr>
-        <w:t>.</w:t>
-      </w:r>
-      <w:r>
-        <w:rPr>
-          <w:rFonts w:ascii="Arial" w:eastAsia="Times New Roman" w:hAnsi="Arial" w:cs="Arial"/>
-        </w:rPr>
-        <w:t>bulan</w:t>
-      </w:r>
-      <w:proofErr w:type="spellEnd"/>
-      <w:r>
-        <w:rPr>
-          <w:rFonts w:ascii="Arial" w:eastAsia="Times New Roman" w:hAnsi="Arial" w:cs="Arial"/>
-        </w:rPr>
-        <w:t>}</w:t>
-      </w:r>
-      <w:r>
-        <w:rPr>
-          <w:rFonts w:ascii="Arial" w:hAnsi="Arial" w:cs="Arial"/>
-          <w:lang w:val="id-ID"/>
-        </w:rPr>
-        <w:t xml:space="preserve"> </w:t>
-      </w:r>
-      <w:r>
-        <w:rPr>
-          <w:rFonts w:ascii="Arial" w:hAnsi="Arial" w:cs="Arial"/>
-        </w:rPr>
-        <w:t>{</w:t>
-      </w:r>
-      <w:proofErr w:type="spellStart"/>
-      <w:r>
-        <w:rPr>
-          <w:rFonts w:ascii="Arial" w:hAnsi="Arial" w:cs="Arial"/>
-        </w:rPr>
-        <w:t>meta.tahun</w:t>
+          <w:rFonts w:ascii="Arial" w:hAnsi="Arial" w:cs="Arial"/>
+        </w:rPr>
+        <w:t>uraian_periode</w:t>
       </w:r>
       <w:proofErr w:type="spellEnd"/>
       <w:r>
@@ -4310,32 +4239,45 @@
         <w:jc w:val="both"/>
         <w:rPr>
           <w:rFonts w:ascii="Arial" w:hAnsi="Arial" w:cs="Arial"/>
-          <w:lang w:val="id-ID"/>
-        </w:rPr>
-      </w:pPr>
+          <w:sz w:val="24"/>
+          <w:szCs w:val="24"/>
+          <w:lang w:val="id-ID"/>
+        </w:rPr>
+      </w:pPr>
+      <w:bookmarkStart w:id="16" w:name="_Toc34656892"/>
+      <w:bookmarkStart w:id="17" w:name="_Toc63619086"/>
     </w:p>
     <w:tbl>
       <w:tblPr>
         <w:tblStyle w:val="TableGrid"/>
-        <w:tblW w:w="9097" w:type="dxa"/>
+        <w:tblW w:w="9214" w:type="dxa"/>
         <w:tblInd w:w="-5" w:type="dxa"/>
         <w:tblLayout w:type="fixed"/>
         <w:tblLook w:val="04A0" w:firstRow="1" w:lastRow="0" w:firstColumn="1" w:lastColumn="0" w:noHBand="0" w:noVBand="1"/>
       </w:tblPr>
       <w:tblGrid>
-        <w:gridCol w:w="900"/>
-        <w:gridCol w:w="3240"/>
-        <w:gridCol w:w="450"/>
-        <w:gridCol w:w="508"/>
-        <w:gridCol w:w="482"/>
-        <w:gridCol w:w="450"/>
-        <w:gridCol w:w="450"/>
-        <w:gridCol w:w="2617"/>
+        <w:gridCol w:w="709"/>
+        <w:gridCol w:w="3686"/>
+        <w:gridCol w:w="397"/>
+        <w:gridCol w:w="397"/>
+        <w:gridCol w:w="397"/>
+        <w:gridCol w:w="397"/>
+        <w:gridCol w:w="397"/>
+        <w:gridCol w:w="397"/>
+        <w:gridCol w:w="397"/>
+        <w:gridCol w:w="397"/>
+        <w:gridCol w:w="397"/>
+        <w:gridCol w:w="397"/>
+        <w:gridCol w:w="397"/>
+        <w:gridCol w:w="452"/>
       </w:tblGrid>
       <w:tr>
+        <w:trPr>
+          <w:trHeight w:val="397"/>
+        </w:trPr>
         <w:tc>
           <w:tcPr>
-            <w:tcW w:w="900" w:type="dxa"/>
+            <w:tcW w:w="709" w:type="dxa"/>
             <w:vMerge w:val="restart"/>
             <w:shd w:val="clear" w:color="auto" w:fill="C6D9F1" w:themeFill="text2" w:themeFillTint="33"/>
             <w:vAlign w:val="center"/>
@@ -4346,14 +4288,17 @@
               <w:rPr>
                 <w:rFonts w:ascii="Arial" w:hAnsi="Arial" w:cs="Arial"/>
                 <w:b/>
+                <w:sz w:val="20"/>
+                <w:szCs w:val="20"/>
                 <w:lang w:val="id-ID"/>
               </w:rPr>
             </w:pPr>
-            <w:bookmarkStart w:id="16" w:name="_Hlk12621080"/>
-            <w:r>
-              <w:rPr>
-                <w:rFonts w:ascii="Arial" w:hAnsi="Arial" w:cs="Arial"/>
-                <w:b/>
+            <w:r>
+              <w:rPr>
+                <w:rFonts w:ascii="Arial" w:hAnsi="Arial" w:cs="Arial"/>
+                <w:b/>
+                <w:sz w:val="20"/>
+                <w:szCs w:val="20"/>
                 <w:lang w:val="id-ID"/>
               </w:rPr>
               <w:t>No.</w:t>
@@ -4362,7 +4307,7 @@
         </w:tc>
         <w:tc>
           <w:tcPr>
-            <w:tcW w:w="3240" w:type="dxa"/>
+            <w:tcW w:w="3686" w:type="dxa"/>
             <w:vMerge w:val="restart"/>
             <w:shd w:val="clear" w:color="auto" w:fill="C6D9F1" w:themeFill="text2" w:themeFillTint="33"/>
             <w:vAlign w:val="center"/>
@@ -4373,6 +4318,8 @@
               <w:rPr>
                 <w:rFonts w:ascii="Arial" w:hAnsi="Arial" w:cs="Arial"/>
                 <w:b/>
+                <w:sz w:val="20"/>
+                <w:szCs w:val="20"/>
                 <w:lang w:val="id-ID"/>
               </w:rPr>
             </w:pPr>
@@ -4380,32 +4327,18 @@
               <w:rPr>
                 <w:rFonts w:ascii="Arial" w:hAnsi="Arial" w:cs="Arial"/>
                 <w:b/>
-                <w:lang w:val="id-ID"/>
-              </w:rPr>
-              <w:t>Uraian</w:t>
-            </w:r>
-            <w:r>
-              <w:rPr>
-                <w:rFonts w:ascii="Arial" w:hAnsi="Arial" w:cs="Arial"/>
-                <w:b/>
-                <w:lang w:val="id-ID"/>
-              </w:rPr>
-              <w:t xml:space="preserve"> </w:t>
-            </w:r>
-            <w:r>
-              <w:rPr>
-                <w:rFonts w:ascii="Arial" w:hAnsi="Arial" w:cs="Arial"/>
-                <w:b/>
-                <w:lang w:val="id-ID"/>
-              </w:rPr>
-              <w:t>Kegiatan</w:t>
+                <w:sz w:val="20"/>
+                <w:szCs w:val="20"/>
+                <w:lang w:val="id-ID"/>
+              </w:rPr>
+              <w:t>Uraian Kegiatan</w:t>
             </w:r>
           </w:p>
         </w:tc>
         <w:tc>
           <w:tcPr>
-            <w:tcW w:w="2340" w:type="dxa"/>
-            <w:gridSpan w:val="5"/>
+            <w:tcW w:w="4819" w:type="dxa"/>
+            <w:gridSpan w:val="12"/>
             <w:shd w:val="clear" w:color="auto" w:fill="C6D9F1" w:themeFill="text2" w:themeFillTint="33"/>
             <w:vAlign w:val="center"/>
           </w:tcPr>
@@ -4415,6 +4348,8 @@
               <w:rPr>
                 <w:rFonts w:ascii="Arial" w:hAnsi="Arial" w:cs="Arial"/>
                 <w:b/>
+                <w:sz w:val="20"/>
+                <w:szCs w:val="20"/>
                 <w:lang w:val="id-ID"/>
               </w:rPr>
             </w:pPr>
@@ -4422,58 +4357,198 @@
               <w:rPr>
                 <w:rFonts w:ascii="Arial" w:hAnsi="Arial" w:cs="Arial"/>
                 <w:b/>
-                <w:lang w:val="id-ID"/>
+                <w:sz w:val="20"/>
+                <w:szCs w:val="20"/>
+                <w:highlight w:val="yellow"/>
+                <w:lang w:val="id-ID"/>
+              </w:rPr>
+              <w:t>{</w:t>
+            </w:r>
+            <w:r>
+              <w:rPr>
+                <w:rFonts w:ascii="Arial" w:hAnsi="Arial" w:cs="Arial"/>
+                <w:b/>
+                <w:sz w:val="20"/>
+                <w:szCs w:val="20"/>
+                <w:highlight w:val="yellow"/>
+              </w:rPr>
+              <w:t>#</w:t>
+            </w:r>
+            <w:r>
+              <w:rPr>
+                <w:rFonts w:ascii="Arial" w:hAnsi="Arial" w:cs="Arial"/>
+                <w:b/>
+                <w:sz w:val="20"/>
+                <w:szCs w:val="20"/>
+                <w:highlight w:val="yellow"/>
+              </w:rPr>
+              <w:t>jenis</w:t>
+            </w:r>
+            <w:r>
+              <w:rPr>
+                <w:rFonts w:ascii="Arial" w:hAnsi="Arial" w:cs="Arial"/>
+                <w:b/>
+                <w:sz w:val="20"/>
+                <w:szCs w:val="20"/>
+                <w:highlight w:val="yellow"/>
+                <w:lang w:val="id-ID"/>
+              </w:rPr>
+              <w:t>_kontrak</w:t>
+            </w:r>
+            <w:r>
+              <w:rPr>
+                <w:rFonts w:ascii="Arial" w:hAnsi="Arial" w:cs="Arial"/>
+                <w:b/>
+                <w:sz w:val="20"/>
+                <w:szCs w:val="20"/>
+                <w:highlight w:val="yellow"/>
+              </w:rPr>
+              <w:t>==12</w:t>
+            </w:r>
+            <w:r>
+              <w:rPr>
+                <w:rFonts w:ascii="Arial" w:hAnsi="Arial" w:cs="Arial"/>
+                <w:b/>
+                <w:sz w:val="20"/>
+                <w:szCs w:val="20"/>
+                <w:highlight w:val="yellow"/>
+                <w:lang w:val="id-ID"/>
+              </w:rPr>
+              <w:t>}</w:t>
+            </w:r>
+            <w:proofErr w:type="spellStart"/>
+            <w:r>
+              <w:rPr>
+                <w:rFonts w:ascii="Arial" w:hAnsi="Arial" w:cs="Arial"/>
+                <w:b/>
+                <w:sz w:val="20"/>
+                <w:szCs w:val="20"/>
+              </w:rPr>
+              <w:t>Bulan</w:t>
+            </w:r>
+            <w:proofErr w:type="spellEnd"/>
+            <w:r>
+              <w:rPr>
+                <w:rFonts w:ascii="Arial" w:hAnsi="Arial" w:cs="Arial"/>
+                <w:b/>
+                <w:sz w:val="20"/>
+                <w:szCs w:val="20"/>
+              </w:rPr>
+              <w:t>{/}</w:t>
+            </w:r>
+            <w:r>
+              <w:rPr>
+                <w:rFonts w:ascii="Arial" w:hAnsi="Arial" w:cs="Arial"/>
+                <w:b/>
+                <w:sz w:val="20"/>
+                <w:szCs w:val="20"/>
+                <w:highlight w:val="yellow"/>
+                <w:lang w:val="id-ID"/>
+              </w:rPr>
+              <w:t>{</w:t>
+            </w:r>
+            <w:r>
+              <w:rPr>
+                <w:rFonts w:ascii="Arial" w:hAnsi="Arial" w:cs="Arial"/>
+                <w:b/>
+                <w:sz w:val="20"/>
+                <w:szCs w:val="20"/>
+                <w:highlight w:val="yellow"/>
+              </w:rPr>
+              <w:t>#</w:t>
+            </w:r>
+            <w:r>
+              <w:rPr>
+                <w:rFonts w:ascii="Arial" w:hAnsi="Arial" w:cs="Arial"/>
+                <w:b/>
+                <w:sz w:val="20"/>
+                <w:szCs w:val="20"/>
+                <w:highlight w:val="yellow"/>
+              </w:rPr>
+              <w:t>jenis</w:t>
+            </w:r>
+            <w:r>
+              <w:rPr>
+                <w:rFonts w:ascii="Arial" w:hAnsi="Arial" w:cs="Arial"/>
+                <w:b/>
+                <w:sz w:val="20"/>
+                <w:szCs w:val="20"/>
+                <w:highlight w:val="yellow"/>
+                <w:lang w:val="id-ID"/>
+              </w:rPr>
+              <w:t>_kontrak</w:t>
+            </w:r>
+            <w:r>
+              <w:rPr>
+                <w:rFonts w:ascii="Arial" w:hAnsi="Arial" w:cs="Arial"/>
+                <w:b/>
+                <w:sz w:val="20"/>
+                <w:szCs w:val="20"/>
+                <w:highlight w:val="yellow"/>
+              </w:rPr>
+              <w:t>==</w:t>
+            </w:r>
+            <w:r>
+              <w:rPr>
+                <w:rFonts w:ascii="Arial" w:hAnsi="Arial" w:cs="Arial"/>
+                <w:b/>
+                <w:sz w:val="20"/>
+                <w:szCs w:val="20"/>
+                <w:highlight w:val="yellow"/>
+              </w:rPr>
+              <w:t>3</w:t>
+            </w:r>
+            <w:r>
+              <w:rPr>
+                <w:rFonts w:ascii="Arial" w:hAnsi="Arial" w:cs="Arial"/>
+                <w:b/>
+                <w:sz w:val="20"/>
+                <w:szCs w:val="20"/>
+                <w:highlight w:val="yellow"/>
+                <w:lang w:val="id-ID"/>
+              </w:rPr>
+              <w:t>}</w:t>
+            </w:r>
+            <w:proofErr w:type="spellStart"/>
+            <w:r>
+              <w:rPr>
+                <w:rFonts w:ascii="Arial" w:hAnsi="Arial" w:cs="Arial"/>
+                <w:b/>
+                <w:sz w:val="20"/>
+                <w:szCs w:val="20"/>
               </w:rPr>
               <w:t>Minggu</w:t>
             </w:r>
-            <w:r>
-              <w:rPr>
-                <w:rFonts w:ascii="Arial" w:hAnsi="Arial" w:cs="Arial"/>
-                <w:b/>
-                <w:lang w:val="id-ID"/>
-              </w:rPr>
-              <w:t xml:space="preserve"> </w:t>
-            </w:r>
-            <w:r>
-              <w:rPr>
-                <w:rFonts w:ascii="Arial" w:hAnsi="Arial" w:cs="Arial"/>
-                <w:b/>
-                <w:lang w:val="id-ID"/>
-              </w:rPr>
-              <w:t>Ke-</w:t>
-            </w:r>
-          </w:p>
-        </w:tc>
-        <w:tc>
-          <w:tcPr>
-            <w:tcW w:w="2617" w:type="dxa"/>
-            <w:shd w:val="clear" w:color="auto" w:fill="C6D9F1" w:themeFill="text2" w:themeFillTint="33"/>
-            <w:vAlign w:val="center"/>
-          </w:tcPr>
-          <w:p>
-            <w:pPr>
-              <w:jc w:val="center"/>
-              <w:rPr>
-                <w:rFonts w:ascii="Arial" w:hAnsi="Arial" w:cs="Arial"/>
-                <w:b/>
-                <w:lang w:val="id-ID"/>
-              </w:rPr>
-            </w:pPr>
-            <w:r>
-              <w:rPr>
-                <w:rFonts w:ascii="Arial" w:hAnsi="Arial" w:cs="Arial"/>
-                <w:b/>
-                <w:lang w:val="id-ID"/>
-              </w:rPr>
-              <w:t>Keterangan</w:t>
+            <w:proofErr w:type="spellEnd"/>
+            <w:r>
+              <w:rPr>
+                <w:rFonts w:ascii="Arial" w:hAnsi="Arial" w:cs="Arial"/>
+                <w:b/>
+                <w:sz w:val="20"/>
+                <w:szCs w:val="20"/>
+              </w:rPr>
+              <w:t>{/}</w:t>
+            </w:r>
+            <w:r>
+              <w:rPr>
+                <w:rFonts w:ascii="Arial" w:hAnsi="Arial" w:cs="Arial"/>
+                <w:b/>
+                <w:sz w:val="20"/>
+                <w:szCs w:val="20"/>
+                <w:lang w:val="id-ID"/>
+              </w:rPr>
+              <w:t xml:space="preserve"> ke-</w:t>
             </w:r>
           </w:p>
         </w:tc>
       </w:tr>
       <w:tr>
+        <w:trPr>
+          <w:trHeight w:val="397"/>
+        </w:trPr>
         <w:tc>
           <w:tcPr>
-            <w:tcW w:w="900" w:type="dxa"/>
+            <w:tcW w:w="709" w:type="dxa"/>
             <w:vMerge/>
             <w:shd w:val="clear" w:color="auto" w:fill="C6D9F1" w:themeFill="text2" w:themeFillTint="33"/>
             <w:vAlign w:val="center"/>
@@ -4484,6 +4559,8 @@
               <w:rPr>
                 <w:rFonts w:ascii="Arial" w:hAnsi="Arial" w:cs="Arial"/>
                 <w:b/>
+                <w:sz w:val="20"/>
+                <w:szCs w:val="20"/>
                 <w:lang w:val="id-ID"/>
               </w:rPr>
             </w:pPr>
@@ -4491,7 +4568,7 @@
         </w:tc>
         <w:tc>
           <w:tcPr>
-            <w:tcW w:w="3240" w:type="dxa"/>
+            <w:tcW w:w="3686" w:type="dxa"/>
             <w:vMerge/>
             <w:shd w:val="clear" w:color="auto" w:fill="C6D9F1" w:themeFill="text2" w:themeFillTint="33"/>
             <w:vAlign w:val="center"/>
@@ -4502,6 +4579,8 @@
               <w:rPr>
                 <w:rFonts w:ascii="Arial" w:hAnsi="Arial" w:cs="Arial"/>
                 <w:b/>
+                <w:sz w:val="20"/>
+                <w:szCs w:val="20"/>
                 <w:lang w:val="id-ID"/>
               </w:rPr>
             </w:pPr>
@@ -4509,7 +4588,7 @@
         </w:tc>
         <w:tc>
           <w:tcPr>
-            <w:tcW w:w="450" w:type="dxa"/>
+            <w:tcW w:w="397" w:type="dxa"/>
             <w:shd w:val="clear" w:color="auto" w:fill="C6D9F1" w:themeFill="text2" w:themeFillTint="33"/>
             <w:vAlign w:val="center"/>
           </w:tcPr>
@@ -4519,14 +4598,16 @@
               <w:rPr>
                 <w:rFonts w:ascii="Arial" w:hAnsi="Arial" w:cs="Arial"/>
                 <w:b/>
-                <w:lang w:val="id-ID"/>
+                <w:sz w:val="16"/>
+                <w:szCs w:val="16"/>
               </w:rPr>
             </w:pPr>
             <w:r>
               <w:rPr>
                 <w:rFonts w:ascii="Arial" w:hAnsi="Arial" w:cs="Arial"/>
                 <w:b/>
-                <w:lang w:val="id-ID"/>
+                <w:sz w:val="16"/>
+                <w:szCs w:val="16"/>
               </w:rPr>
               <w:t>1</w:t>
             </w:r>
@@ -4534,7 +4615,7 @@
         </w:tc>
         <w:tc>
           <w:tcPr>
-            <w:tcW w:w="508" w:type="dxa"/>
+            <w:tcW w:w="397" w:type="dxa"/>
             <w:shd w:val="clear" w:color="auto" w:fill="C6D9F1" w:themeFill="text2" w:themeFillTint="33"/>
             <w:vAlign w:val="center"/>
           </w:tcPr>
@@ -4544,14 +4625,16 @@
               <w:rPr>
                 <w:rFonts w:ascii="Arial" w:hAnsi="Arial" w:cs="Arial"/>
                 <w:b/>
-                <w:lang w:val="id-ID"/>
+                <w:sz w:val="16"/>
+                <w:szCs w:val="16"/>
               </w:rPr>
             </w:pPr>
             <w:r>
               <w:rPr>
                 <w:rFonts w:ascii="Arial" w:hAnsi="Arial" w:cs="Arial"/>
                 <w:b/>
-                <w:lang w:val="id-ID"/>
+                <w:sz w:val="16"/>
+                <w:szCs w:val="16"/>
               </w:rPr>
               <w:t>2</w:t>
             </w:r>
@@ -4559,7 +4642,7 @@
         </w:tc>
         <w:tc>
           <w:tcPr>
-            <w:tcW w:w="482" w:type="dxa"/>
+            <w:tcW w:w="397" w:type="dxa"/>
             <w:shd w:val="clear" w:color="auto" w:fill="C6D9F1" w:themeFill="text2" w:themeFillTint="33"/>
             <w:vAlign w:val="center"/>
           </w:tcPr>
@@ -4569,14 +4652,16 @@
               <w:rPr>
                 <w:rFonts w:ascii="Arial" w:hAnsi="Arial" w:cs="Arial"/>
                 <w:b/>
-                <w:lang w:val="id-ID"/>
+                <w:sz w:val="16"/>
+                <w:szCs w:val="16"/>
               </w:rPr>
             </w:pPr>
             <w:r>
               <w:rPr>
                 <w:rFonts w:ascii="Arial" w:hAnsi="Arial" w:cs="Arial"/>
                 <w:b/>
-                <w:lang w:val="id-ID"/>
+                <w:sz w:val="16"/>
+                <w:szCs w:val="16"/>
               </w:rPr>
               <w:t>3</w:t>
             </w:r>
@@ -4584,7 +4669,7 @@
         </w:tc>
         <w:tc>
           <w:tcPr>
-            <w:tcW w:w="450" w:type="dxa"/>
+            <w:tcW w:w="397" w:type="dxa"/>
             <w:shd w:val="clear" w:color="auto" w:fill="C6D9F1" w:themeFill="text2" w:themeFillTint="33"/>
             <w:vAlign w:val="center"/>
           </w:tcPr>
@@ -4594,14 +4679,16 @@
               <w:rPr>
                 <w:rFonts w:ascii="Arial" w:hAnsi="Arial" w:cs="Arial"/>
                 <w:b/>
-                <w:lang w:val="id-ID"/>
+                <w:sz w:val="16"/>
+                <w:szCs w:val="16"/>
               </w:rPr>
             </w:pPr>
             <w:r>
               <w:rPr>
                 <w:rFonts w:ascii="Arial" w:hAnsi="Arial" w:cs="Arial"/>
                 <w:b/>
-                <w:lang w:val="id-ID"/>
+                <w:sz w:val="16"/>
+                <w:szCs w:val="16"/>
               </w:rPr>
               <w:t>4</w:t>
             </w:r>
@@ -4609,31 +4696,7 @@
         </w:tc>
         <w:tc>
           <w:tcPr>
-            <w:tcW w:w="450" w:type="dxa"/>
-            <w:shd w:val="clear" w:color="auto" w:fill="C6D9F1" w:themeFill="text2" w:themeFillTint="33"/>
-          </w:tcPr>
-          <w:p>
-            <w:pPr>
-              <w:jc w:val="center"/>
-              <w:rPr>
-                <w:rFonts w:ascii="Arial" w:hAnsi="Arial" w:cs="Arial"/>
-                <w:b/>
-                <w:lang w:val="id-ID"/>
-              </w:rPr>
-            </w:pPr>
-            <w:r>
-              <w:rPr>
-                <w:rFonts w:ascii="Arial" w:hAnsi="Arial" w:cs="Arial"/>
-                <w:b/>
-                <w:lang w:val="id-ID"/>
-              </w:rPr>
-              <w:t>k</w:t>
-            </w:r>
-          </w:p>
-        </w:tc>
-        <w:tc>
-          <w:tcPr>
-            <w:tcW w:w="2617" w:type="dxa"/>
+            <w:tcW w:w="397" w:type="dxa"/>
             <w:shd w:val="clear" w:color="auto" w:fill="C6D9F1" w:themeFill="text2" w:themeFillTint="33"/>
             <w:vAlign w:val="center"/>
           </w:tcPr>
@@ -4643,289 +4706,1277 @@
               <w:rPr>
                 <w:rFonts w:ascii="Arial" w:hAnsi="Arial" w:cs="Arial"/>
                 <w:b/>
-                <w:lang w:val="id-ID"/>
+                <w:sz w:val="16"/>
+                <w:szCs w:val="16"/>
+              </w:rPr>
+            </w:pPr>
+            <w:r>
+              <w:rPr>
+                <w:rFonts w:ascii="Arial" w:hAnsi="Arial" w:cs="Arial"/>
+                <w:b/>
+                <w:sz w:val="16"/>
+                <w:szCs w:val="16"/>
+              </w:rPr>
+              <w:t>5</w:t>
+            </w:r>
+          </w:p>
+        </w:tc>
+        <w:tc>
+          <w:tcPr>
+            <w:tcW w:w="397" w:type="dxa"/>
+            <w:shd w:val="clear" w:color="auto" w:fill="C6D9F1" w:themeFill="text2" w:themeFillTint="33"/>
+            <w:vAlign w:val="center"/>
+          </w:tcPr>
+          <w:p>
+            <w:pPr>
+              <w:jc w:val="center"/>
+              <w:rPr>
+                <w:rFonts w:ascii="Arial" w:hAnsi="Arial" w:cs="Arial"/>
+                <w:b/>
+                <w:sz w:val="16"/>
+                <w:szCs w:val="16"/>
+              </w:rPr>
+            </w:pPr>
+            <w:r>
+              <w:rPr>
+                <w:rFonts w:ascii="Arial" w:hAnsi="Arial" w:cs="Arial"/>
+                <w:b/>
+                <w:sz w:val="16"/>
+                <w:szCs w:val="16"/>
+              </w:rPr>
+              <w:t>6</w:t>
+            </w:r>
+          </w:p>
+        </w:tc>
+        <w:tc>
+          <w:tcPr>
+            <w:tcW w:w="397" w:type="dxa"/>
+            <w:shd w:val="clear" w:color="auto" w:fill="C6D9F1" w:themeFill="text2" w:themeFillTint="33"/>
+            <w:vAlign w:val="center"/>
+          </w:tcPr>
+          <w:p>
+            <w:pPr>
+              <w:jc w:val="center"/>
+              <w:rPr>
+                <w:rFonts w:ascii="Arial" w:hAnsi="Arial" w:cs="Arial"/>
+                <w:b/>
+                <w:sz w:val="16"/>
+                <w:szCs w:val="16"/>
+              </w:rPr>
+            </w:pPr>
+            <w:r>
+              <w:rPr>
+                <w:rFonts w:ascii="Arial" w:hAnsi="Arial" w:cs="Arial"/>
+                <w:b/>
+                <w:sz w:val="16"/>
+                <w:szCs w:val="16"/>
+              </w:rPr>
+              <w:t>7</w:t>
+            </w:r>
+          </w:p>
+        </w:tc>
+        <w:tc>
+          <w:tcPr>
+            <w:tcW w:w="397" w:type="dxa"/>
+            <w:shd w:val="clear" w:color="auto" w:fill="C6D9F1" w:themeFill="text2" w:themeFillTint="33"/>
+            <w:vAlign w:val="center"/>
+          </w:tcPr>
+          <w:p>
+            <w:pPr>
+              <w:jc w:val="center"/>
+              <w:rPr>
+                <w:rFonts w:ascii="Arial" w:hAnsi="Arial" w:cs="Arial"/>
+                <w:b/>
+                <w:sz w:val="16"/>
+                <w:szCs w:val="16"/>
+              </w:rPr>
+            </w:pPr>
+            <w:r>
+              <w:rPr>
+                <w:rFonts w:ascii="Arial" w:hAnsi="Arial" w:cs="Arial"/>
+                <w:b/>
+                <w:sz w:val="16"/>
+                <w:szCs w:val="16"/>
+              </w:rPr>
+              <w:t>8</w:t>
+            </w:r>
+          </w:p>
+        </w:tc>
+        <w:tc>
+          <w:tcPr>
+            <w:tcW w:w="397" w:type="dxa"/>
+            <w:shd w:val="clear" w:color="auto" w:fill="C6D9F1" w:themeFill="text2" w:themeFillTint="33"/>
+            <w:vAlign w:val="center"/>
+          </w:tcPr>
+          <w:p>
+            <w:pPr>
+              <w:jc w:val="center"/>
+              <w:rPr>
+                <w:rFonts w:ascii="Arial" w:hAnsi="Arial" w:cs="Arial"/>
+                <w:b/>
+                <w:sz w:val="16"/>
+                <w:szCs w:val="16"/>
+              </w:rPr>
+            </w:pPr>
+            <w:r>
+              <w:rPr>
+                <w:rFonts w:ascii="Arial" w:hAnsi="Arial" w:cs="Arial"/>
+                <w:b/>
+                <w:sz w:val="16"/>
+                <w:szCs w:val="16"/>
+              </w:rPr>
+              <w:t>9</w:t>
+            </w:r>
+          </w:p>
+        </w:tc>
+        <w:tc>
+          <w:tcPr>
+            <w:tcW w:w="397" w:type="dxa"/>
+            <w:shd w:val="clear" w:color="auto" w:fill="C6D9F1" w:themeFill="text2" w:themeFillTint="33"/>
+            <w:vAlign w:val="center"/>
+          </w:tcPr>
+          <w:p>
+            <w:pPr>
+              <w:jc w:val="center"/>
+              <w:rPr>
+                <w:rFonts w:ascii="Arial" w:hAnsi="Arial" w:cs="Arial"/>
+                <w:b/>
+                <w:sz w:val="16"/>
+                <w:szCs w:val="16"/>
+              </w:rPr>
+            </w:pPr>
+            <w:r>
+              <w:rPr>
+                <w:rFonts w:ascii="Arial" w:hAnsi="Arial" w:cs="Arial"/>
+                <w:b/>
+                <w:sz w:val="16"/>
+                <w:szCs w:val="16"/>
+              </w:rPr>
+              <w:t>10</w:t>
+            </w:r>
+          </w:p>
+        </w:tc>
+        <w:tc>
+          <w:tcPr>
+            <w:tcW w:w="397" w:type="dxa"/>
+            <w:shd w:val="clear" w:color="auto" w:fill="C6D9F1" w:themeFill="text2" w:themeFillTint="33"/>
+            <w:vAlign w:val="center"/>
+          </w:tcPr>
+          <w:p>
+            <w:pPr>
+              <w:jc w:val="center"/>
+              <w:rPr>
+                <w:rFonts w:ascii="Arial" w:hAnsi="Arial" w:cs="Arial"/>
+                <w:b/>
+                <w:sz w:val="16"/>
+                <w:szCs w:val="16"/>
+              </w:rPr>
+            </w:pPr>
+            <w:r>
+              <w:rPr>
+                <w:rFonts w:ascii="Arial" w:hAnsi="Arial" w:cs="Arial"/>
+                <w:b/>
+                <w:sz w:val="16"/>
+                <w:szCs w:val="16"/>
+              </w:rPr>
+              <w:t>11</w:t>
+            </w:r>
+          </w:p>
+        </w:tc>
+        <w:tc>
+          <w:tcPr>
+            <w:tcW w:w="452" w:type="dxa"/>
+            <w:shd w:val="clear" w:color="auto" w:fill="C6D9F1" w:themeFill="text2" w:themeFillTint="33"/>
+            <w:vAlign w:val="center"/>
+          </w:tcPr>
+          <w:p>
+            <w:pPr>
+              <w:jc w:val="center"/>
+              <w:rPr>
+                <w:rFonts w:ascii="Arial" w:hAnsi="Arial" w:cs="Arial"/>
+                <w:b/>
+                <w:sz w:val="16"/>
+                <w:szCs w:val="16"/>
+              </w:rPr>
+            </w:pPr>
+            <w:r>
+              <w:rPr>
+                <w:rFonts w:ascii="Arial" w:hAnsi="Arial" w:cs="Arial"/>
+                <w:b/>
+                <w:sz w:val="16"/>
+                <w:szCs w:val="16"/>
+              </w:rPr>
+              <w:t>12</w:t>
+            </w:r>
+          </w:p>
+        </w:tc>
+      </w:tr>
+      <w:tr>
+        <w:trPr>
+          <w:trHeight w:val="667"/>
+        </w:trPr>
+        <w:tc>
+          <w:tcPr>
+            <w:tcW w:w="709" w:type="dxa"/>
+            <w:shd w:val="clear" w:color="auto" w:fill="auto"/>
+          </w:tcPr>
+          <w:p>
+            <w:pPr>
+              <w:pStyle w:val="ListParagraph"/>
+              <w:numPr>
+                <w:ilvl w:val="0"/>
+                <w:numId w:val="37"/>
+              </w:numPr>
+              <w:jc w:val="center"/>
+              <w:rPr>
+                <w:rFonts w:ascii="Arial" w:hAnsi="Arial" w:cs="Arial"/>
               </w:rPr>
             </w:pPr>
           </w:p>
         </w:tc>
-      </w:tr>
-      <w:bookmarkEnd w:id="16"/>
-      <w:tr>
         <w:tc>
           <w:tcPr>
-            <w:tcW w:w="900" w:type="dxa"/>
+            <w:tcW w:w="3686" w:type="dxa"/>
             <w:shd w:val="clear" w:color="auto" w:fill="auto"/>
             <w:vAlign w:val="center"/>
           </w:tcPr>
           <w:p>
             <w:pPr>
-              <w:jc w:val="center"/>
-              <w:rPr>
-                <w:rFonts w:ascii="Arial" w:hAnsi="Arial" w:cs="Arial"/>
+              <w:rPr>
+                <w:rFonts w:ascii="Arial" w:hAnsi="Arial" w:cs="Arial"/>
+                <w:highlight w:val="yellow"/>
                 <w:lang w:val="id-ID"/>
               </w:rPr>
             </w:pPr>
             <w:r>
               <w:rPr>
                 <w:rFonts w:ascii="Arial" w:hAnsi="Arial" w:cs="Arial"/>
-                <w:lang w:val="id-ID"/>
-              </w:rPr>
-              <w:t>1</w:t>
-            </w:r>
-            <w:r>
-              <w:rPr>
-                <w:rFonts w:ascii="Arial" w:hAnsi="Arial" w:cs="Arial"/>
-                <w:lang w:val="id-ID"/>
-              </w:rPr>
-              <w:t>.</w:t>
+                <w:highlight w:val="yellow"/>
+                <w:lang w:val="id-ID"/>
+              </w:rPr>
+              <w:t>{#</w:t>
+            </w:r>
+            <w:proofErr w:type="spellStart"/>
+            <w:r>
+              <w:rPr>
+                <w:rFonts w:ascii="Arial" w:hAnsi="Arial" w:cs="Arial"/>
+                <w:highlight w:val="yellow"/>
+              </w:rPr>
+              <w:t>uraian</w:t>
+            </w:r>
+            <w:proofErr w:type="spellEnd"/>
+            <w:r>
+              <w:rPr>
+                <w:rFonts w:ascii="Arial" w:hAnsi="Arial" w:cs="Arial"/>
+                <w:highlight w:val="yellow"/>
+              </w:rPr>
+              <w:t>_</w:t>
+            </w:r>
+            <w:r>
+              <w:rPr>
+                <w:rFonts w:ascii="Arial" w:hAnsi="Arial" w:cs="Arial"/>
+                <w:highlight w:val="yellow"/>
+                <w:lang w:val="id-ID"/>
+              </w:rPr>
+              <w:t>pelaksanaan}{</w:t>
+            </w:r>
+            <w:proofErr w:type="spellStart"/>
+            <w:r>
+              <w:rPr>
+                <w:rFonts w:ascii="Arial" w:hAnsi="Arial" w:cs="Arial"/>
+                <w:highlight w:val="yellow"/>
+              </w:rPr>
+              <w:t>uraian_</w:t>
+            </w:r>
+            <w:r>
+              <w:rPr>
+                <w:rFonts w:ascii="Arial" w:hAnsi="Arial" w:cs="Arial"/>
+                <w:highlight w:val="yellow"/>
+              </w:rPr>
+              <w:t>kegiatan</w:t>
+            </w:r>
+            <w:proofErr w:type="spellEnd"/>
+            <w:r>
+              <w:rPr>
+                <w:rFonts w:ascii="Arial" w:hAnsi="Arial" w:cs="Arial"/>
+                <w:highlight w:val="yellow"/>
+                <w:lang w:val="id-ID"/>
+              </w:rPr>
+              <w:t>}</w:t>
             </w:r>
           </w:p>
         </w:tc>
         <w:tc>
           <w:tcPr>
-            <w:tcW w:w="8197" w:type="dxa"/>
-            <w:gridSpan w:val="7"/>
-            <w:tcBorders>
-              <w:bottom w:val="single" w:sz="4" w:space="0" w:color="auto"/>
-            </w:tcBorders>
-            <w:shd w:val="clear" w:color="auto" w:fill="FFFF00"/>
-            <w:vAlign w:val="center"/>
+            <w:tcW w:w="397" w:type="dxa"/>
           </w:tcPr>
           <w:p>
             <w:pPr>
               <w:rPr>
-                <w:rFonts w:ascii="Arial" w:eastAsia="Times New Roman" w:hAnsi="Arial" w:cs="Arial"/>
-                <w:color w:val="FFFF00"/>
+                <w:rFonts w:ascii="Arial" w:hAnsi="Arial" w:cs="Arial"/>
                 <w:highlight w:val="yellow"/>
                 <w:lang w:val="id-ID"/>
               </w:rPr>
             </w:pPr>
             <w:r>
               <w:rPr>
-                <w:rFonts w:ascii="Arial" w:eastAsia="Times New Roman" w:hAnsi="Arial" w:cs="Arial"/>
+                <w:rFonts w:ascii="Arial" w:hAnsi="Arial" w:cs="Arial"/>
+                <w:b/>
+                <w:sz w:val="20"/>
+                <w:szCs w:val="20"/>
+                <w:highlight w:val="yellow"/>
+                <w:lang w:val="id-ID"/>
               </w:rPr>
               <w:t>{</w:t>
             </w:r>
-            <w:proofErr w:type="spellStart"/>
-            <w:r>
-              <w:rPr>
-                <w:rFonts w:ascii="Arial" w:eastAsia="Times New Roman" w:hAnsi="Arial" w:cs="Arial"/>
-              </w:rPr>
-              <w:t>nama_posisi</w:t>
-            </w:r>
-            <w:proofErr w:type="spellEnd"/>
-            <w:r>
-              <w:rPr>
-                <w:rFonts w:ascii="Arial" w:eastAsia="Times New Roman" w:hAnsi="Arial" w:cs="Arial"/>
+            <w:r>
+              <w:rPr>
+                <w:rFonts w:ascii="Arial" w:hAnsi="Arial" w:cs="Arial"/>
+                <w:b/>
+                <w:sz w:val="20"/>
+                <w:szCs w:val="20"/>
+                <w:highlight w:val="yellow"/>
+              </w:rPr>
+              <w:t>#</w:t>
+            </w:r>
+            <w:r>
+              <w:rPr>
+                <w:rFonts w:ascii="Arial" w:hAnsi="Arial" w:cs="Arial"/>
+                <w:b/>
+                <w:sz w:val="20"/>
+                <w:szCs w:val="20"/>
+                <w:highlight w:val="yellow"/>
+              </w:rPr>
+              <w:t>ke_</w:t>
+            </w:r>
+            <w:r>
+              <w:rPr>
+                <w:rFonts w:ascii="Arial" w:hAnsi="Arial" w:cs="Arial"/>
+                <w:b/>
+                <w:sz w:val="20"/>
+                <w:szCs w:val="20"/>
+                <w:highlight w:val="yellow"/>
+              </w:rPr>
+              <w:t>1==true</w:t>
+            </w:r>
+            <w:r>
+              <w:rPr>
+                <w:rFonts w:ascii="Arial" w:hAnsi="Arial" w:cs="Arial"/>
+                <w:b/>
+                <w:sz w:val="20"/>
+                <w:szCs w:val="20"/>
+                <w:highlight w:val="yellow"/>
+                <w:lang w:val="id-ID"/>
               </w:rPr>
               <w:t>}</w:t>
             </w:r>
-          </w:p>
-        </w:tc>
-      </w:tr>
-      <w:tr>
-        <w:tc>
-          <w:tcPr>
-            <w:tcW w:w="900" w:type="dxa"/>
-            <w:shd w:val="clear" w:color="auto" w:fill="auto"/>
-            <w:vAlign w:val="center"/>
-          </w:tcPr>
-          <w:p>
-            <w:pPr>
-              <w:jc w:val="center"/>
-              <w:rPr>
-                <w:rFonts w:ascii="Arial" w:hAnsi="Arial" w:cs="Arial"/>
-              </w:rPr>
-            </w:pPr>
-            <w:r>
-              <w:rPr>
-                <w:rFonts w:ascii="Arial" w:hAnsi="Arial" w:cs="Arial"/>
-                <w:lang w:val="id-ID"/>
-              </w:rPr>
-              <w:t>1</w:t>
-            </w:r>
-            <w:r>
-              <w:rPr>
-                <w:rFonts w:ascii="Arial" w:hAnsi="Arial" w:cs="Arial"/>
-                <w:lang w:val="id-ID"/>
-              </w:rPr>
-              <w:t>.1</w:t>
+            <w:r>
+              <w:rPr>
+                <w:rFonts w:ascii="Arial" w:hAnsi="Arial" w:cs="Arial"/>
+                <w:b/>
+                <w:sz w:val="20"/>
+                <w:szCs w:val="20"/>
+              </w:rPr>
+              <w:t>X</w:t>
+            </w:r>
+            <w:r>
+              <w:rPr>
+                <w:rFonts w:ascii="Arial" w:hAnsi="Arial" w:cs="Arial"/>
+                <w:b/>
+                <w:sz w:val="20"/>
+                <w:szCs w:val="20"/>
+              </w:rPr>
+              <w:t>{/}</w:t>
             </w:r>
           </w:p>
         </w:tc>
         <w:tc>
           <w:tcPr>
-            <w:tcW w:w="3240" w:type="dxa"/>
-            <w:shd w:val="clear" w:color="auto" w:fill="FFFF00"/>
-            <w:vAlign w:val="center"/>
+            <w:tcW w:w="397" w:type="dxa"/>
           </w:tcPr>
           <w:p>
             <w:pPr>
               <w:rPr>
                 <w:rFonts w:ascii="Arial" w:hAnsi="Arial" w:cs="Arial"/>
                 <w:highlight w:val="yellow"/>
+                <w:lang w:val="id-ID"/>
               </w:rPr>
             </w:pPr>
             <w:r>
               <w:rPr>
                 <w:rFonts w:ascii="Arial" w:hAnsi="Arial" w:cs="Arial"/>
-                <w:highlight w:val="yellow"/>
-              </w:rPr>
-              <w:t>{#</w:t>
-            </w:r>
-            <w:proofErr w:type="gramStart"/>
-            <w:r>
-              <w:rPr>
-                <w:rFonts w:ascii="Arial" w:hAnsi="Arial" w:cs="Arial"/>
-                <w:highlight w:val="yellow"/>
-              </w:rPr>
-              <w:t>kak}</w:t>
-            </w:r>
-            <w:r>
-              <w:rPr>
-                <w:rFonts w:ascii="Arial" w:hAnsi="Arial" w:cs="Arial"/>
-                <w:highlight w:val="yellow"/>
+                <w:b/>
+                <w:sz w:val="20"/>
+                <w:szCs w:val="20"/>
+                <w:highlight w:val="yellow"/>
+                <w:lang w:val="id-ID"/>
               </w:rPr>
               <w:t>{</w:t>
             </w:r>
-            <w:proofErr w:type="gramEnd"/>
-            <w:r>
-              <w:rPr>
-                <w:rFonts w:ascii="Arial" w:hAnsi="Arial" w:cs="Arial"/>
-                <w:highlight w:val="yellow"/>
-              </w:rPr>
-              <w:t>description}</w:t>
+            <w:r>
+              <w:rPr>
+                <w:rFonts w:ascii="Arial" w:hAnsi="Arial" w:cs="Arial"/>
+                <w:b/>
+                <w:sz w:val="20"/>
+                <w:szCs w:val="20"/>
+                <w:highlight w:val="yellow"/>
+              </w:rPr>
+              <w:t>#ke_</w:t>
+            </w:r>
+            <w:r>
+              <w:rPr>
+                <w:rFonts w:ascii="Arial" w:hAnsi="Arial" w:cs="Arial"/>
+                <w:b/>
+                <w:sz w:val="20"/>
+                <w:szCs w:val="20"/>
+                <w:highlight w:val="yellow"/>
+              </w:rPr>
+              <w:t>2</w:t>
+            </w:r>
+            <w:r>
+              <w:rPr>
+                <w:rFonts w:ascii="Arial" w:hAnsi="Arial" w:cs="Arial"/>
+                <w:b/>
+                <w:sz w:val="20"/>
+                <w:szCs w:val="20"/>
+                <w:highlight w:val="yellow"/>
+              </w:rPr>
+              <w:t>==true</w:t>
+            </w:r>
+            <w:r>
+              <w:rPr>
+                <w:rFonts w:ascii="Arial" w:hAnsi="Arial" w:cs="Arial"/>
+                <w:b/>
+                <w:sz w:val="20"/>
+                <w:szCs w:val="20"/>
+                <w:highlight w:val="yellow"/>
+                <w:lang w:val="id-ID"/>
+              </w:rPr>
+              <w:t>}</w:t>
+            </w:r>
+            <w:r>
+              <w:rPr>
+                <w:rFonts w:ascii="Arial" w:hAnsi="Arial" w:cs="Arial"/>
+                <w:b/>
+                <w:sz w:val="20"/>
+                <w:szCs w:val="20"/>
+              </w:rPr>
+              <w:t>X{/}</w:t>
             </w:r>
           </w:p>
         </w:tc>
         <w:tc>
           <w:tcPr>
-            <w:tcW w:w="450" w:type="dxa"/>
-            <w:shd w:val="clear" w:color="auto" w:fill="A6A6A6" w:themeFill="background1" w:themeFillShade="A6"/>
-            <w:vAlign w:val="center"/>
+            <w:tcW w:w="397" w:type="dxa"/>
           </w:tcPr>
           <w:p>
             <w:pPr>
-              <w:jc w:val="center"/>
-              <w:rPr>
-                <w:rFonts w:ascii="Arial" w:hAnsi="Arial" w:cs="Arial"/>
-                <w:color w:val="FFFF00"/>
-                <w:highlight w:val="black"/>
+              <w:rPr>
+                <w:rFonts w:ascii="Arial" w:hAnsi="Arial" w:cs="Arial"/>
+                <w:highlight w:val="yellow"/>
                 <w:lang w:val="id-ID"/>
               </w:rPr>
             </w:pPr>
+            <w:r>
+              <w:rPr>
+                <w:rFonts w:ascii="Arial" w:hAnsi="Arial" w:cs="Arial"/>
+                <w:b/>
+                <w:sz w:val="20"/>
+                <w:szCs w:val="20"/>
+                <w:highlight w:val="yellow"/>
+                <w:lang w:val="id-ID"/>
+              </w:rPr>
+              <w:t>{</w:t>
+            </w:r>
+            <w:r>
+              <w:rPr>
+                <w:rFonts w:ascii="Arial" w:hAnsi="Arial" w:cs="Arial"/>
+                <w:b/>
+                <w:sz w:val="20"/>
+                <w:szCs w:val="20"/>
+                <w:highlight w:val="yellow"/>
+              </w:rPr>
+              <w:t>#ke_</w:t>
+            </w:r>
+            <w:r>
+              <w:rPr>
+                <w:rFonts w:ascii="Arial" w:hAnsi="Arial" w:cs="Arial"/>
+                <w:b/>
+                <w:sz w:val="20"/>
+                <w:szCs w:val="20"/>
+                <w:highlight w:val="yellow"/>
+              </w:rPr>
+              <w:t>3</w:t>
+            </w:r>
+            <w:r>
+              <w:rPr>
+                <w:rFonts w:ascii="Arial" w:hAnsi="Arial" w:cs="Arial"/>
+                <w:b/>
+                <w:sz w:val="20"/>
+                <w:szCs w:val="20"/>
+                <w:highlight w:val="yellow"/>
+              </w:rPr>
+              <w:t>==true</w:t>
+            </w:r>
+            <w:r>
+              <w:rPr>
+                <w:rFonts w:ascii="Arial" w:hAnsi="Arial" w:cs="Arial"/>
+                <w:b/>
+                <w:sz w:val="20"/>
+                <w:szCs w:val="20"/>
+                <w:highlight w:val="yellow"/>
+                <w:lang w:val="id-ID"/>
+              </w:rPr>
+              <w:t>}</w:t>
+            </w:r>
+            <w:r>
+              <w:rPr>
+                <w:rFonts w:ascii="Arial" w:hAnsi="Arial" w:cs="Arial"/>
+                <w:b/>
+                <w:sz w:val="20"/>
+                <w:szCs w:val="20"/>
+              </w:rPr>
+              <w:t>X{/}</w:t>
+            </w:r>
           </w:p>
         </w:tc>
         <w:tc>
           <w:tcPr>
-            <w:tcW w:w="508" w:type="dxa"/>
-            <w:shd w:val="clear" w:color="auto" w:fill="A6A6A6" w:themeFill="background1" w:themeFillShade="A6"/>
-            <w:vAlign w:val="center"/>
+            <w:tcW w:w="397" w:type="dxa"/>
           </w:tcPr>
           <w:p>
             <w:pPr>
-              <w:jc w:val="center"/>
-              <w:rPr>
-                <w:rFonts w:ascii="Arial" w:hAnsi="Arial" w:cs="Arial"/>
-                <w:color w:val="FFFF00"/>
-                <w:highlight w:val="black"/>
+              <w:rPr>
+                <w:rFonts w:ascii="Arial" w:hAnsi="Arial" w:cs="Arial"/>
+                <w:highlight w:val="yellow"/>
                 <w:lang w:val="id-ID"/>
               </w:rPr>
             </w:pPr>
+            <w:r>
+              <w:rPr>
+                <w:rFonts w:ascii="Arial" w:hAnsi="Arial" w:cs="Arial"/>
+                <w:b/>
+                <w:sz w:val="20"/>
+                <w:szCs w:val="20"/>
+                <w:highlight w:val="yellow"/>
+                <w:lang w:val="id-ID"/>
+              </w:rPr>
+              <w:t>{</w:t>
+            </w:r>
+            <w:r>
+              <w:rPr>
+                <w:rFonts w:ascii="Arial" w:hAnsi="Arial" w:cs="Arial"/>
+                <w:b/>
+                <w:sz w:val="20"/>
+                <w:szCs w:val="20"/>
+                <w:highlight w:val="yellow"/>
+              </w:rPr>
+              <w:t>#ke_</w:t>
+            </w:r>
+            <w:r>
+              <w:rPr>
+                <w:rFonts w:ascii="Arial" w:hAnsi="Arial" w:cs="Arial"/>
+                <w:b/>
+                <w:sz w:val="20"/>
+                <w:szCs w:val="20"/>
+                <w:highlight w:val="yellow"/>
+              </w:rPr>
+              <w:t>4</w:t>
+            </w:r>
+            <w:r>
+              <w:rPr>
+                <w:rFonts w:ascii="Arial" w:hAnsi="Arial" w:cs="Arial"/>
+                <w:b/>
+                <w:sz w:val="20"/>
+                <w:szCs w:val="20"/>
+                <w:highlight w:val="yellow"/>
+              </w:rPr>
+              <w:t>==true</w:t>
+            </w:r>
+            <w:r>
+              <w:rPr>
+                <w:rFonts w:ascii="Arial" w:hAnsi="Arial" w:cs="Arial"/>
+                <w:b/>
+                <w:sz w:val="20"/>
+                <w:szCs w:val="20"/>
+                <w:highlight w:val="yellow"/>
+                <w:lang w:val="id-ID"/>
+              </w:rPr>
+              <w:t>}</w:t>
+            </w:r>
+            <w:r>
+              <w:rPr>
+                <w:rFonts w:ascii="Arial" w:hAnsi="Arial" w:cs="Arial"/>
+                <w:b/>
+                <w:sz w:val="20"/>
+                <w:szCs w:val="20"/>
+              </w:rPr>
+              <w:t>X{/}</w:t>
+            </w:r>
           </w:p>
         </w:tc>
         <w:tc>
           <w:tcPr>
-            <w:tcW w:w="482" w:type="dxa"/>
-            <w:shd w:val="clear" w:color="auto" w:fill="A6A6A6" w:themeFill="background1" w:themeFillShade="A6"/>
-            <w:vAlign w:val="center"/>
+            <w:tcW w:w="397" w:type="dxa"/>
           </w:tcPr>
           <w:p>
             <w:pPr>
-              <w:jc w:val="center"/>
-              <w:rPr>
-                <w:rFonts w:ascii="Arial" w:hAnsi="Arial" w:cs="Arial"/>
-                <w:color w:val="FFFF00"/>
-                <w:highlight w:val="black"/>
+              <w:rPr>
+                <w:rFonts w:ascii="Arial" w:hAnsi="Arial" w:cs="Arial"/>
+                <w:highlight w:val="yellow"/>
                 <w:lang w:val="id-ID"/>
               </w:rPr>
             </w:pPr>
+            <w:r>
+              <w:rPr>
+                <w:rFonts w:ascii="Arial" w:hAnsi="Arial" w:cs="Arial"/>
+                <w:b/>
+                <w:sz w:val="20"/>
+                <w:szCs w:val="20"/>
+                <w:highlight w:val="yellow"/>
+                <w:lang w:val="id-ID"/>
+              </w:rPr>
+              <w:t>{</w:t>
+            </w:r>
+            <w:r>
+              <w:rPr>
+                <w:rFonts w:ascii="Arial" w:hAnsi="Arial" w:cs="Arial"/>
+                <w:b/>
+                <w:sz w:val="20"/>
+                <w:szCs w:val="20"/>
+                <w:highlight w:val="yellow"/>
+              </w:rPr>
+              <w:t>#ke_</w:t>
+            </w:r>
+            <w:r>
+              <w:rPr>
+                <w:rFonts w:ascii="Arial" w:hAnsi="Arial" w:cs="Arial"/>
+                <w:b/>
+                <w:sz w:val="20"/>
+                <w:szCs w:val="20"/>
+                <w:highlight w:val="yellow"/>
+              </w:rPr>
+              <w:t>5</w:t>
+            </w:r>
+            <w:r>
+              <w:rPr>
+                <w:rFonts w:ascii="Arial" w:hAnsi="Arial" w:cs="Arial"/>
+                <w:b/>
+                <w:sz w:val="20"/>
+                <w:szCs w:val="20"/>
+                <w:highlight w:val="yellow"/>
+              </w:rPr>
+              <w:t>==true</w:t>
+            </w:r>
+            <w:r>
+              <w:rPr>
+                <w:rFonts w:ascii="Arial" w:hAnsi="Arial" w:cs="Arial"/>
+                <w:b/>
+                <w:sz w:val="20"/>
+                <w:szCs w:val="20"/>
+                <w:highlight w:val="yellow"/>
+                <w:lang w:val="id-ID"/>
+              </w:rPr>
+              <w:t>}</w:t>
+            </w:r>
+            <w:r>
+              <w:rPr>
+                <w:rFonts w:ascii="Arial" w:hAnsi="Arial" w:cs="Arial"/>
+                <w:b/>
+                <w:sz w:val="20"/>
+                <w:szCs w:val="20"/>
+              </w:rPr>
+              <w:t>X{/}</w:t>
+            </w:r>
           </w:p>
         </w:tc>
         <w:tc>
           <w:tcPr>
-            <w:tcW w:w="450" w:type="dxa"/>
-            <w:shd w:val="clear" w:color="auto" w:fill="A6A6A6" w:themeFill="background1" w:themeFillShade="A6"/>
-            <w:vAlign w:val="center"/>
+            <w:tcW w:w="397" w:type="dxa"/>
           </w:tcPr>
           <w:p>
             <w:pPr>
-              <w:jc w:val="center"/>
-              <w:rPr>
-                <w:rFonts w:ascii="Arial" w:hAnsi="Arial" w:cs="Arial"/>
-                <w:color w:val="FFFF00"/>
-                <w:highlight w:val="black"/>
+              <w:rPr>
+                <w:rFonts w:ascii="Arial" w:hAnsi="Arial" w:cs="Arial"/>
+                <w:highlight w:val="yellow"/>
                 <w:lang w:val="id-ID"/>
               </w:rPr>
             </w:pPr>
+            <w:r>
+              <w:rPr>
+                <w:rFonts w:ascii="Arial" w:hAnsi="Arial" w:cs="Arial"/>
+                <w:b/>
+                <w:sz w:val="20"/>
+                <w:szCs w:val="20"/>
+                <w:highlight w:val="yellow"/>
+                <w:lang w:val="id-ID"/>
+              </w:rPr>
+              <w:t>{</w:t>
+            </w:r>
+            <w:r>
+              <w:rPr>
+                <w:rFonts w:ascii="Arial" w:hAnsi="Arial" w:cs="Arial"/>
+                <w:b/>
+                <w:sz w:val="20"/>
+                <w:szCs w:val="20"/>
+                <w:highlight w:val="yellow"/>
+              </w:rPr>
+              <w:t>#ke_</w:t>
+            </w:r>
+            <w:r>
+              <w:rPr>
+                <w:rFonts w:ascii="Arial" w:hAnsi="Arial" w:cs="Arial"/>
+                <w:b/>
+                <w:sz w:val="20"/>
+                <w:szCs w:val="20"/>
+                <w:highlight w:val="yellow"/>
+              </w:rPr>
+              <w:t>6</w:t>
+            </w:r>
+            <w:r>
+              <w:rPr>
+                <w:rFonts w:ascii="Arial" w:hAnsi="Arial" w:cs="Arial"/>
+                <w:b/>
+                <w:sz w:val="20"/>
+                <w:szCs w:val="20"/>
+                <w:highlight w:val="yellow"/>
+              </w:rPr>
+              <w:t>==true</w:t>
+            </w:r>
+            <w:r>
+              <w:rPr>
+                <w:rFonts w:ascii="Arial" w:hAnsi="Arial" w:cs="Arial"/>
+                <w:b/>
+                <w:sz w:val="20"/>
+                <w:szCs w:val="20"/>
+                <w:highlight w:val="yellow"/>
+                <w:lang w:val="id-ID"/>
+              </w:rPr>
+              <w:t>}</w:t>
+            </w:r>
+            <w:r>
+              <w:rPr>
+                <w:rFonts w:ascii="Arial" w:hAnsi="Arial" w:cs="Arial"/>
+                <w:b/>
+                <w:sz w:val="20"/>
+                <w:szCs w:val="20"/>
+              </w:rPr>
+              <w:t>X{/}</w:t>
+            </w:r>
           </w:p>
         </w:tc>
         <w:tc>
           <w:tcPr>
-            <w:tcW w:w="450" w:type="dxa"/>
-            <w:shd w:val="clear" w:color="auto" w:fill="A6A6A6" w:themeFill="background1" w:themeFillShade="A6"/>
+            <w:tcW w:w="397" w:type="dxa"/>
           </w:tcPr>
           <w:p>
             <w:pPr>
-              <w:jc w:val="center"/>
-              <w:rPr>
-                <w:rFonts w:ascii="Arial" w:hAnsi="Arial" w:cs="Arial"/>
-                <w:color w:val="FFFF00"/>
-                <w:highlight w:val="black"/>
+              <w:rPr>
+                <w:rFonts w:ascii="Arial" w:hAnsi="Arial" w:cs="Arial"/>
+                <w:highlight w:val="yellow"/>
                 <w:lang w:val="id-ID"/>
               </w:rPr>
             </w:pPr>
+            <w:r>
+              <w:rPr>
+                <w:rFonts w:ascii="Arial" w:hAnsi="Arial" w:cs="Arial"/>
+                <w:b/>
+                <w:sz w:val="20"/>
+                <w:szCs w:val="20"/>
+                <w:highlight w:val="yellow"/>
+                <w:lang w:val="id-ID"/>
+              </w:rPr>
+              <w:t>{</w:t>
+            </w:r>
+            <w:r>
+              <w:rPr>
+                <w:rFonts w:ascii="Arial" w:hAnsi="Arial" w:cs="Arial"/>
+                <w:b/>
+                <w:sz w:val="20"/>
+                <w:szCs w:val="20"/>
+                <w:highlight w:val="yellow"/>
+              </w:rPr>
+              <w:t>#ke_</w:t>
+            </w:r>
+            <w:r>
+              <w:rPr>
+                <w:rFonts w:ascii="Arial" w:hAnsi="Arial" w:cs="Arial"/>
+                <w:b/>
+                <w:sz w:val="20"/>
+                <w:szCs w:val="20"/>
+                <w:highlight w:val="yellow"/>
+              </w:rPr>
+              <w:t>7</w:t>
+            </w:r>
+            <w:r>
+              <w:rPr>
+                <w:rFonts w:ascii="Arial" w:hAnsi="Arial" w:cs="Arial"/>
+                <w:b/>
+                <w:sz w:val="20"/>
+                <w:szCs w:val="20"/>
+                <w:highlight w:val="yellow"/>
+              </w:rPr>
+              <w:t>==true</w:t>
+            </w:r>
+            <w:r>
+              <w:rPr>
+                <w:rFonts w:ascii="Arial" w:hAnsi="Arial" w:cs="Arial"/>
+                <w:b/>
+                <w:sz w:val="20"/>
+                <w:szCs w:val="20"/>
+                <w:highlight w:val="yellow"/>
+                <w:lang w:val="id-ID"/>
+              </w:rPr>
+              <w:t>}</w:t>
+            </w:r>
+            <w:r>
+              <w:rPr>
+                <w:rFonts w:ascii="Arial" w:hAnsi="Arial" w:cs="Arial"/>
+                <w:b/>
+                <w:sz w:val="20"/>
+                <w:szCs w:val="20"/>
+              </w:rPr>
+              <w:t>X{/}</w:t>
+            </w:r>
           </w:p>
         </w:tc>
         <w:tc>
           <w:tcPr>
-            <w:tcW w:w="2617" w:type="dxa"/>
-            <w:shd w:val="clear" w:color="auto" w:fill="auto"/>
-            <w:vAlign w:val="center"/>
+            <w:tcW w:w="397" w:type="dxa"/>
           </w:tcPr>
           <w:p>
             <w:pPr>
-              <w:jc w:val="center"/>
-              <w:rPr>
-                <w:rFonts w:ascii="Arial" w:hAnsi="Arial" w:cs="Arial"/>
-                <w:color w:val="FFFF00"/>
-                <w:highlight w:val="yellow"/>
+              <w:rPr>
+                <w:rFonts w:ascii="Arial" w:hAnsi="Arial" w:cs="Arial"/>
+                <w:highlight w:val="yellow"/>
+                <w:lang w:val="id-ID"/>
               </w:rPr>
             </w:pPr>
             <w:r>
               <w:rPr>
                 <w:rFonts w:ascii="Arial" w:hAnsi="Arial" w:cs="Arial"/>
-              </w:rPr>
-              <w:t>{/</w:t>
+                <w:b/>
+                <w:sz w:val="20"/>
+                <w:szCs w:val="20"/>
+                <w:highlight w:val="yellow"/>
+                <w:lang w:val="id-ID"/>
+              </w:rPr>
+              <w:t>{</w:t>
+            </w:r>
+            <w:r>
+              <w:rPr>
+                <w:rFonts w:ascii="Arial" w:hAnsi="Arial" w:cs="Arial"/>
+                <w:b/>
+                <w:sz w:val="20"/>
+                <w:szCs w:val="20"/>
+                <w:highlight w:val="yellow"/>
+              </w:rPr>
+              <w:t>#ke_</w:t>
+            </w:r>
+            <w:r>
+              <w:rPr>
+                <w:rFonts w:ascii="Arial" w:hAnsi="Arial" w:cs="Arial"/>
+                <w:b/>
+                <w:sz w:val="20"/>
+                <w:szCs w:val="20"/>
+                <w:highlight w:val="yellow"/>
+              </w:rPr>
+              <w:t>8</w:t>
+            </w:r>
+            <w:r>
+              <w:rPr>
+                <w:rFonts w:ascii="Arial" w:hAnsi="Arial" w:cs="Arial"/>
+                <w:b/>
+                <w:sz w:val="20"/>
+                <w:szCs w:val="20"/>
+                <w:highlight w:val="yellow"/>
+              </w:rPr>
+              <w:t>==true</w:t>
+            </w:r>
+            <w:r>
+              <w:rPr>
+                <w:rFonts w:ascii="Arial" w:hAnsi="Arial" w:cs="Arial"/>
+                <w:b/>
+                <w:sz w:val="20"/>
+                <w:szCs w:val="20"/>
+                <w:highlight w:val="yellow"/>
+                <w:lang w:val="id-ID"/>
+              </w:rPr>
+              <w:t>}</w:t>
+            </w:r>
+            <w:r>
+              <w:rPr>
+                <w:rFonts w:ascii="Arial" w:hAnsi="Arial" w:cs="Arial"/>
+                <w:b/>
+                <w:sz w:val="20"/>
+                <w:szCs w:val="20"/>
+              </w:rPr>
+              <w:t>X{/}</w:t>
+            </w:r>
+          </w:p>
+        </w:tc>
+        <w:tc>
+          <w:tcPr>
+            <w:tcW w:w="397" w:type="dxa"/>
+          </w:tcPr>
+          <w:p>
+            <w:pPr>
+              <w:rPr>
+                <w:rFonts w:ascii="Arial" w:hAnsi="Arial" w:cs="Arial"/>
+                <w:highlight w:val="yellow"/>
+                <w:lang w:val="id-ID"/>
+              </w:rPr>
+            </w:pPr>
+            <w:r>
+              <w:rPr>
+                <w:rFonts w:ascii="Arial" w:hAnsi="Arial" w:cs="Arial"/>
+                <w:b/>
+                <w:sz w:val="20"/>
+                <w:szCs w:val="20"/>
+                <w:highlight w:val="yellow"/>
+                <w:lang w:val="id-ID"/>
+              </w:rPr>
+              <w:t>{</w:t>
+            </w:r>
+            <w:r>
+              <w:rPr>
+                <w:rFonts w:ascii="Arial" w:hAnsi="Arial" w:cs="Arial"/>
+                <w:b/>
+                <w:sz w:val="20"/>
+                <w:szCs w:val="20"/>
+                <w:highlight w:val="yellow"/>
+              </w:rPr>
+              <w:t>#ke_</w:t>
+            </w:r>
+            <w:r>
+              <w:rPr>
+                <w:rFonts w:ascii="Arial" w:hAnsi="Arial" w:cs="Arial"/>
+                <w:b/>
+                <w:sz w:val="20"/>
+                <w:szCs w:val="20"/>
+                <w:highlight w:val="yellow"/>
+              </w:rPr>
+              <w:t>9</w:t>
+            </w:r>
+            <w:r>
+              <w:rPr>
+                <w:rFonts w:ascii="Arial" w:hAnsi="Arial" w:cs="Arial"/>
+                <w:b/>
+                <w:sz w:val="20"/>
+                <w:szCs w:val="20"/>
+                <w:highlight w:val="yellow"/>
+              </w:rPr>
+              <w:t>==true</w:t>
+            </w:r>
+            <w:r>
+              <w:rPr>
+                <w:rFonts w:ascii="Arial" w:hAnsi="Arial" w:cs="Arial"/>
+                <w:b/>
+                <w:sz w:val="20"/>
+                <w:szCs w:val="20"/>
+                <w:highlight w:val="yellow"/>
+                <w:lang w:val="id-ID"/>
+              </w:rPr>
+              <w:t>}</w:t>
+            </w:r>
+            <w:r>
+              <w:rPr>
+                <w:rFonts w:ascii="Arial" w:hAnsi="Arial" w:cs="Arial"/>
+                <w:b/>
+                <w:sz w:val="20"/>
+                <w:szCs w:val="20"/>
+              </w:rPr>
+              <w:t>X{/}</w:t>
+            </w:r>
+          </w:p>
+        </w:tc>
+        <w:tc>
+          <w:tcPr>
+            <w:tcW w:w="397" w:type="dxa"/>
+          </w:tcPr>
+          <w:p>
+            <w:pPr>
+              <w:rPr>
+                <w:rFonts w:ascii="Arial" w:hAnsi="Arial" w:cs="Arial"/>
+                <w:highlight w:val="yellow"/>
+                <w:lang w:val="id-ID"/>
+              </w:rPr>
+            </w:pPr>
+            <w:r>
+              <w:rPr>
+                <w:rFonts w:ascii="Arial" w:hAnsi="Arial" w:cs="Arial"/>
+                <w:b/>
+                <w:sz w:val="20"/>
+                <w:szCs w:val="20"/>
+                <w:highlight w:val="yellow"/>
+                <w:lang w:val="id-ID"/>
+              </w:rPr>
+              <w:t>{</w:t>
+            </w:r>
+            <w:r>
+              <w:rPr>
+                <w:rFonts w:ascii="Arial" w:hAnsi="Arial" w:cs="Arial"/>
+                <w:b/>
+                <w:sz w:val="20"/>
+                <w:szCs w:val="20"/>
+                <w:highlight w:val="yellow"/>
+              </w:rPr>
+              <w:t>#ke_1</w:t>
+            </w:r>
+            <w:r>
+              <w:rPr>
+                <w:rFonts w:ascii="Arial" w:hAnsi="Arial" w:cs="Arial"/>
+                <w:b/>
+                <w:sz w:val="20"/>
+                <w:szCs w:val="20"/>
+                <w:highlight w:val="yellow"/>
+              </w:rPr>
+              <w:t>0</w:t>
+            </w:r>
+            <w:r>
+              <w:rPr>
+                <w:rFonts w:ascii="Arial" w:hAnsi="Arial" w:cs="Arial"/>
+                <w:b/>
+                <w:sz w:val="20"/>
+                <w:szCs w:val="20"/>
+                <w:highlight w:val="yellow"/>
+              </w:rPr>
+              <w:t>==true</w:t>
+            </w:r>
+            <w:r>
+              <w:rPr>
+                <w:rFonts w:ascii="Arial" w:hAnsi="Arial" w:cs="Arial"/>
+                <w:b/>
+                <w:sz w:val="20"/>
+                <w:szCs w:val="20"/>
+                <w:highlight w:val="yellow"/>
+                <w:lang w:val="id-ID"/>
+              </w:rPr>
+              <w:t>}</w:t>
+            </w:r>
+            <w:r>
+              <w:rPr>
+                <w:rFonts w:ascii="Arial" w:hAnsi="Arial" w:cs="Arial"/>
+                <w:b/>
+                <w:sz w:val="20"/>
+                <w:szCs w:val="20"/>
+              </w:rPr>
+              <w:t>X{/}</w:t>
+            </w:r>
+          </w:p>
+        </w:tc>
+        <w:tc>
+          <w:tcPr>
+            <w:tcW w:w="397" w:type="dxa"/>
+          </w:tcPr>
+          <w:p>
+            <w:pPr>
+              <w:rPr>
+                <w:rFonts w:ascii="Arial" w:hAnsi="Arial" w:cs="Arial"/>
+                <w:highlight w:val="yellow"/>
+                <w:lang w:val="id-ID"/>
+              </w:rPr>
+            </w:pPr>
+            <w:r>
+              <w:rPr>
+                <w:rFonts w:ascii="Arial" w:hAnsi="Arial" w:cs="Arial"/>
+                <w:b/>
+                <w:sz w:val="20"/>
+                <w:szCs w:val="20"/>
+                <w:highlight w:val="yellow"/>
+                <w:lang w:val="id-ID"/>
+              </w:rPr>
+              <w:t>{</w:t>
+            </w:r>
+            <w:r>
+              <w:rPr>
+                <w:rFonts w:ascii="Arial" w:hAnsi="Arial" w:cs="Arial"/>
+                <w:b/>
+                <w:sz w:val="20"/>
+                <w:szCs w:val="20"/>
+                <w:highlight w:val="yellow"/>
+              </w:rPr>
+              <w:t>#ke_1</w:t>
+            </w:r>
+            <w:r>
+              <w:rPr>
+                <w:rFonts w:ascii="Arial" w:hAnsi="Arial" w:cs="Arial"/>
+                <w:b/>
+                <w:sz w:val="20"/>
+                <w:szCs w:val="20"/>
+                <w:highlight w:val="yellow"/>
+              </w:rPr>
+              <w:t>1</w:t>
+            </w:r>
+            <w:r>
+              <w:rPr>
+                <w:rFonts w:ascii="Arial" w:hAnsi="Arial" w:cs="Arial"/>
+                <w:b/>
+                <w:sz w:val="20"/>
+                <w:szCs w:val="20"/>
+                <w:highlight w:val="yellow"/>
+              </w:rPr>
+              <w:t>==true</w:t>
+            </w:r>
+            <w:r>
+              <w:rPr>
+                <w:rFonts w:ascii="Arial" w:hAnsi="Arial" w:cs="Arial"/>
+                <w:b/>
+                <w:sz w:val="20"/>
+                <w:szCs w:val="20"/>
+                <w:highlight w:val="yellow"/>
+                <w:lang w:val="id-ID"/>
+              </w:rPr>
+              <w:t>}</w:t>
+            </w:r>
+            <w:r>
+              <w:rPr>
+                <w:rFonts w:ascii="Arial" w:hAnsi="Arial" w:cs="Arial"/>
+                <w:b/>
+                <w:sz w:val="20"/>
+                <w:szCs w:val="20"/>
+              </w:rPr>
+              <w:t>X{/}</w:t>
+            </w:r>
+          </w:p>
+        </w:tc>
+        <w:tc>
+          <w:tcPr>
+            <w:tcW w:w="452" w:type="dxa"/>
+          </w:tcPr>
+          <w:p>
+            <w:pPr>
+              <w:rPr>
+                <w:rFonts w:ascii="Arial" w:hAnsi="Arial" w:cs="Arial"/>
+                <w:highlight w:val="yellow"/>
+                <w:lang w:val="id-ID"/>
+              </w:rPr>
+            </w:pPr>
+            <w:r>
+              <w:rPr>
+                <w:rFonts w:ascii="Arial" w:hAnsi="Arial" w:cs="Arial"/>
+                <w:b/>
+                <w:sz w:val="20"/>
+                <w:szCs w:val="20"/>
+                <w:highlight w:val="yellow"/>
+                <w:lang w:val="id-ID"/>
+              </w:rPr>
+              <w:t>{</w:t>
+            </w:r>
+            <w:r>
+              <w:rPr>
+                <w:rFonts w:ascii="Arial" w:hAnsi="Arial" w:cs="Arial"/>
+                <w:b/>
+                <w:sz w:val="20"/>
+                <w:szCs w:val="20"/>
+                <w:highlight w:val="yellow"/>
+              </w:rPr>
+              <w:t>#ke_1</w:t>
+            </w:r>
+            <w:r>
+              <w:rPr>
+                <w:rFonts w:ascii="Arial" w:hAnsi="Arial" w:cs="Arial"/>
+                <w:b/>
+                <w:sz w:val="20"/>
+                <w:szCs w:val="20"/>
+                <w:highlight w:val="yellow"/>
+              </w:rPr>
+              <w:t>2</w:t>
+            </w:r>
+            <w:r>
+              <w:rPr>
+                <w:rFonts w:ascii="Arial" w:hAnsi="Arial" w:cs="Arial"/>
+                <w:b/>
+                <w:sz w:val="20"/>
+                <w:szCs w:val="20"/>
+                <w:highlight w:val="yellow"/>
+              </w:rPr>
+              <w:t>==true</w:t>
+            </w:r>
+            <w:r>
+              <w:rPr>
+                <w:rFonts w:ascii="Arial" w:hAnsi="Arial" w:cs="Arial"/>
+                <w:b/>
+                <w:sz w:val="20"/>
+                <w:szCs w:val="20"/>
+                <w:highlight w:val="yellow"/>
+                <w:lang w:val="id-ID"/>
+              </w:rPr>
+              <w:t>}</w:t>
+            </w:r>
+            <w:r>
+              <w:rPr>
+                <w:rFonts w:ascii="Arial" w:hAnsi="Arial" w:cs="Arial"/>
+                <w:b/>
+                <w:sz w:val="20"/>
+                <w:szCs w:val="20"/>
+              </w:rPr>
+              <w:t>X{/}</w:t>
+            </w:r>
+          </w:p>
+          <w:p>
+            <w:pPr>
+              <w:rPr>
+                <w:rFonts w:ascii="Arial" w:hAnsi="Arial" w:cs="Arial"/>
+                <w:highlight w:val="yellow"/>
+                <w:lang w:val="id-ID"/>
+              </w:rPr>
+            </w:pPr>
+            <w:r>
+              <w:rPr>
+                <w:rFonts w:ascii="Arial" w:hAnsi="Arial" w:cs="Arial"/>
+                <w:highlight w:val="yellow"/>
+                <w:lang w:val="id-ID"/>
+              </w:rPr>
+              <w:t>{</w:t>
+            </w:r>
+            <w:r>
+              <w:rPr>
+                <w:rFonts w:ascii="Arial" w:hAnsi="Arial" w:cs="Arial"/>
+                <w:highlight w:val="yellow"/>
+              </w:rPr>
+              <w:t>/</w:t>
             </w:r>
             <w:proofErr w:type="spellStart"/>
             <w:r>
               <w:rPr>
                 <w:rFonts w:ascii="Arial" w:hAnsi="Arial" w:cs="Arial"/>
-              </w:rPr>
-              <w:t>kak</w:t>
+                <w:highlight w:val="yellow"/>
+              </w:rPr>
+              <w:t>uraian</w:t>
             </w:r>
             <w:proofErr w:type="spellEnd"/>
             <w:r>
               <w:rPr>
                 <w:rFonts w:ascii="Arial" w:hAnsi="Arial" w:cs="Arial"/>
-              </w:rPr>
-              <w:t>}</w:t>
+                <w:highlight w:val="yellow"/>
+              </w:rPr>
+              <w:t>_</w:t>
+            </w:r>
+            <w:r>
+              <w:rPr>
+                <w:rFonts w:ascii="Arial" w:hAnsi="Arial" w:cs="Arial"/>
+                <w:highlight w:val="yellow"/>
+                <w:lang w:val="id-ID"/>
+              </w:rPr>
+              <w:t>pelaksanaan}</w:t>
             </w:r>
           </w:p>
         </w:tc>
       </w:tr>
     </w:tbl>
+    <w:p>
+      <w:pPr>
+        <w:rPr>
+          <w:rFonts w:ascii="Arial" w:eastAsiaTheme="majorEastAsia" w:hAnsi="Arial" w:cs="Arial"/>
+          <w:b/>
+          <w:bCs/>
+          <w:sz w:val="32"/>
+          <w:szCs w:val="32"/>
+          <w:lang w:val="id-ID" w:eastAsia="id-ID"/>
+        </w:rPr>
+      </w:pPr>
+    </w:p>
     <w:p>
       <w:pPr>
         <w:rPr>
@@ -4937,8 +5988,6 @@
           <w:lang w:val="id-ID" w:eastAsia="id-ID"/>
         </w:rPr>
       </w:pPr>
-      <w:bookmarkStart w:id="17" w:name="_Toc34656892"/>
-      <w:bookmarkStart w:id="18" w:name="_Toc63619086"/>
     </w:p>
     <w:p>
       <w:pPr>
@@ -4981,8 +6030,8 @@
         <w:br/>
         <w:t>HASIL PEKERJAAN</w:t>
       </w:r>
+      <w:bookmarkEnd w:id="16"/>
       <w:bookmarkEnd w:id="17"/>
-      <w:bookmarkEnd w:id="18"/>
     </w:p>
     <w:p>
       <w:pPr>
@@ -5480,7 +6529,7 @@
           <w:lang w:val="id-ID" w:eastAsia="id-ID"/>
         </w:rPr>
       </w:pPr>
-      <w:bookmarkStart w:id="19" w:name="_Toc63619087"/>
+      <w:bookmarkStart w:id="18" w:name="_Toc63619087"/>
     </w:p>
     <w:p>
       <w:pPr>
@@ -5535,7 +6584,7 @@
         <w:br/>
         <w:t>PENUTUP</w:t>
       </w:r>
-      <w:bookmarkEnd w:id="19"/>
+      <w:bookmarkEnd w:id="18"/>
     </w:p>
     <w:p>
       <w:pPr>
@@ -9873,6 +10922,92 @@
     </w:lvl>
   </w:abstractNum>
   <w:abstractNum w:abstractNumId="31" w15:restartNumberingAfterBreak="0">
+    <w:nsid w:val="67D1063A"/>
+    <w:multiLevelType w:val="hybridMultilevel"/>
+    <w:tmpl w:val="3C52826C"/>
+    <w:lvl w:ilvl="0" w:tplc="FFFFFFFF">
+      <w:start w:val="1"/>
+      <w:numFmt w:val="decimal"/>
+      <w:lvlText w:val="%1."/>
+      <w:lvlJc w:val="left"/>
+      <w:pPr>
+        <w:ind w:left="360" w:hanging="360"/>
+      </w:pPr>
+    </w:lvl>
+    <w:lvl w:ilvl="1" w:tplc="FFFFFFFF" w:tentative="1">
+      <w:start w:val="1"/>
+      <w:numFmt w:val="lowerLetter"/>
+      <w:lvlText w:val="%2."/>
+      <w:lvlJc w:val="left"/>
+      <w:pPr>
+        <w:ind w:left="1080" w:hanging="360"/>
+      </w:pPr>
+    </w:lvl>
+    <w:lvl w:ilvl="2" w:tplc="FFFFFFFF" w:tentative="1">
+      <w:start w:val="1"/>
+      <w:numFmt w:val="lowerRoman"/>
+      <w:lvlText w:val="%3."/>
+      <w:lvlJc w:val="right"/>
+      <w:pPr>
+        <w:ind w:left="1800" w:hanging="180"/>
+      </w:pPr>
+    </w:lvl>
+    <w:lvl w:ilvl="3" w:tplc="FFFFFFFF" w:tentative="1">
+      <w:start w:val="1"/>
+      <w:numFmt w:val="decimal"/>
+      <w:lvlText w:val="%4."/>
+      <w:lvlJc w:val="left"/>
+      <w:pPr>
+        <w:ind w:left="2520" w:hanging="360"/>
+      </w:pPr>
+    </w:lvl>
+    <w:lvl w:ilvl="4" w:tplc="FFFFFFFF" w:tentative="1">
+      <w:start w:val="1"/>
+      <w:numFmt w:val="lowerLetter"/>
+      <w:lvlText w:val="%5."/>
+      <w:lvlJc w:val="left"/>
+      <w:pPr>
+        <w:ind w:left="3240" w:hanging="360"/>
+      </w:pPr>
+    </w:lvl>
+    <w:lvl w:ilvl="5" w:tplc="FFFFFFFF" w:tentative="1">
+      <w:start w:val="1"/>
+      <w:numFmt w:val="lowerRoman"/>
+      <w:lvlText w:val="%6."/>
+      <w:lvlJc w:val="right"/>
+      <w:pPr>
+        <w:ind w:left="3960" w:hanging="180"/>
+      </w:pPr>
+    </w:lvl>
+    <w:lvl w:ilvl="6" w:tplc="FFFFFFFF" w:tentative="1">
+      <w:start w:val="1"/>
+      <w:numFmt w:val="decimal"/>
+      <w:lvlText w:val="%7."/>
+      <w:lvlJc w:val="left"/>
+      <w:pPr>
+        <w:ind w:left="4680" w:hanging="360"/>
+      </w:pPr>
+    </w:lvl>
+    <w:lvl w:ilvl="7" w:tplc="FFFFFFFF" w:tentative="1">
+      <w:start w:val="1"/>
+      <w:numFmt w:val="lowerLetter"/>
+      <w:lvlText w:val="%8."/>
+      <w:lvlJc w:val="left"/>
+      <w:pPr>
+        <w:ind w:left="5400" w:hanging="360"/>
+      </w:pPr>
+    </w:lvl>
+    <w:lvl w:ilvl="8" w:tplc="FFFFFFFF" w:tentative="1">
+      <w:start w:val="1"/>
+      <w:numFmt w:val="lowerRoman"/>
+      <w:lvlText w:val="%9."/>
+      <w:lvlJc w:val="right"/>
+      <w:pPr>
+        <w:ind w:left="6120" w:hanging="180"/>
+      </w:pPr>
+    </w:lvl>
+  </w:abstractNum>
+  <w:abstractNum w:abstractNumId="32" w15:restartNumberingAfterBreak="0">
     <w:nsid w:val="733E5AED"/>
     <w:multiLevelType w:val="hybridMultilevel"/>
     <w:tmpl w:val="070E0ED2"/>
@@ -9961,7 +11096,7 @@
       </w:pPr>
     </w:lvl>
   </w:abstractNum>
-  <w:abstractNum w:abstractNumId="32" w15:restartNumberingAfterBreak="0">
+  <w:abstractNum w:abstractNumId="33" w15:restartNumberingAfterBreak="0">
     <w:nsid w:val="734F6A8C"/>
     <w:multiLevelType w:val="hybridMultilevel"/>
     <w:tmpl w:val="707A7506"/>
@@ -10073,7 +11208,7 @@
       </w:rPr>
     </w:lvl>
   </w:abstractNum>
-  <w:abstractNum w:abstractNumId="33" w15:restartNumberingAfterBreak="0">
+  <w:abstractNum w:abstractNumId="34" w15:restartNumberingAfterBreak="0">
     <w:nsid w:val="766C6AE3"/>
     <w:multiLevelType w:val="hybridMultilevel"/>
     <w:tmpl w:val="AEC41F4A"/>
@@ -10162,7 +11297,7 @@
       </w:pPr>
     </w:lvl>
   </w:abstractNum>
-  <w:abstractNum w:abstractNumId="34" w15:restartNumberingAfterBreak="0">
+  <w:abstractNum w:abstractNumId="35" w15:restartNumberingAfterBreak="0">
     <w:nsid w:val="778D2ABB"/>
     <w:multiLevelType w:val="hybridMultilevel"/>
     <w:tmpl w:val="F1666088"/>
@@ -10251,7 +11386,7 @@
       </w:pPr>
     </w:lvl>
   </w:abstractNum>
-  <w:abstractNum w:abstractNumId="35" w15:restartNumberingAfterBreak="0">
+  <w:abstractNum w:abstractNumId="36" w15:restartNumberingAfterBreak="0">
     <w:nsid w:val="7C342A71"/>
     <w:multiLevelType w:val="multilevel"/>
     <w:tmpl w:val="FFFFFFFF"/>
@@ -10395,19 +11530,19 @@
     <w:abstractNumId w:val="14"/>
   </w:num>
   <w:num w:numId="8" w16cid:durableId="1946570655">
-    <w:abstractNumId w:val="34"/>
+    <w:abstractNumId w:val="35"/>
   </w:num>
   <w:num w:numId="9" w16cid:durableId="581184504">
     <w:abstractNumId w:val="9"/>
   </w:num>
   <w:num w:numId="10" w16cid:durableId="1715617911">
-    <w:abstractNumId w:val="32"/>
+    <w:abstractNumId w:val="33"/>
   </w:num>
   <w:num w:numId="11" w16cid:durableId="1181621996">
     <w:abstractNumId w:val="11"/>
   </w:num>
   <w:num w:numId="12" w16cid:durableId="1771268669">
-    <w:abstractNumId w:val="31"/>
+    <w:abstractNumId w:val="32"/>
   </w:num>
   <w:num w:numId="13" w16cid:durableId="1876579321">
     <w:abstractNumId w:val="4"/>
@@ -10422,7 +11557,7 @@
     <w:abstractNumId w:val="10"/>
   </w:num>
   <w:num w:numId="17" w16cid:durableId="880552184">
-    <w:abstractNumId w:val="33"/>
+    <w:abstractNumId w:val="34"/>
   </w:num>
   <w:num w:numId="18" w16cid:durableId="782771019">
     <w:abstractNumId w:val="8"/>
@@ -10455,7 +11590,7 @@
     <w:abstractNumId w:val="18"/>
   </w:num>
   <w:num w:numId="28" w16cid:durableId="1728914871">
-    <w:abstractNumId w:val="35"/>
+    <w:abstractNumId w:val="36"/>
   </w:num>
   <w:num w:numId="29" w16cid:durableId="1201209660">
     <w:abstractNumId w:val="28"/>
@@ -10480,6 +11615,9 @@
   </w:num>
   <w:num w:numId="36" w16cid:durableId="967127034">
     <w:abstractNumId w:val="23"/>
+  </w:num>
+  <w:num w:numId="37" w16cid:durableId="319889017">
+    <w:abstractNumId w:val="31"/>
   </w:num>
   <w:numIdMacAtCleanup w:val="7"/>
 </w:numbering>
@@ -10657,7 +11795,7 @@
     <w:lsdException w:name="Table Web 2" w:semiHidden="1" w:unhideWhenUsed="1"/>
     <w:lsdException w:name="Table Web 3" w:semiHidden="1" w:unhideWhenUsed="1"/>
     <w:lsdException w:name="Balloon Text" w:semiHidden="1" w:unhideWhenUsed="1"/>
-    <w:lsdException w:name="Table Grid" w:uiPriority="59"/>
+    <w:lsdException w:name="Table Grid" w:uiPriority="39"/>
     <w:lsdException w:name="Table Theme" w:semiHidden="1" w:unhideWhenUsed="1"/>
     <w:lsdException w:name="Placeholder Text" w:semiHidden="1"/>
     <w:lsdException w:name="No Spacing" w:uiPriority="1" w:qFormat="1"/>
@@ -10934,6 +12072,7 @@
   <w:style w:type="character" w:default="1" w:styleId="DefaultParagraphFont">
     <w:name w:val="Default Paragraph Font"/>
     <w:uiPriority w:val="1"/>
+    <w:semiHidden/>
     <w:unhideWhenUsed/>
   </w:style>
   <w:style w:type="table" w:default="1" w:styleId="TableNormal">
@@ -11048,7 +12187,7 @@
   <w:style w:type="table" w:styleId="TableGrid">
     <w:name w:val="Table Grid"/>
     <w:basedOn w:val="TableNormal"/>
-    <w:uiPriority w:val="59"/>
+    <w:uiPriority w:val="39"/>
     <w:rsid w:val="009813AE"/>
     <w:pPr>
       <w:spacing w:after="0" w:line="240" w:lineRule="auto"/>

</xml_diff>